<commit_message>
18/04 end of the day's commit
</commit_message>
<xml_diff>
--- a/Résumé travail.docx
+++ b/Résumé travail.docx
@@ -10,13 +10,27 @@
     <w:p>
       <w:r>
         <w:tab/>
-        <w:t>-Tests de non-régression</w:t>
-      </w:r>
-      <w:r>
-        <w:t>(onglet Performance -&gt; defaut procédé</w:t>
-      </w:r>
-      <w:bookmarkStart w:id="0" w:name="_GoBack"/>
-      <w:bookmarkEnd w:id="0"/>
+        <w:t>-Tests de non-</w:t>
+      </w:r>
+      <w:proofErr w:type="gramStart"/>
+      <w:r>
+        <w:t>régression</w:t>
+      </w:r>
+      <w:r>
+        <w:t>(</w:t>
+      </w:r>
+      <w:proofErr w:type="gramEnd"/>
+      <w:r>
+        <w:t xml:space="preserve">onglet Performance -&gt; </w:t>
+      </w:r>
+      <w:proofErr w:type="spellStart"/>
+      <w:r>
+        <w:t>defaut</w:t>
+      </w:r>
+      <w:proofErr w:type="spellEnd"/>
+      <w:r>
+        <w:t xml:space="preserve"> procédé</w:t>
+      </w:r>
     </w:p>
     <w:p>
       <w:r>
@@ -54,7 +68,39 @@
     </w:p>
     <w:p>
       <w:r>
-        <w:t>-pb : pour ajouter le xml : « preference.xml », on ne peut plus utiliser addPreferencesFrom Ressource qui est devenu obsolète (depricated). On doit donc passer par l’utilisation d’un fragment.</w:t>
+        <w:t>-</w:t>
+      </w:r>
+      <w:proofErr w:type="spellStart"/>
+      <w:r>
+        <w:t>pb</w:t>
+      </w:r>
+      <w:proofErr w:type="spellEnd"/>
+      <w:r>
+        <w:t xml:space="preserve"> : pour ajouter le </w:t>
+      </w:r>
+      <w:proofErr w:type="spellStart"/>
+      <w:r>
+        <w:t>xml</w:t>
+      </w:r>
+      <w:proofErr w:type="spellEnd"/>
+      <w:r>
+        <w:t xml:space="preserve"> : « preference.xml », on ne peut plus utiliser </w:t>
+      </w:r>
+      <w:proofErr w:type="spellStart"/>
+      <w:r>
+        <w:t>addPreferencesFrom</w:t>
+      </w:r>
+      <w:proofErr w:type="spellEnd"/>
+      <w:r>
+        <w:t xml:space="preserve"> Ressource qui est devenu obsolète (</w:t>
+      </w:r>
+      <w:proofErr w:type="spellStart"/>
+      <w:r>
+        <w:t>depricated</w:t>
+      </w:r>
+      <w:proofErr w:type="spellEnd"/>
+      <w:r>
+        <w:t>). On doit donc passer par l’utilisation d’un fragment.</w:t>
       </w:r>
     </w:p>
     <w:p>
@@ -81,16 +127,61 @@
     <w:p>
       <w:r>
         <w:tab/>
-        <w:t>Le fragment est de type PreferenceFragment (Il en hérite). Le but est de charger l’xml des paramètres dans ce fragment puis ensuite</w:t>
-      </w:r>
-      <w:r>
-        <w:t xml:space="preserve">, dans une activité, </w:t>
-      </w:r>
-      <w:r>
-        <w:t xml:space="preserve"> de charger ce fragment dans un objet de type FragmentTransaction</w:t>
-      </w:r>
-      <w:r>
-        <w:t>. Cela nous pemettra ensuite d’utiliser cette activité avec l’xml paramètre associé. L’un des avantages d’</w:t>
+        <w:t xml:space="preserve">Le fragment est de type </w:t>
+      </w:r>
+      <w:proofErr w:type="spellStart"/>
+      <w:r>
+        <w:t>PreferenceFragment</w:t>
+      </w:r>
+      <w:proofErr w:type="spellEnd"/>
+      <w:r>
+        <w:t xml:space="preserve"> (Il en hérite). Le but est de charger l’</w:t>
+      </w:r>
+      <w:proofErr w:type="spellStart"/>
+      <w:r>
+        <w:t>xml</w:t>
+      </w:r>
+      <w:proofErr w:type="spellEnd"/>
+      <w:r>
+        <w:t xml:space="preserve"> des paramètres dans ce fragment puis ensuite</w:t>
+      </w:r>
+      <w:r>
+        <w:t xml:space="preserve">, dans une </w:t>
+      </w:r>
+      <w:proofErr w:type="gramStart"/>
+      <w:r>
+        <w:t xml:space="preserve">activité, </w:t>
+      </w:r>
+      <w:r>
+        <w:t xml:space="preserve"> de</w:t>
+      </w:r>
+      <w:proofErr w:type="gramEnd"/>
+      <w:r>
+        <w:t xml:space="preserve"> charger ce fragment dans un objet de type </w:t>
+      </w:r>
+      <w:proofErr w:type="spellStart"/>
+      <w:r>
+        <w:t>FragmentTransaction</w:t>
+      </w:r>
+      <w:proofErr w:type="spellEnd"/>
+      <w:r>
+        <w:t xml:space="preserve">. Cela nous </w:t>
+      </w:r>
+      <w:proofErr w:type="spellStart"/>
+      <w:r>
+        <w:t>pemettra</w:t>
+      </w:r>
+      <w:proofErr w:type="spellEnd"/>
+      <w:r>
+        <w:t xml:space="preserve"> ensuite d’utiliser cette activité avec l’</w:t>
+      </w:r>
+      <w:proofErr w:type="spellStart"/>
+      <w:r>
+        <w:t>xml</w:t>
+      </w:r>
+      <w:proofErr w:type="spellEnd"/>
+      <w:r>
+        <w:t xml:space="preserve"> paramètre associé. L’un des avantages d’</w:t>
       </w:r>
       <w:r>
         <w:t>utiliser</w:t>
@@ -98,6 +189,205 @@
       <w:r>
         <w:t xml:space="preserve"> un fragment est entre autres de sauvegarder les éventuels modifications dans les paramètres.</w:t>
       </w:r>
+    </w:p>
+    <w:p/>
+    <w:p>
+      <w:pPr>
+        <w:pStyle w:val="commit-title"/>
+      </w:pPr>
+      <w:r>
+        <w:t xml:space="preserve">18/04 </w:t>
+      </w:r>
+      <w:proofErr w:type="spellStart"/>
+      <w:r>
+        <w:t>Add</w:t>
+      </w:r>
+      <w:proofErr w:type="spellEnd"/>
+      <w:r>
+        <w:t xml:space="preserve"> an </w:t>
+      </w:r>
+      <w:proofErr w:type="spellStart"/>
+      <w:r>
+        <w:t>AlertDialog</w:t>
+      </w:r>
+      <w:proofErr w:type="spellEnd"/>
+      <w:r>
+        <w:t xml:space="preserve"> </w:t>
+      </w:r>
+      <w:proofErr w:type="spellStart"/>
+      <w:r>
+        <w:t>when</w:t>
+      </w:r>
+      <w:proofErr w:type="spellEnd"/>
+      <w:r>
+        <w:t xml:space="preserve"> the user </w:t>
+      </w:r>
+      <w:proofErr w:type="spellStart"/>
+      <w:r>
+        <w:t>quit</w:t>
+      </w:r>
+      <w:proofErr w:type="spellEnd"/>
+      <w:r>
+        <w:t xml:space="preserve"> the application and </w:t>
+      </w:r>
+      <w:proofErr w:type="spellStart"/>
+      <w:r>
+        <w:t>add</w:t>
+      </w:r>
+      <w:proofErr w:type="spellEnd"/>
+      <w:r>
+        <w:t xml:space="preserve"> t</w:t>
+      </w:r>
+      <w:r>
+        <w:t xml:space="preserve">he </w:t>
+      </w:r>
+      <w:proofErr w:type="spellStart"/>
+      <w:r>
+        <w:t>resume</w:t>
+      </w:r>
+      <w:proofErr w:type="spellEnd"/>
+      <w:r>
+        <w:t xml:space="preserve"> </w:t>
+      </w:r>
+      <w:proofErr w:type="spellStart"/>
+      <w:r>
+        <w:t>what</w:t>
+      </w:r>
+      <w:proofErr w:type="spellEnd"/>
+      <w:r>
+        <w:t xml:space="preserve"> i </w:t>
+      </w:r>
+      <w:proofErr w:type="spellStart"/>
+      <w:r>
+        <w:t>did</w:t>
+      </w:r>
+      <w:proofErr w:type="spellEnd"/>
+    </w:p>
+    <w:p>
+      <w:pPr>
+        <w:pStyle w:val="commit-title"/>
+      </w:pPr>
+      <w:proofErr w:type="spellStart"/>
+      <w:r>
+        <w:t>Adapt</w:t>
+      </w:r>
+      <w:proofErr w:type="spellEnd"/>
+      <w:r>
+        <w:t xml:space="preserve"> the </w:t>
+      </w:r>
+      <w:proofErr w:type="spellStart"/>
+      <w:r>
+        <w:t>text</w:t>
+      </w:r>
+      <w:proofErr w:type="spellEnd"/>
+      <w:r>
+        <w:t xml:space="preserve"> for </w:t>
+      </w:r>
+      <w:proofErr w:type="spellStart"/>
+      <w:r>
+        <w:t>both</w:t>
+      </w:r>
+      <w:proofErr w:type="spellEnd"/>
+      <w:r>
+        <w:t xml:space="preserve"> langages in URL</w:t>
+      </w:r>
+      <w:r>
+        <w:t xml:space="preserve"> </w:t>
+      </w:r>
+      <w:proofErr w:type="spellStart"/>
+      <w:r>
+        <w:t>parameters</w:t>
+      </w:r>
+      <w:proofErr w:type="spellEnd"/>
+      <w:r>
+        <w:t xml:space="preserve"> and set the defaul</w:t>
+      </w:r>
+      <w:r>
+        <w:t xml:space="preserve">t value of URL </w:t>
+      </w:r>
+      <w:proofErr w:type="spellStart"/>
+      <w:r>
+        <w:t>with</w:t>
+      </w:r>
+      <w:proofErr w:type="spellEnd"/>
+      <w:r>
+        <w:t xml:space="preserve"> the </w:t>
+      </w:r>
+      <w:proofErr w:type="spellStart"/>
+      <w:r>
+        <w:t>MelodieNet's</w:t>
+      </w:r>
+      <w:proofErr w:type="spellEnd"/>
+      <w:r>
+        <w:t xml:space="preserve"> </w:t>
+      </w:r>
+      <w:proofErr w:type="spellStart"/>
+      <w:r>
+        <w:t>adress</w:t>
+      </w:r>
+      <w:proofErr w:type="spellEnd"/>
+    </w:p>
+    <w:p>
+      <w:pPr>
+        <w:pStyle w:val="commit-title"/>
+      </w:pPr>
+      <w:proofErr w:type="spellStart"/>
+      <w:r>
+        <w:t>Rename</w:t>
+      </w:r>
+      <w:proofErr w:type="spellEnd"/>
+      <w:r>
+        <w:t xml:space="preserve"> classes and </w:t>
+      </w:r>
+      <w:proofErr w:type="spellStart"/>
+      <w:r>
+        <w:t>begin</w:t>
+      </w:r>
+      <w:proofErr w:type="spellEnd"/>
+      <w:r>
+        <w:t xml:space="preserve"> the </w:t>
+      </w:r>
+      <w:proofErr w:type="spellStart"/>
+      <w:r>
+        <w:t>ListView</w:t>
+      </w:r>
+      <w:proofErr w:type="spellEnd"/>
+    </w:p>
+    <w:p>
+      <w:pPr>
+        <w:pStyle w:val="commit-title"/>
+      </w:pPr>
+      <w:bookmarkStart w:id="0" w:name="_GoBack"/>
+      <w:bookmarkEnd w:id="0"/>
+    </w:p>
+    <w:p>
+      <w:pPr>
+        <w:tabs>
+          <w:tab w:val="left" w:pos="916"/>
+          <w:tab w:val="left" w:pos="1832"/>
+          <w:tab w:val="left" w:pos="2748"/>
+          <w:tab w:val="left" w:pos="3664"/>
+          <w:tab w:val="left" w:pos="4580"/>
+          <w:tab w:val="left" w:pos="5496"/>
+          <w:tab w:val="left" w:pos="6412"/>
+          <w:tab w:val="left" w:pos="7328"/>
+          <w:tab w:val="left" w:pos="8244"/>
+          <w:tab w:val="left" w:pos="9160"/>
+          <w:tab w:val="left" w:pos="10076"/>
+          <w:tab w:val="left" w:pos="10992"/>
+          <w:tab w:val="left" w:pos="11908"/>
+          <w:tab w:val="left" w:pos="12824"/>
+          <w:tab w:val="left" w:pos="13740"/>
+          <w:tab w:val="left" w:pos="14656"/>
+        </w:tabs>
+        <w:spacing w:after="0" w:line="240" w:lineRule="auto"/>
+        <w:rPr>
+          <w:rFonts w:ascii="Courier New" w:eastAsia="Times New Roman" w:hAnsi="Courier New" w:cs="Courier New"/>
+          <w:sz w:val="20"/>
+          <w:szCs w:val="20"/>
+          <w:lang w:eastAsia="fr-FR"/>
+        </w:rPr>
+      </w:pPr>
     </w:p>
     <w:sectPr>
       <w:pgSz w:w="11906" w:h="16838"/>
@@ -541,6 +831,70 @@
       <w:u w:val="single"/>
     </w:rPr>
   </w:style>
+  <w:style w:type="paragraph" w:styleId="PrformatHTML">
+    <w:name w:val="HTML Preformatted"/>
+    <w:basedOn w:val="Normal"/>
+    <w:link w:val="PrformatHTMLCar"/>
+    <w:uiPriority w:val="99"/>
+    <w:semiHidden/>
+    <w:unhideWhenUsed/>
+    <w:rsid w:val="00F1565A"/>
+    <w:pPr>
+      <w:tabs>
+        <w:tab w:val="left" w:pos="916"/>
+        <w:tab w:val="left" w:pos="1832"/>
+        <w:tab w:val="left" w:pos="2748"/>
+        <w:tab w:val="left" w:pos="3664"/>
+        <w:tab w:val="left" w:pos="4580"/>
+        <w:tab w:val="left" w:pos="5496"/>
+        <w:tab w:val="left" w:pos="6412"/>
+        <w:tab w:val="left" w:pos="7328"/>
+        <w:tab w:val="left" w:pos="8244"/>
+        <w:tab w:val="left" w:pos="9160"/>
+        <w:tab w:val="left" w:pos="10076"/>
+        <w:tab w:val="left" w:pos="10992"/>
+        <w:tab w:val="left" w:pos="11908"/>
+        <w:tab w:val="left" w:pos="12824"/>
+        <w:tab w:val="left" w:pos="13740"/>
+        <w:tab w:val="left" w:pos="14656"/>
+      </w:tabs>
+      <w:spacing w:after="0" w:line="240" w:lineRule="auto"/>
+    </w:pPr>
+    <w:rPr>
+      <w:rFonts w:ascii="Courier New" w:eastAsia="Times New Roman" w:hAnsi="Courier New" w:cs="Courier New"/>
+      <w:sz w:val="20"/>
+      <w:szCs w:val="20"/>
+      <w:lang w:eastAsia="fr-FR"/>
+    </w:rPr>
+  </w:style>
+  <w:style w:type="character" w:customStyle="1" w:styleId="PrformatHTMLCar">
+    <w:name w:val="Préformaté HTML Car"/>
+    <w:basedOn w:val="Policepardfaut"/>
+    <w:link w:val="PrformatHTML"/>
+    <w:uiPriority w:val="99"/>
+    <w:semiHidden/>
+    <w:rsid w:val="00F1565A"/>
+    <w:rPr>
+      <w:rFonts w:ascii="Courier New" w:eastAsia="Times New Roman" w:hAnsi="Courier New" w:cs="Courier New"/>
+      <w:sz w:val="20"/>
+      <w:szCs w:val="20"/>
+      <w:lang w:eastAsia="fr-FR"/>
+    </w:rPr>
+  </w:style>
+  <w:style w:type="paragraph" w:customStyle="1" w:styleId="commit-title">
+    <w:name w:val="commit-title"/>
+    <w:basedOn w:val="Normal"/>
+    <w:rsid w:val="00F1565A"/>
+    <w:pPr>
+      <w:spacing w:before="100" w:beforeAutospacing="1" w:after="100" w:afterAutospacing="1" w:line="240" w:lineRule="auto"/>
+    </w:pPr>
+    <w:rPr>
+      <w:rFonts w:ascii="Times New Roman" w:eastAsia="Times New Roman" w:hAnsi="Times New Roman" w:cs="Times New Roman"/>
+      <w:sz w:val="24"/>
+      <w:szCs w:val="24"/>
+      <w:lang w:eastAsia="fr-FR"/>
+    </w:rPr>
+  </w:style>
 </w:styles>
 </file>
 

</xml_diff>

<commit_message>
19/04 : Set the color view directly in the CellAdapter
</commit_message>
<xml_diff>
--- a/Résumé travail.docx
+++ b/Résumé travail.docx
@@ -10,26 +10,10 @@
     <w:p>
       <w:r>
         <w:tab/>
-        <w:t>-Tests de non-</w:t>
-      </w:r>
-      <w:proofErr w:type="gramStart"/>
-      <w:r>
-        <w:t>régression</w:t>
-      </w:r>
-      <w:r>
-        <w:t>(</w:t>
-      </w:r>
-      <w:proofErr w:type="gramEnd"/>
-      <w:r>
-        <w:t xml:space="preserve">onglet Performance -&gt; </w:t>
-      </w:r>
-      <w:proofErr w:type="spellStart"/>
-      <w:r>
-        <w:t>defaut</w:t>
-      </w:r>
-      <w:proofErr w:type="spellEnd"/>
-      <w:r>
-        <w:t xml:space="preserve"> procédé</w:t>
+        <w:t>-Tests de non-régression</w:t>
+      </w:r>
+      <w:r>
+        <w:t>(onglet Performance -&gt; defaut procédé</w:t>
       </w:r>
     </w:p>
     <w:p>
@@ -68,39 +52,7 @@
     </w:p>
     <w:p>
       <w:r>
-        <w:t>-</w:t>
-      </w:r>
-      <w:proofErr w:type="spellStart"/>
-      <w:r>
-        <w:t>pb</w:t>
-      </w:r>
-      <w:proofErr w:type="spellEnd"/>
-      <w:r>
-        <w:t xml:space="preserve"> : pour ajouter le </w:t>
-      </w:r>
-      <w:proofErr w:type="spellStart"/>
-      <w:r>
-        <w:t>xml</w:t>
-      </w:r>
-      <w:proofErr w:type="spellEnd"/>
-      <w:r>
-        <w:t xml:space="preserve"> : « preference.xml », on ne peut plus utiliser </w:t>
-      </w:r>
-      <w:proofErr w:type="spellStart"/>
-      <w:r>
-        <w:t>addPreferencesFrom</w:t>
-      </w:r>
-      <w:proofErr w:type="spellEnd"/>
-      <w:r>
-        <w:t xml:space="preserve"> Ressource qui est devenu obsolète (</w:t>
-      </w:r>
-      <w:proofErr w:type="spellStart"/>
-      <w:r>
-        <w:t>depricated</w:t>
-      </w:r>
-      <w:proofErr w:type="spellEnd"/>
-      <w:r>
-        <w:t>). On doit donc passer par l’utilisation d’un fragment.</w:t>
+        <w:t>-pb : pour ajouter le xml : « preference.xml », on ne peut plus utiliser addPreferencesFrom Ressource qui est devenu obsolète (depricated). On doit donc passer par l’utilisation d’un fragment.</w:t>
       </w:r>
     </w:p>
     <w:p>
@@ -127,61 +79,16 @@
     <w:p>
       <w:r>
         <w:tab/>
-        <w:t xml:space="preserve">Le fragment est de type </w:t>
-      </w:r>
-      <w:proofErr w:type="spellStart"/>
-      <w:r>
-        <w:t>PreferenceFragment</w:t>
-      </w:r>
-      <w:proofErr w:type="spellEnd"/>
-      <w:r>
-        <w:t xml:space="preserve"> (Il en hérite). Le but est de charger l’</w:t>
-      </w:r>
-      <w:proofErr w:type="spellStart"/>
-      <w:r>
-        <w:t>xml</w:t>
-      </w:r>
-      <w:proofErr w:type="spellEnd"/>
-      <w:r>
-        <w:t xml:space="preserve"> des paramètres dans ce fragment puis ensuite</w:t>
-      </w:r>
-      <w:r>
-        <w:t xml:space="preserve">, dans une </w:t>
-      </w:r>
-      <w:proofErr w:type="gramStart"/>
-      <w:r>
-        <w:t xml:space="preserve">activité, </w:t>
-      </w:r>
-      <w:r>
-        <w:t xml:space="preserve"> de</w:t>
-      </w:r>
-      <w:proofErr w:type="gramEnd"/>
-      <w:r>
-        <w:t xml:space="preserve"> charger ce fragment dans un objet de type </w:t>
-      </w:r>
-      <w:proofErr w:type="spellStart"/>
-      <w:r>
-        <w:t>FragmentTransaction</w:t>
-      </w:r>
-      <w:proofErr w:type="spellEnd"/>
-      <w:r>
-        <w:t xml:space="preserve">. Cela nous </w:t>
-      </w:r>
-      <w:proofErr w:type="spellStart"/>
-      <w:r>
-        <w:t>pemettra</w:t>
-      </w:r>
-      <w:proofErr w:type="spellEnd"/>
-      <w:r>
-        <w:t xml:space="preserve"> ensuite d’utiliser cette activité avec l’</w:t>
-      </w:r>
-      <w:proofErr w:type="spellStart"/>
-      <w:r>
-        <w:t>xml</w:t>
-      </w:r>
-      <w:proofErr w:type="spellEnd"/>
-      <w:r>
-        <w:t xml:space="preserve"> paramètre associé. L’un des avantages d’</w:t>
+        <w:t>Le fragment est de type PreferenceFragment (Il en hérite). Le but est de charger l’xml des paramètres dans ce fragment puis ensuite</w:t>
+      </w:r>
+      <w:r>
+        <w:t xml:space="preserve">, dans une activité, </w:t>
+      </w:r>
+      <w:r>
+        <w:t xml:space="preserve"> de charger ce fragment dans un objet de type FragmentTransaction</w:t>
+      </w:r>
+      <w:r>
+        <w:t>. Cela nous pemettra ensuite d’utiliser cette activité avec l’xml paramètre associé. L’un des avantages d’</w:t>
       </w:r>
       <w:r>
         <w:t>utiliser</w:t>
@@ -196,169 +103,29 @@
         <w:pStyle w:val="commit-title"/>
       </w:pPr>
       <w:r>
-        <w:t xml:space="preserve">18/04 </w:t>
-      </w:r>
-      <w:proofErr w:type="spellStart"/>
-      <w:r>
-        <w:t>Add</w:t>
-      </w:r>
-      <w:proofErr w:type="spellEnd"/>
-      <w:r>
-        <w:t xml:space="preserve"> an </w:t>
-      </w:r>
-      <w:proofErr w:type="spellStart"/>
-      <w:r>
-        <w:t>AlertDialog</w:t>
-      </w:r>
-      <w:proofErr w:type="spellEnd"/>
-      <w:r>
-        <w:t xml:space="preserve"> </w:t>
-      </w:r>
-      <w:proofErr w:type="spellStart"/>
-      <w:r>
-        <w:t>when</w:t>
-      </w:r>
-      <w:proofErr w:type="spellEnd"/>
-      <w:r>
-        <w:t xml:space="preserve"> the user </w:t>
-      </w:r>
-      <w:proofErr w:type="spellStart"/>
-      <w:r>
-        <w:t>quit</w:t>
-      </w:r>
-      <w:proofErr w:type="spellEnd"/>
-      <w:r>
-        <w:t xml:space="preserve"> the application and </w:t>
-      </w:r>
-      <w:proofErr w:type="spellStart"/>
-      <w:r>
-        <w:t>add</w:t>
-      </w:r>
-      <w:proofErr w:type="spellEnd"/>
-      <w:r>
-        <w:t xml:space="preserve"> t</w:t>
-      </w:r>
-      <w:r>
-        <w:t xml:space="preserve">he </w:t>
-      </w:r>
-      <w:proofErr w:type="spellStart"/>
-      <w:r>
-        <w:t>resume</w:t>
-      </w:r>
-      <w:proofErr w:type="spellEnd"/>
-      <w:r>
-        <w:t xml:space="preserve"> </w:t>
-      </w:r>
-      <w:proofErr w:type="spellStart"/>
-      <w:r>
-        <w:t>what</w:t>
-      </w:r>
-      <w:proofErr w:type="spellEnd"/>
-      <w:r>
-        <w:t xml:space="preserve"> i </w:t>
-      </w:r>
-      <w:proofErr w:type="spellStart"/>
-      <w:r>
-        <w:t>did</w:t>
-      </w:r>
-      <w:proofErr w:type="spellEnd"/>
+        <w:t>18/04 Add an AlertDialog when the user quit the application and add the resume what i did</w:t>
+      </w:r>
     </w:p>
     <w:p>
       <w:pPr>
         <w:pStyle w:val="commit-title"/>
       </w:pPr>
-      <w:proofErr w:type="spellStart"/>
-      <w:r>
-        <w:t>Adapt</w:t>
-      </w:r>
-      <w:proofErr w:type="spellEnd"/>
-      <w:r>
-        <w:t xml:space="preserve"> the </w:t>
-      </w:r>
-      <w:proofErr w:type="spellStart"/>
-      <w:r>
-        <w:t>text</w:t>
-      </w:r>
-      <w:proofErr w:type="spellEnd"/>
-      <w:r>
-        <w:t xml:space="preserve"> for </w:t>
-      </w:r>
-      <w:proofErr w:type="spellStart"/>
-      <w:r>
-        <w:t>both</w:t>
-      </w:r>
-      <w:proofErr w:type="spellEnd"/>
-      <w:r>
-        <w:t xml:space="preserve"> langages in URL</w:t>
-      </w:r>
-      <w:r>
-        <w:t xml:space="preserve"> </w:t>
-      </w:r>
-      <w:proofErr w:type="spellStart"/>
-      <w:r>
-        <w:t>parameters</w:t>
-      </w:r>
-      <w:proofErr w:type="spellEnd"/>
-      <w:r>
-        <w:t xml:space="preserve"> and set the defaul</w:t>
-      </w:r>
-      <w:r>
-        <w:t xml:space="preserve">t value of URL </w:t>
-      </w:r>
-      <w:proofErr w:type="spellStart"/>
-      <w:r>
-        <w:t>with</w:t>
-      </w:r>
-      <w:proofErr w:type="spellEnd"/>
-      <w:r>
-        <w:t xml:space="preserve"> the </w:t>
-      </w:r>
-      <w:proofErr w:type="spellStart"/>
-      <w:r>
-        <w:t>MelodieNet's</w:t>
-      </w:r>
-      <w:proofErr w:type="spellEnd"/>
-      <w:r>
-        <w:t xml:space="preserve"> </w:t>
-      </w:r>
-      <w:proofErr w:type="spellStart"/>
-      <w:r>
-        <w:t>adress</w:t>
-      </w:r>
-      <w:proofErr w:type="spellEnd"/>
+      <w:r>
+        <w:t>Adapt the text for both langages in URL parameters and set the default value of URL with the MelodieNet's adress</w:t>
+      </w:r>
     </w:p>
     <w:p>
       <w:pPr>
         <w:pStyle w:val="commit-title"/>
       </w:pPr>
-      <w:proofErr w:type="spellStart"/>
-      <w:r>
-        <w:t>Rename</w:t>
-      </w:r>
-      <w:proofErr w:type="spellEnd"/>
-      <w:r>
-        <w:t xml:space="preserve"> classes and </w:t>
-      </w:r>
-      <w:proofErr w:type="spellStart"/>
-      <w:r>
-        <w:t>begin</w:t>
-      </w:r>
-      <w:proofErr w:type="spellEnd"/>
-      <w:r>
-        <w:t xml:space="preserve"> the </w:t>
-      </w:r>
-      <w:proofErr w:type="spellStart"/>
-      <w:r>
-        <w:t>ListView</w:t>
-      </w:r>
-      <w:proofErr w:type="spellEnd"/>
+      <w:r>
+        <w:t>Rename classes and begin the ListView</w:t>
+      </w:r>
     </w:p>
     <w:p>
       <w:pPr>
         <w:pStyle w:val="commit-title"/>
       </w:pPr>
-      <w:bookmarkStart w:id="0" w:name="_GoBack"/>
-      <w:bookmarkEnd w:id="0"/>
     </w:p>
     <w:p>
       <w:pPr>
@@ -388,6 +155,102 @@
           <w:lang w:eastAsia="fr-FR"/>
         </w:rPr>
       </w:pPr>
+      <w:r>
+        <w:rPr>
+          <w:rFonts w:ascii="Courier New" w:eastAsia="Times New Roman" w:hAnsi="Courier New" w:cs="Courier New"/>
+          <w:sz w:val="20"/>
+          <w:szCs w:val="20"/>
+          <w:lang w:eastAsia="fr-FR"/>
+        </w:rPr>
+        <w:t xml:space="preserve">19/04 : </w:t>
+      </w:r>
+      <w:r>
+        <w:rPr>
+          <w:rFonts w:ascii="Courier New" w:eastAsia="Times New Roman" w:hAnsi="Courier New" w:cs="Courier New"/>
+          <w:sz w:val="20"/>
+          <w:szCs w:val="20"/>
+          <w:lang w:eastAsia="fr-FR"/>
+        </w:rPr>
+        <w:t>Make the CellAdapter, populate the ListVi</w:t>
+      </w:r>
+      <w:r>
+        <w:rPr>
+          <w:rFonts w:ascii="Courier New" w:eastAsia="Times New Roman" w:hAnsi="Courier New" w:cs="Courier New"/>
+          <w:sz w:val="20"/>
+          <w:szCs w:val="20"/>
+          <w:lang w:eastAsia="fr-FR"/>
+        </w:rPr>
+        <w:t xml:space="preserve">ew in MachineActivity.java </w:t>
+      </w:r>
+    </w:p>
+    <w:p>
+      <w:pPr>
+        <w:tabs>
+          <w:tab w:val="left" w:pos="916"/>
+          <w:tab w:val="left" w:pos="1832"/>
+          <w:tab w:val="left" w:pos="2748"/>
+          <w:tab w:val="left" w:pos="3664"/>
+          <w:tab w:val="left" w:pos="4580"/>
+          <w:tab w:val="left" w:pos="5496"/>
+          <w:tab w:val="left" w:pos="6412"/>
+          <w:tab w:val="left" w:pos="7328"/>
+          <w:tab w:val="left" w:pos="8244"/>
+          <w:tab w:val="left" w:pos="9160"/>
+          <w:tab w:val="left" w:pos="10076"/>
+          <w:tab w:val="left" w:pos="10992"/>
+          <w:tab w:val="left" w:pos="11908"/>
+          <w:tab w:val="left" w:pos="12824"/>
+          <w:tab w:val="left" w:pos="13740"/>
+          <w:tab w:val="left" w:pos="14656"/>
+        </w:tabs>
+        <w:spacing w:after="0" w:line="240" w:lineRule="auto"/>
+        <w:rPr>
+          <w:rFonts w:ascii="Courier New" w:eastAsia="Times New Roman" w:hAnsi="Courier New" w:cs="Courier New"/>
+          <w:sz w:val="20"/>
+          <w:szCs w:val="20"/>
+          <w:lang w:eastAsia="fr-FR"/>
+        </w:rPr>
+      </w:pPr>
+    </w:p>
+    <w:p>
+      <w:pPr>
+        <w:tabs>
+          <w:tab w:val="left" w:pos="916"/>
+          <w:tab w:val="left" w:pos="1832"/>
+          <w:tab w:val="left" w:pos="2748"/>
+          <w:tab w:val="left" w:pos="3664"/>
+          <w:tab w:val="left" w:pos="4580"/>
+          <w:tab w:val="left" w:pos="5496"/>
+          <w:tab w:val="left" w:pos="6412"/>
+          <w:tab w:val="left" w:pos="7328"/>
+          <w:tab w:val="left" w:pos="8244"/>
+          <w:tab w:val="left" w:pos="9160"/>
+          <w:tab w:val="left" w:pos="10076"/>
+          <w:tab w:val="left" w:pos="10992"/>
+          <w:tab w:val="left" w:pos="11908"/>
+          <w:tab w:val="left" w:pos="12824"/>
+          <w:tab w:val="left" w:pos="13740"/>
+          <w:tab w:val="left" w:pos="14656"/>
+        </w:tabs>
+        <w:spacing w:after="0" w:line="240" w:lineRule="auto"/>
+        <w:rPr>
+          <w:rFonts w:ascii="Courier New" w:eastAsia="Times New Roman" w:hAnsi="Courier New" w:cs="Courier New"/>
+          <w:sz w:val="20"/>
+          <w:szCs w:val="20"/>
+          <w:lang w:eastAsia="fr-FR"/>
+        </w:rPr>
+      </w:pPr>
+      <w:r>
+        <w:rPr>
+          <w:rFonts w:ascii="Courier New" w:eastAsia="Times New Roman" w:hAnsi="Courier New" w:cs="Courier New"/>
+          <w:sz w:val="20"/>
+          <w:szCs w:val="20"/>
+          <w:lang w:eastAsia="fr-FR"/>
+        </w:rPr>
+        <w:t>Add all the colour corresponding to color code in the cellAdapter.</w:t>
+      </w:r>
+      <w:bookmarkStart w:id="0" w:name="_GoBack"/>
+      <w:bookmarkEnd w:id="0"/>
     </w:p>
     <w:sectPr>
       <w:pgSz w:w="11906" w:h="16838"/>

</xml_diff>

<commit_message>
19/04 -> Doing the same with ProductionActivity
</commit_message>
<xml_diff>
--- a/Résumé travail.docx
+++ b/Résumé travail.docx
@@ -41,7 +41,7 @@
       </w:r>
     </w:p>
     <w:p>
-      <w:hyperlink r:id="rId4" w:history="1">
+      <w:hyperlink r:id="rId5" w:history="1">
         <w:r>
           <w:rPr>
             <w:rStyle w:val="Lienhypertexte"/>
@@ -61,7 +61,7 @@
       </w:r>
     </w:p>
     <w:p>
-      <w:hyperlink r:id="rId5" w:history="1">
+      <w:hyperlink r:id="rId6" w:history="1">
         <w:r>
           <w:rPr>
             <w:rStyle w:val="Lienhypertexte"/>
@@ -97,7 +97,11 @@
         <w:t xml:space="preserve"> un fragment est entre autres de sauvegarder les éventuels modifications dans les paramètres.</w:t>
       </w:r>
     </w:p>
-    <w:p/>
+    <w:p>
+      <w:r>
+        <w:t>Create CellObject class</w:t>
+      </w:r>
+    </w:p>
     <w:p>
       <w:pPr>
         <w:pStyle w:val="commit-title"/>
@@ -249,8 +253,239 @@
         </w:rPr>
         <w:t>Add all the colour corresponding to color code in the cellAdapter.</w:t>
       </w:r>
+    </w:p>
+    <w:p>
+      <w:pPr>
+        <w:tabs>
+          <w:tab w:val="left" w:pos="916"/>
+          <w:tab w:val="left" w:pos="1832"/>
+          <w:tab w:val="left" w:pos="2748"/>
+          <w:tab w:val="left" w:pos="3664"/>
+          <w:tab w:val="left" w:pos="4580"/>
+          <w:tab w:val="left" w:pos="5496"/>
+          <w:tab w:val="left" w:pos="6412"/>
+          <w:tab w:val="left" w:pos="7328"/>
+          <w:tab w:val="left" w:pos="8244"/>
+          <w:tab w:val="left" w:pos="9160"/>
+          <w:tab w:val="left" w:pos="10076"/>
+          <w:tab w:val="left" w:pos="10992"/>
+          <w:tab w:val="left" w:pos="11908"/>
+          <w:tab w:val="left" w:pos="12824"/>
+          <w:tab w:val="left" w:pos="13740"/>
+          <w:tab w:val="left" w:pos="14656"/>
+        </w:tabs>
+        <w:spacing w:after="0" w:line="240" w:lineRule="auto"/>
+        <w:rPr>
+          <w:rFonts w:ascii="Courier New" w:eastAsia="Times New Roman" w:hAnsi="Courier New" w:cs="Courier New"/>
+          <w:sz w:val="20"/>
+          <w:szCs w:val="20"/>
+          <w:lang w:eastAsia="fr-FR"/>
+        </w:rPr>
+      </w:pPr>
+      <w:r>
+        <w:rPr>
+          <w:rFonts w:ascii="Courier New" w:eastAsia="Times New Roman" w:hAnsi="Courier New" w:cs="Courier New"/>
+          <w:sz w:val="20"/>
+          <w:szCs w:val="20"/>
+          <w:lang w:eastAsia="fr-FR"/>
+        </w:rPr>
+        <w:t xml:space="preserve">Beaucoup galéré : pb -&gt; je voulais parcourir la ListView dans l’activité pour mettre à chaque fois le </w:t>
+      </w:r>
+      <w:r>
+        <w:rPr>
+          <w:rFonts w:ascii="Courier New" w:eastAsia="Times New Roman" w:hAnsi="Courier New" w:cs="Courier New"/>
+          <w:sz w:val="20"/>
+          <w:szCs w:val="20"/>
+          <w:lang w:eastAsia="fr-FR"/>
+        </w:rPr>
+        <w:t xml:space="preserve">fond </w:t>
+      </w:r>
+      <w:r>
+        <w:rPr>
+          <w:rFonts w:ascii="Courier New" w:eastAsia="Times New Roman" w:hAnsi="Courier New" w:cs="Courier New"/>
+          <w:sz w:val="20"/>
+          <w:szCs w:val="20"/>
+          <w:lang w:eastAsia="fr-FR"/>
+        </w:rPr>
+        <w:t xml:space="preserve">TextView </w:t>
+      </w:r>
+      <w:r>
+        <w:rPr>
+          <w:rFonts w:ascii="Courier New" w:eastAsia="Times New Roman" w:hAnsi="Courier New" w:cs="Courier New"/>
+          <w:sz w:val="20"/>
+          <w:szCs w:val="20"/>
+          <w:lang w:eastAsia="fr-FR"/>
+        </w:rPr>
+        <w:t>du code couleur</w:t>
+      </w:r>
+      <w:r>
+        <w:rPr>
+          <w:rFonts w:ascii="Courier New" w:eastAsia="Times New Roman" w:hAnsi="Courier New" w:cs="Courier New"/>
+          <w:sz w:val="20"/>
+          <w:szCs w:val="20"/>
+          <w:lang w:eastAsia="fr-FR"/>
+        </w:rPr>
+        <w:t xml:space="preserve"> </w:t>
+      </w:r>
+      <w:r>
+        <w:rPr>
+          <w:rFonts w:ascii="Courier New" w:eastAsia="Times New Roman" w:hAnsi="Courier New" w:cs="Courier New"/>
+          <w:sz w:val="20"/>
+          <w:szCs w:val="20"/>
+          <w:lang w:eastAsia="fr-FR"/>
+        </w:rPr>
+        <w:t>avec la couleur correspondant au code. C’était impossible, la solution a été de le faire directement dans CellAdapter au moment du remplissage des vues.</w:t>
+      </w:r>
+    </w:p>
+    <w:p>
+      <w:pPr>
+        <w:tabs>
+          <w:tab w:val="left" w:pos="916"/>
+          <w:tab w:val="left" w:pos="1832"/>
+          <w:tab w:val="left" w:pos="2748"/>
+          <w:tab w:val="left" w:pos="3664"/>
+          <w:tab w:val="left" w:pos="4580"/>
+          <w:tab w:val="left" w:pos="5496"/>
+          <w:tab w:val="left" w:pos="6412"/>
+          <w:tab w:val="left" w:pos="7328"/>
+          <w:tab w:val="left" w:pos="8244"/>
+          <w:tab w:val="left" w:pos="9160"/>
+          <w:tab w:val="left" w:pos="10076"/>
+          <w:tab w:val="left" w:pos="10992"/>
+          <w:tab w:val="left" w:pos="11908"/>
+          <w:tab w:val="left" w:pos="12824"/>
+          <w:tab w:val="left" w:pos="13740"/>
+          <w:tab w:val="left" w:pos="14656"/>
+        </w:tabs>
+        <w:spacing w:after="0" w:line="240" w:lineRule="auto"/>
+        <w:rPr>
+          <w:rFonts w:ascii="Courier New" w:eastAsia="Times New Roman" w:hAnsi="Courier New" w:cs="Courier New"/>
+          <w:sz w:val="20"/>
+          <w:szCs w:val="20"/>
+          <w:lang w:eastAsia="fr-FR"/>
+        </w:rPr>
+      </w:pPr>
+    </w:p>
+    <w:p>
+      <w:pPr>
+        <w:pStyle w:val="Paragraphedeliste"/>
+        <w:numPr>
+          <w:ilvl w:val="0"/>
+          <w:numId w:val="1"/>
+        </w:numPr>
+        <w:tabs>
+          <w:tab w:val="left" w:pos="916"/>
+          <w:tab w:val="left" w:pos="1832"/>
+          <w:tab w:val="left" w:pos="2748"/>
+          <w:tab w:val="left" w:pos="3664"/>
+          <w:tab w:val="left" w:pos="4580"/>
+          <w:tab w:val="left" w:pos="5496"/>
+          <w:tab w:val="left" w:pos="6412"/>
+          <w:tab w:val="left" w:pos="7328"/>
+          <w:tab w:val="left" w:pos="8244"/>
+          <w:tab w:val="left" w:pos="9160"/>
+          <w:tab w:val="left" w:pos="10076"/>
+          <w:tab w:val="left" w:pos="10992"/>
+          <w:tab w:val="left" w:pos="11908"/>
+          <w:tab w:val="left" w:pos="12824"/>
+          <w:tab w:val="left" w:pos="13740"/>
+          <w:tab w:val="left" w:pos="14656"/>
+        </w:tabs>
+        <w:spacing w:after="0" w:line="240" w:lineRule="auto"/>
+        <w:rPr>
+          <w:rFonts w:ascii="Courier New" w:eastAsia="Times New Roman" w:hAnsi="Courier New" w:cs="Courier New"/>
+          <w:sz w:val="20"/>
+          <w:szCs w:val="20"/>
+          <w:lang w:eastAsia="fr-FR"/>
+        </w:rPr>
+      </w:pPr>
       <w:bookmarkStart w:id="0" w:name="_GoBack"/>
       <w:bookmarkEnd w:id="0"/>
+      <w:r>
+        <w:rPr>
+          <w:rFonts w:ascii="Courier New" w:eastAsia="Times New Roman" w:hAnsi="Courier New" w:cs="Courier New"/>
+          <w:sz w:val="20"/>
+          <w:szCs w:val="20"/>
+          <w:lang w:eastAsia="fr-FR"/>
+        </w:rPr>
+        <w:t>Doing the same with ProductionActivity</w:t>
+      </w:r>
+    </w:p>
+    <w:p>
+      <w:pPr>
+        <w:tabs>
+          <w:tab w:val="left" w:pos="916"/>
+          <w:tab w:val="left" w:pos="1832"/>
+          <w:tab w:val="left" w:pos="2748"/>
+          <w:tab w:val="left" w:pos="3664"/>
+          <w:tab w:val="left" w:pos="4580"/>
+          <w:tab w:val="left" w:pos="5496"/>
+          <w:tab w:val="left" w:pos="6412"/>
+          <w:tab w:val="left" w:pos="7328"/>
+          <w:tab w:val="left" w:pos="8244"/>
+          <w:tab w:val="left" w:pos="9160"/>
+          <w:tab w:val="left" w:pos="10076"/>
+          <w:tab w:val="left" w:pos="10992"/>
+          <w:tab w:val="left" w:pos="11908"/>
+          <w:tab w:val="left" w:pos="12824"/>
+          <w:tab w:val="left" w:pos="13740"/>
+          <w:tab w:val="left" w:pos="14656"/>
+        </w:tabs>
+        <w:spacing w:after="0" w:line="240" w:lineRule="auto"/>
+        <w:rPr>
+          <w:rFonts w:ascii="Courier New" w:eastAsia="Times New Roman" w:hAnsi="Courier New" w:cs="Courier New"/>
+          <w:sz w:val="20"/>
+          <w:szCs w:val="20"/>
+          <w:lang w:eastAsia="fr-FR"/>
+        </w:rPr>
+      </w:pPr>
+    </w:p>
+    <w:p>
+      <w:pPr>
+        <w:tabs>
+          <w:tab w:val="left" w:pos="916"/>
+          <w:tab w:val="left" w:pos="1832"/>
+          <w:tab w:val="left" w:pos="2748"/>
+          <w:tab w:val="left" w:pos="3664"/>
+          <w:tab w:val="left" w:pos="4580"/>
+          <w:tab w:val="left" w:pos="5496"/>
+          <w:tab w:val="left" w:pos="6412"/>
+          <w:tab w:val="left" w:pos="7328"/>
+          <w:tab w:val="left" w:pos="8244"/>
+          <w:tab w:val="left" w:pos="9160"/>
+          <w:tab w:val="left" w:pos="10076"/>
+          <w:tab w:val="left" w:pos="10992"/>
+          <w:tab w:val="left" w:pos="11908"/>
+          <w:tab w:val="left" w:pos="12824"/>
+          <w:tab w:val="left" w:pos="13740"/>
+          <w:tab w:val="left" w:pos="14656"/>
+        </w:tabs>
+        <w:spacing w:after="0" w:line="240" w:lineRule="auto"/>
+        <w:rPr>
+          <w:rFonts w:ascii="Courier New" w:eastAsia="Times New Roman" w:hAnsi="Courier New" w:cs="Courier New"/>
+          <w:sz w:val="20"/>
+          <w:szCs w:val="20"/>
+          <w:lang w:eastAsia="fr-FR"/>
+        </w:rPr>
+      </w:pPr>
+      <w:r>
+        <w:rPr>
+          <w:rFonts w:ascii="Courier New" w:eastAsia="Times New Roman" w:hAnsi="Courier New" w:cs="Courier New"/>
+          <w:sz w:val="20"/>
+          <w:szCs w:val="20"/>
+          <w:lang w:eastAsia="fr-FR"/>
+        </w:rPr>
+        <w:t xml:space="preserve">Rafraichir : </w:t>
+      </w:r>
+      <w:r>
+        <w:rPr>
+          <w:rFonts w:ascii="Courier New" w:eastAsia="Times New Roman" w:hAnsi="Courier New" w:cs="Courier New"/>
+          <w:sz w:val="20"/>
+          <w:szCs w:val="20"/>
+          <w:lang w:eastAsia="fr-FR"/>
+        </w:rPr>
+        <w:t>http://www.softwarepassion.com/android-series-custom-listview-items-and-adapters/</w:t>
+      </w:r>
     </w:p>
     <w:sectPr>
       <w:pgSz w:w="11906" w:h="16838"/>
@@ -260,6 +495,126 @@
     </w:sectPr>
   </w:body>
 </w:document>
+</file>
+
+<file path=word/numbering.xml><?xml version="1.0" encoding="utf-8"?>
+<w:numbering xmlns:wpc="http://schemas.microsoft.com/office/word/2010/wordprocessingCanvas" xmlns:cx="http://schemas.microsoft.com/office/drawing/2014/chartex" xmlns:cx1="http://schemas.microsoft.com/office/drawing/2015/9/8/chartex" xmlns:mc="http://schemas.openxmlformats.org/markup-compatibility/2006" xmlns:o="urn:schemas-microsoft-com:office:office" xmlns:r="http://schemas.openxmlformats.org/officeDocument/2006/relationships" xmlns:m="http://schemas.openxmlformats.org/officeDocument/2006/math" xmlns:v="urn:schemas-microsoft-com:vml" xmlns:wp14="http://schemas.microsoft.com/office/word/2010/wordprocessingDrawing" xmlns:wp="http://schemas.openxmlformats.org/drawingml/2006/wordprocessingDrawing" xmlns:w10="urn:schemas-microsoft-com:office:word" xmlns:w="http://schemas.openxmlformats.org/wordprocessingml/2006/main" xmlns:w14="http://schemas.microsoft.com/office/word/2010/wordml" xmlns:w15="http://schemas.microsoft.com/office/word/2012/wordml" xmlns:w16se="http://schemas.microsoft.com/office/word/2015/wordml/symex" xmlns:wpg="http://schemas.microsoft.com/office/word/2010/wordprocessingGroup" xmlns:wpi="http://schemas.microsoft.com/office/word/2010/wordprocessingInk" xmlns:wne="http://schemas.microsoft.com/office/word/2006/wordml" xmlns:wps="http://schemas.microsoft.com/office/word/2010/wordprocessingShape" mc:Ignorable="w14 w15 w16se wp14">
+  <w:abstractNum w:abstractNumId="0" w15:restartNumberingAfterBreak="0">
+    <w:nsid w:val="68514479"/>
+    <w:multiLevelType w:val="hybridMultilevel"/>
+    <w:tmpl w:val="CB622C6A"/>
+    <w:lvl w:ilvl="0" w:tplc="2AE8650A">
+      <w:numFmt w:val="bullet"/>
+      <w:lvlText w:val=""/>
+      <w:lvlJc w:val="left"/>
+      <w:pPr>
+        <w:ind w:left="720" w:hanging="360"/>
+      </w:pPr>
+      <w:rPr>
+        <w:rFonts w:ascii="Wingdings" w:eastAsia="Times New Roman" w:hAnsi="Wingdings" w:cs="Courier New" w:hint="default"/>
+      </w:rPr>
+    </w:lvl>
+    <w:lvl w:ilvl="1" w:tplc="040C0003" w:tentative="1">
+      <w:start w:val="1"/>
+      <w:numFmt w:val="bullet"/>
+      <w:lvlText w:val="o"/>
+      <w:lvlJc w:val="left"/>
+      <w:pPr>
+        <w:ind w:left="1440" w:hanging="360"/>
+      </w:pPr>
+      <w:rPr>
+        <w:rFonts w:ascii="Courier New" w:hAnsi="Courier New" w:cs="Courier New" w:hint="default"/>
+      </w:rPr>
+    </w:lvl>
+    <w:lvl w:ilvl="2" w:tplc="040C0005" w:tentative="1">
+      <w:start w:val="1"/>
+      <w:numFmt w:val="bullet"/>
+      <w:lvlText w:val=""/>
+      <w:lvlJc w:val="left"/>
+      <w:pPr>
+        <w:ind w:left="2160" w:hanging="360"/>
+      </w:pPr>
+      <w:rPr>
+        <w:rFonts w:ascii="Wingdings" w:hAnsi="Wingdings" w:hint="default"/>
+      </w:rPr>
+    </w:lvl>
+    <w:lvl w:ilvl="3" w:tplc="040C0001" w:tentative="1">
+      <w:start w:val="1"/>
+      <w:numFmt w:val="bullet"/>
+      <w:lvlText w:val=""/>
+      <w:lvlJc w:val="left"/>
+      <w:pPr>
+        <w:ind w:left="2880" w:hanging="360"/>
+      </w:pPr>
+      <w:rPr>
+        <w:rFonts w:ascii="Symbol" w:hAnsi="Symbol" w:hint="default"/>
+      </w:rPr>
+    </w:lvl>
+    <w:lvl w:ilvl="4" w:tplc="040C0003" w:tentative="1">
+      <w:start w:val="1"/>
+      <w:numFmt w:val="bullet"/>
+      <w:lvlText w:val="o"/>
+      <w:lvlJc w:val="left"/>
+      <w:pPr>
+        <w:ind w:left="3600" w:hanging="360"/>
+      </w:pPr>
+      <w:rPr>
+        <w:rFonts w:ascii="Courier New" w:hAnsi="Courier New" w:cs="Courier New" w:hint="default"/>
+      </w:rPr>
+    </w:lvl>
+    <w:lvl w:ilvl="5" w:tplc="040C0005" w:tentative="1">
+      <w:start w:val="1"/>
+      <w:numFmt w:val="bullet"/>
+      <w:lvlText w:val=""/>
+      <w:lvlJc w:val="left"/>
+      <w:pPr>
+        <w:ind w:left="4320" w:hanging="360"/>
+      </w:pPr>
+      <w:rPr>
+        <w:rFonts w:ascii="Wingdings" w:hAnsi="Wingdings" w:hint="default"/>
+      </w:rPr>
+    </w:lvl>
+    <w:lvl w:ilvl="6" w:tplc="040C0001" w:tentative="1">
+      <w:start w:val="1"/>
+      <w:numFmt w:val="bullet"/>
+      <w:lvlText w:val=""/>
+      <w:lvlJc w:val="left"/>
+      <w:pPr>
+        <w:ind w:left="5040" w:hanging="360"/>
+      </w:pPr>
+      <w:rPr>
+        <w:rFonts w:ascii="Symbol" w:hAnsi="Symbol" w:hint="default"/>
+      </w:rPr>
+    </w:lvl>
+    <w:lvl w:ilvl="7" w:tplc="040C0003" w:tentative="1">
+      <w:start w:val="1"/>
+      <w:numFmt w:val="bullet"/>
+      <w:lvlText w:val="o"/>
+      <w:lvlJc w:val="left"/>
+      <w:pPr>
+        <w:ind w:left="5760" w:hanging="360"/>
+      </w:pPr>
+      <w:rPr>
+        <w:rFonts w:ascii="Courier New" w:hAnsi="Courier New" w:cs="Courier New" w:hint="default"/>
+      </w:rPr>
+    </w:lvl>
+    <w:lvl w:ilvl="8" w:tplc="040C0005" w:tentative="1">
+      <w:start w:val="1"/>
+      <w:numFmt w:val="bullet"/>
+      <w:lvlText w:val=""/>
+      <w:lvlJc w:val="left"/>
+      <w:pPr>
+        <w:ind w:left="6480" w:hanging="360"/>
+      </w:pPr>
+      <w:rPr>
+        <w:rFonts w:ascii="Wingdings" w:hAnsi="Wingdings" w:hint="default"/>
+      </w:rPr>
+    </w:lvl>
+  </w:abstractNum>
+  <w:num w:numId="1">
+    <w:abstractNumId w:val="0"/>
+  </w:num>
+</w:numbering>
 </file>
 
 <file path=word/styles.xml><?xml version="1.0" encoding="utf-8"?>
@@ -758,6 +1113,17 @@
       <w:lang w:eastAsia="fr-FR"/>
     </w:rPr>
   </w:style>
+  <w:style w:type="paragraph" w:styleId="Paragraphedeliste">
+    <w:name w:val="List Paragraph"/>
+    <w:basedOn w:val="Normal"/>
+    <w:uiPriority w:val="34"/>
+    <w:qFormat/>
+    <w:rsid w:val="00CB46DF"/>
+    <w:pPr>
+      <w:ind w:left="720"/>
+      <w:contextualSpacing/>
+    </w:pPr>
+  </w:style>
 </w:styles>
 </file>
 

</xml_diff>

<commit_message>
Add a refresh on the Machine Activity
</commit_message>
<xml_diff>
--- a/Résumé travail.docx
+++ b/Résumé travail.docx
@@ -399,8 +399,6 @@
           <w:lang w:eastAsia="fr-FR"/>
         </w:rPr>
       </w:pPr>
-      <w:bookmarkStart w:id="0" w:name="_GoBack"/>
-      <w:bookmarkEnd w:id="0"/>
       <w:r>
         <w:rPr>
           <w:rFonts w:ascii="Courier New" w:eastAsia="Times New Roman" w:hAnsi="Courier New" w:cs="Courier New"/>
@@ -477,14 +475,182 @@
         </w:rPr>
         <w:t xml:space="preserve">Rafraichir : </w:t>
       </w:r>
-      <w:r>
-        <w:rPr>
-          <w:rFonts w:ascii="Courier New" w:eastAsia="Times New Roman" w:hAnsi="Courier New" w:cs="Courier New"/>
-          <w:sz w:val="20"/>
-          <w:szCs w:val="20"/>
-          <w:lang w:eastAsia="fr-FR"/>
-        </w:rPr>
-        <w:t>http://www.softwarepassion.com/android-series-custom-listview-items-and-adapters/</w:t>
+      <w:hyperlink r:id="rId7" w:history="1">
+        <w:r>
+          <w:rPr>
+            <w:rStyle w:val="Lienhypertexte"/>
+            <w:rFonts w:ascii="Courier New" w:eastAsia="Times New Roman" w:hAnsi="Courier New" w:cs="Courier New"/>
+            <w:sz w:val="20"/>
+            <w:szCs w:val="20"/>
+            <w:lang w:eastAsia="fr-FR"/>
+          </w:rPr>
+          <w:t>http://www.softwarepassion.com/android-series-custom-listview-items-and-adapters/</w:t>
+        </w:r>
+      </w:hyperlink>
+    </w:p>
+    <w:p>
+      <w:pPr>
+        <w:tabs>
+          <w:tab w:val="left" w:pos="916"/>
+          <w:tab w:val="left" w:pos="1832"/>
+          <w:tab w:val="left" w:pos="2748"/>
+          <w:tab w:val="left" w:pos="3664"/>
+          <w:tab w:val="left" w:pos="4580"/>
+          <w:tab w:val="left" w:pos="5496"/>
+          <w:tab w:val="left" w:pos="6412"/>
+          <w:tab w:val="left" w:pos="7328"/>
+          <w:tab w:val="left" w:pos="8244"/>
+          <w:tab w:val="left" w:pos="9160"/>
+          <w:tab w:val="left" w:pos="10076"/>
+          <w:tab w:val="left" w:pos="10992"/>
+          <w:tab w:val="left" w:pos="11908"/>
+          <w:tab w:val="left" w:pos="12824"/>
+          <w:tab w:val="left" w:pos="13740"/>
+          <w:tab w:val="left" w:pos="14656"/>
+        </w:tabs>
+        <w:spacing w:after="0" w:line="240" w:lineRule="auto"/>
+        <w:rPr>
+          <w:rFonts w:ascii="Courier New" w:eastAsia="Times New Roman" w:hAnsi="Courier New" w:cs="Courier New"/>
+          <w:sz w:val="20"/>
+          <w:szCs w:val="20"/>
+          <w:lang w:eastAsia="fr-FR"/>
+        </w:rPr>
+      </w:pPr>
+    </w:p>
+    <w:p>
+      <w:pPr>
+        <w:tabs>
+          <w:tab w:val="left" w:pos="916"/>
+          <w:tab w:val="left" w:pos="1832"/>
+          <w:tab w:val="left" w:pos="2748"/>
+          <w:tab w:val="left" w:pos="3664"/>
+          <w:tab w:val="left" w:pos="4580"/>
+          <w:tab w:val="left" w:pos="5496"/>
+          <w:tab w:val="left" w:pos="6412"/>
+          <w:tab w:val="left" w:pos="7328"/>
+          <w:tab w:val="left" w:pos="8244"/>
+          <w:tab w:val="left" w:pos="9160"/>
+          <w:tab w:val="left" w:pos="10076"/>
+          <w:tab w:val="left" w:pos="10992"/>
+          <w:tab w:val="left" w:pos="11908"/>
+          <w:tab w:val="left" w:pos="12824"/>
+          <w:tab w:val="left" w:pos="13740"/>
+          <w:tab w:val="left" w:pos="14656"/>
+        </w:tabs>
+        <w:spacing w:after="0" w:line="240" w:lineRule="auto"/>
+        <w:rPr>
+          <w:rFonts w:ascii="Courier New" w:eastAsia="Times New Roman" w:hAnsi="Courier New" w:cs="Courier New"/>
+          <w:sz w:val="20"/>
+          <w:szCs w:val="20"/>
+          <w:lang w:eastAsia="fr-FR"/>
+        </w:rPr>
+      </w:pPr>
+      <w:r>
+        <w:rPr>
+          <w:rFonts w:ascii="Courier New" w:eastAsia="Times New Roman" w:hAnsi="Courier New" w:cs="Courier New"/>
+          <w:sz w:val="20"/>
+          <w:szCs w:val="20"/>
+          <w:lang w:eastAsia="fr-FR"/>
+        </w:rPr>
+        <w:t xml:space="preserve">20/04 : </w:t>
+      </w:r>
+    </w:p>
+    <w:p>
+      <w:pPr>
+        <w:tabs>
+          <w:tab w:val="left" w:pos="916"/>
+          <w:tab w:val="left" w:pos="1832"/>
+          <w:tab w:val="left" w:pos="2748"/>
+          <w:tab w:val="left" w:pos="3664"/>
+          <w:tab w:val="left" w:pos="4580"/>
+          <w:tab w:val="left" w:pos="5496"/>
+          <w:tab w:val="left" w:pos="6412"/>
+          <w:tab w:val="left" w:pos="7328"/>
+          <w:tab w:val="left" w:pos="8244"/>
+          <w:tab w:val="left" w:pos="9160"/>
+          <w:tab w:val="left" w:pos="10076"/>
+          <w:tab w:val="left" w:pos="10992"/>
+          <w:tab w:val="left" w:pos="11908"/>
+          <w:tab w:val="left" w:pos="12824"/>
+          <w:tab w:val="left" w:pos="13740"/>
+          <w:tab w:val="left" w:pos="14656"/>
+        </w:tabs>
+        <w:spacing w:after="0" w:line="240" w:lineRule="auto"/>
+        <w:rPr>
+          <w:rFonts w:ascii="Courier New" w:eastAsia="Times New Roman" w:hAnsi="Courier New" w:cs="Courier New"/>
+          <w:sz w:val="20"/>
+          <w:szCs w:val="20"/>
+          <w:lang w:eastAsia="fr-FR"/>
+        </w:rPr>
+      </w:pPr>
+      <w:r>
+        <w:rPr>
+          <w:rFonts w:ascii="Courier New" w:eastAsia="Times New Roman" w:hAnsi="Courier New" w:cs="Courier New"/>
+          <w:sz w:val="20"/>
+          <w:szCs w:val="20"/>
+          <w:lang w:eastAsia="fr-FR"/>
+        </w:rPr>
+        <w:tab/>
+        <w:t>Fini les tests de non-régression</w:t>
+      </w:r>
+    </w:p>
+    <w:p>
+      <w:pPr>
+        <w:tabs>
+          <w:tab w:val="left" w:pos="916"/>
+          <w:tab w:val="left" w:pos="1832"/>
+          <w:tab w:val="left" w:pos="2748"/>
+          <w:tab w:val="left" w:pos="3664"/>
+          <w:tab w:val="left" w:pos="4580"/>
+          <w:tab w:val="left" w:pos="5496"/>
+          <w:tab w:val="left" w:pos="6412"/>
+          <w:tab w:val="left" w:pos="7328"/>
+          <w:tab w:val="left" w:pos="8244"/>
+          <w:tab w:val="left" w:pos="9160"/>
+          <w:tab w:val="left" w:pos="10076"/>
+          <w:tab w:val="left" w:pos="10992"/>
+          <w:tab w:val="left" w:pos="11908"/>
+          <w:tab w:val="left" w:pos="12824"/>
+          <w:tab w:val="left" w:pos="13740"/>
+          <w:tab w:val="left" w:pos="14656"/>
+        </w:tabs>
+        <w:spacing w:after="0" w:line="240" w:lineRule="auto"/>
+        <w:rPr>
+          <w:rFonts w:ascii="Courier New" w:eastAsia="Times New Roman" w:hAnsi="Courier New" w:cs="Courier New"/>
+          <w:sz w:val="20"/>
+          <w:szCs w:val="20"/>
+          <w:lang w:eastAsia="fr-FR"/>
+        </w:rPr>
+      </w:pPr>
+      <w:r>
+        <w:rPr>
+          <w:rFonts w:ascii="Courier New" w:eastAsia="Times New Roman" w:hAnsi="Courier New" w:cs="Courier New"/>
+          <w:sz w:val="20"/>
+          <w:szCs w:val="20"/>
+          <w:lang w:eastAsia="fr-FR"/>
+        </w:rPr>
+        <w:tab/>
+        <w:t>Ajout du refresh dans la liste</w:t>
+      </w:r>
+      <w:r>
+        <w:rPr>
+          <w:rFonts w:ascii="Courier New" w:eastAsia="Times New Roman" w:hAnsi="Courier New" w:cs="Courier New"/>
+          <w:sz w:val="20"/>
+          <w:szCs w:val="20"/>
+          <w:lang w:eastAsia="fr-FR"/>
+        </w:rPr>
+        <w:t xml:space="preserve"> en éxecutant un thread en arrière-</w:t>
+      </w:r>
+      <w:bookmarkStart w:id="0" w:name="_GoBack"/>
+      <w:bookmarkEnd w:id="0"/>
+      <w:r>
+        <w:rPr>
+          <w:rFonts w:ascii="Courier New" w:eastAsia="Times New Roman" w:hAnsi="Courier New" w:cs="Courier New"/>
+          <w:sz w:val="20"/>
+          <w:szCs w:val="20"/>
+          <w:lang w:eastAsia="fr-FR"/>
+        </w:rPr>
+        <w:t>plan</w:t>
       </w:r>
     </w:p>
     <w:sectPr>

</xml_diff>

<commit_message>
21-04 Improve the SplashScreen and add the refresh to ProductionActivity.java
</commit_message>
<xml_diff>
--- a/Résumé travail.docx
+++ b/Résumé travail.docx
@@ -639,19 +639,77 @@
           <w:szCs w:val="20"/>
           <w:lang w:eastAsia="fr-FR"/>
         </w:rPr>
-        <w:t xml:space="preserve"> en éxecutant un thread en arrière-</w:t>
+        <w:t xml:space="preserve"> en éxecutant un thread en arrière-plan</w:t>
+      </w:r>
+    </w:p>
+    <w:p>
+      <w:pPr>
+        <w:tabs>
+          <w:tab w:val="left" w:pos="916"/>
+          <w:tab w:val="left" w:pos="1832"/>
+          <w:tab w:val="left" w:pos="2748"/>
+          <w:tab w:val="left" w:pos="3664"/>
+          <w:tab w:val="left" w:pos="4580"/>
+          <w:tab w:val="left" w:pos="5496"/>
+          <w:tab w:val="left" w:pos="6412"/>
+          <w:tab w:val="left" w:pos="7328"/>
+          <w:tab w:val="left" w:pos="8244"/>
+          <w:tab w:val="left" w:pos="9160"/>
+          <w:tab w:val="left" w:pos="10076"/>
+          <w:tab w:val="left" w:pos="10992"/>
+          <w:tab w:val="left" w:pos="11908"/>
+          <w:tab w:val="left" w:pos="12824"/>
+          <w:tab w:val="left" w:pos="13740"/>
+          <w:tab w:val="left" w:pos="14656"/>
+        </w:tabs>
+        <w:spacing w:after="0" w:line="240" w:lineRule="auto"/>
+        <w:rPr>
+          <w:rFonts w:ascii="Courier New" w:eastAsia="Times New Roman" w:hAnsi="Courier New" w:cs="Courier New"/>
+          <w:sz w:val="20"/>
+          <w:szCs w:val="20"/>
+          <w:lang w:eastAsia="fr-FR"/>
+        </w:rPr>
+      </w:pPr>
+    </w:p>
+    <w:p>
+      <w:pPr>
+        <w:tabs>
+          <w:tab w:val="left" w:pos="916"/>
+          <w:tab w:val="left" w:pos="1832"/>
+          <w:tab w:val="left" w:pos="2748"/>
+          <w:tab w:val="left" w:pos="3664"/>
+          <w:tab w:val="left" w:pos="4580"/>
+          <w:tab w:val="left" w:pos="5496"/>
+          <w:tab w:val="left" w:pos="6412"/>
+          <w:tab w:val="left" w:pos="7328"/>
+          <w:tab w:val="left" w:pos="8244"/>
+          <w:tab w:val="left" w:pos="9160"/>
+          <w:tab w:val="left" w:pos="10076"/>
+          <w:tab w:val="left" w:pos="10992"/>
+          <w:tab w:val="left" w:pos="11908"/>
+          <w:tab w:val="left" w:pos="12824"/>
+          <w:tab w:val="left" w:pos="13740"/>
+          <w:tab w:val="left" w:pos="14656"/>
+        </w:tabs>
+        <w:spacing w:after="0" w:line="240" w:lineRule="auto"/>
+        <w:rPr>
+          <w:rFonts w:ascii="Courier New" w:eastAsia="Times New Roman" w:hAnsi="Courier New" w:cs="Courier New"/>
+          <w:sz w:val="20"/>
+          <w:szCs w:val="20"/>
+          <w:lang w:eastAsia="fr-FR"/>
+        </w:rPr>
+      </w:pPr>
+      <w:r>
+        <w:rPr>
+          <w:rFonts w:ascii="Courier New" w:eastAsia="Times New Roman" w:hAnsi="Courier New" w:cs="Courier New"/>
+          <w:sz w:val="20"/>
+          <w:szCs w:val="20"/>
+          <w:lang w:eastAsia="fr-FR"/>
+        </w:rPr>
+        <w:t>21/04 : On ajoute un écran de chargement de l’application au lancement permettant de mettre en avant l’entreprise et le produit « MelodieNet »</w:t>
       </w:r>
       <w:bookmarkStart w:id="0" w:name="_GoBack"/>
       <w:bookmarkEnd w:id="0"/>
-      <w:r>
-        <w:rPr>
-          <w:rFonts w:ascii="Courier New" w:eastAsia="Times New Roman" w:hAnsi="Courier New" w:cs="Courier New"/>
-          <w:sz w:val="20"/>
-          <w:szCs w:val="20"/>
-          <w:lang w:eastAsia="fr-FR"/>
-        </w:rPr>
-        <w:t>plan</w:t>
-      </w:r>
     </w:p>
     <w:sectPr>
       <w:pgSz w:w="11906" w:h="16838"/>

</xml_diff>

<commit_message>
Improving the WebService and Import Gson
</commit_message>
<xml_diff>
--- a/Résumé travail.docx
+++ b/Résumé travail.docx
@@ -707,6 +707,321 @@
           <w:lang w:eastAsia="fr-FR"/>
         </w:rPr>
         <w:t>21/04 : On ajoute un écran de chargement de l’application au lancement permettant de mettre en avant l’entreprise et le produit « MelodieNet »</w:t>
+      </w:r>
+    </w:p>
+    <w:p>
+      <w:pPr>
+        <w:tabs>
+          <w:tab w:val="left" w:pos="916"/>
+          <w:tab w:val="left" w:pos="1832"/>
+          <w:tab w:val="left" w:pos="2748"/>
+          <w:tab w:val="left" w:pos="3664"/>
+          <w:tab w:val="left" w:pos="4580"/>
+          <w:tab w:val="left" w:pos="5496"/>
+          <w:tab w:val="left" w:pos="6412"/>
+          <w:tab w:val="left" w:pos="7328"/>
+          <w:tab w:val="left" w:pos="8244"/>
+          <w:tab w:val="left" w:pos="9160"/>
+          <w:tab w:val="left" w:pos="10076"/>
+          <w:tab w:val="left" w:pos="10992"/>
+          <w:tab w:val="left" w:pos="11908"/>
+          <w:tab w:val="left" w:pos="12824"/>
+          <w:tab w:val="left" w:pos="13740"/>
+          <w:tab w:val="left" w:pos="14656"/>
+        </w:tabs>
+        <w:spacing w:after="0" w:line="240" w:lineRule="auto"/>
+        <w:rPr>
+          <w:rFonts w:ascii="Courier New" w:eastAsia="Times New Roman" w:hAnsi="Courier New" w:cs="Courier New"/>
+          <w:sz w:val="20"/>
+          <w:szCs w:val="20"/>
+          <w:lang w:eastAsia="fr-FR"/>
+        </w:rPr>
+      </w:pPr>
+    </w:p>
+    <w:p>
+      <w:pPr>
+        <w:tabs>
+          <w:tab w:val="left" w:pos="916"/>
+          <w:tab w:val="left" w:pos="1832"/>
+          <w:tab w:val="left" w:pos="2748"/>
+          <w:tab w:val="left" w:pos="3664"/>
+          <w:tab w:val="left" w:pos="4580"/>
+          <w:tab w:val="left" w:pos="5496"/>
+          <w:tab w:val="left" w:pos="6412"/>
+          <w:tab w:val="left" w:pos="7328"/>
+          <w:tab w:val="left" w:pos="8244"/>
+          <w:tab w:val="left" w:pos="9160"/>
+          <w:tab w:val="left" w:pos="10076"/>
+          <w:tab w:val="left" w:pos="10992"/>
+          <w:tab w:val="left" w:pos="11908"/>
+          <w:tab w:val="left" w:pos="12824"/>
+          <w:tab w:val="left" w:pos="13740"/>
+          <w:tab w:val="left" w:pos="14656"/>
+        </w:tabs>
+        <w:spacing w:after="0" w:line="240" w:lineRule="auto"/>
+        <w:rPr>
+          <w:rFonts w:ascii="Courier New" w:eastAsia="Times New Roman" w:hAnsi="Courier New" w:cs="Courier New"/>
+          <w:sz w:val="20"/>
+          <w:szCs w:val="20"/>
+          <w:lang w:eastAsia="fr-FR"/>
+        </w:rPr>
+      </w:pPr>
+      <w:r>
+        <w:rPr>
+          <w:rFonts w:ascii="Courier New" w:eastAsia="Times New Roman" w:hAnsi="Courier New" w:cs="Courier New"/>
+          <w:sz w:val="20"/>
+          <w:szCs w:val="20"/>
+          <w:lang w:eastAsia="fr-FR"/>
+        </w:rPr>
+        <w:t>On met le refresh sur l’activité production aussi</w:t>
+      </w:r>
+    </w:p>
+    <w:p>
+      <w:pPr>
+        <w:tabs>
+          <w:tab w:val="left" w:pos="916"/>
+          <w:tab w:val="left" w:pos="1832"/>
+          <w:tab w:val="left" w:pos="2748"/>
+          <w:tab w:val="left" w:pos="3664"/>
+          <w:tab w:val="left" w:pos="4580"/>
+          <w:tab w:val="left" w:pos="5496"/>
+          <w:tab w:val="left" w:pos="6412"/>
+          <w:tab w:val="left" w:pos="7328"/>
+          <w:tab w:val="left" w:pos="8244"/>
+          <w:tab w:val="left" w:pos="9160"/>
+          <w:tab w:val="left" w:pos="10076"/>
+          <w:tab w:val="left" w:pos="10992"/>
+          <w:tab w:val="left" w:pos="11908"/>
+          <w:tab w:val="left" w:pos="12824"/>
+          <w:tab w:val="left" w:pos="13740"/>
+          <w:tab w:val="left" w:pos="14656"/>
+        </w:tabs>
+        <w:spacing w:after="0" w:line="240" w:lineRule="auto"/>
+        <w:rPr>
+          <w:rFonts w:ascii="Courier New" w:eastAsia="Times New Roman" w:hAnsi="Courier New" w:cs="Courier New"/>
+          <w:sz w:val="20"/>
+          <w:szCs w:val="20"/>
+          <w:lang w:eastAsia="fr-FR"/>
+        </w:rPr>
+      </w:pPr>
+      <w:r>
+        <w:rPr>
+          <w:rFonts w:ascii="Courier New" w:eastAsia="Times New Roman" w:hAnsi="Courier New" w:cs="Courier New"/>
+          <w:sz w:val="20"/>
+          <w:szCs w:val="20"/>
+          <w:lang w:eastAsia="fr-FR"/>
+        </w:rPr>
+        <w:t>On fait toutes les traductions oubliées</w:t>
+      </w:r>
+    </w:p>
+    <w:p>
+      <w:pPr>
+        <w:tabs>
+          <w:tab w:val="left" w:pos="916"/>
+          <w:tab w:val="left" w:pos="1832"/>
+          <w:tab w:val="left" w:pos="2748"/>
+          <w:tab w:val="left" w:pos="3664"/>
+          <w:tab w:val="left" w:pos="4580"/>
+          <w:tab w:val="left" w:pos="5496"/>
+          <w:tab w:val="left" w:pos="6412"/>
+          <w:tab w:val="left" w:pos="7328"/>
+          <w:tab w:val="left" w:pos="8244"/>
+          <w:tab w:val="left" w:pos="9160"/>
+          <w:tab w:val="left" w:pos="10076"/>
+          <w:tab w:val="left" w:pos="10992"/>
+          <w:tab w:val="left" w:pos="11908"/>
+          <w:tab w:val="left" w:pos="12824"/>
+          <w:tab w:val="left" w:pos="13740"/>
+          <w:tab w:val="left" w:pos="14656"/>
+        </w:tabs>
+        <w:spacing w:after="0" w:line="240" w:lineRule="auto"/>
+        <w:rPr>
+          <w:rFonts w:ascii="Courier New" w:eastAsia="Times New Roman" w:hAnsi="Courier New" w:cs="Courier New"/>
+          <w:sz w:val="20"/>
+          <w:szCs w:val="20"/>
+          <w:lang w:eastAsia="fr-FR"/>
+        </w:rPr>
+      </w:pPr>
+      <w:r>
+        <w:rPr>
+          <w:rFonts w:ascii="Courier New" w:eastAsia="Times New Roman" w:hAnsi="Courier New" w:cs="Courier New"/>
+          <w:sz w:val="20"/>
+          <w:szCs w:val="20"/>
+          <w:lang w:eastAsia="fr-FR"/>
+        </w:rPr>
+        <w:t>Travail sur le style général de l’application : couleurs des boutons, couleurs de fond</w:t>
+      </w:r>
+    </w:p>
+    <w:p>
+      <w:pPr>
+        <w:tabs>
+          <w:tab w:val="left" w:pos="916"/>
+          <w:tab w:val="left" w:pos="1832"/>
+          <w:tab w:val="left" w:pos="2748"/>
+          <w:tab w:val="left" w:pos="3664"/>
+          <w:tab w:val="left" w:pos="4580"/>
+          <w:tab w:val="left" w:pos="5496"/>
+          <w:tab w:val="left" w:pos="6412"/>
+          <w:tab w:val="left" w:pos="7328"/>
+          <w:tab w:val="left" w:pos="8244"/>
+          <w:tab w:val="left" w:pos="9160"/>
+          <w:tab w:val="left" w:pos="10076"/>
+          <w:tab w:val="left" w:pos="10992"/>
+          <w:tab w:val="left" w:pos="11908"/>
+          <w:tab w:val="left" w:pos="12824"/>
+          <w:tab w:val="left" w:pos="13740"/>
+          <w:tab w:val="left" w:pos="14656"/>
+        </w:tabs>
+        <w:spacing w:after="0" w:line="240" w:lineRule="auto"/>
+        <w:rPr>
+          <w:rFonts w:ascii="Courier New" w:eastAsia="Times New Roman" w:hAnsi="Courier New" w:cs="Courier New"/>
+          <w:sz w:val="20"/>
+          <w:szCs w:val="20"/>
+          <w:lang w:eastAsia="fr-FR"/>
+        </w:rPr>
+      </w:pPr>
+    </w:p>
+    <w:p>
+      <w:pPr>
+        <w:tabs>
+          <w:tab w:val="left" w:pos="916"/>
+          <w:tab w:val="left" w:pos="1832"/>
+          <w:tab w:val="left" w:pos="2748"/>
+          <w:tab w:val="left" w:pos="3664"/>
+          <w:tab w:val="left" w:pos="4580"/>
+          <w:tab w:val="left" w:pos="5496"/>
+          <w:tab w:val="left" w:pos="6412"/>
+          <w:tab w:val="left" w:pos="7328"/>
+          <w:tab w:val="left" w:pos="8244"/>
+          <w:tab w:val="left" w:pos="9160"/>
+          <w:tab w:val="left" w:pos="10076"/>
+          <w:tab w:val="left" w:pos="10992"/>
+          <w:tab w:val="left" w:pos="11908"/>
+          <w:tab w:val="left" w:pos="12824"/>
+          <w:tab w:val="left" w:pos="13740"/>
+          <w:tab w:val="left" w:pos="14656"/>
+        </w:tabs>
+        <w:spacing w:after="0" w:line="240" w:lineRule="auto"/>
+        <w:rPr>
+          <w:rFonts w:ascii="Courier New" w:eastAsia="Times New Roman" w:hAnsi="Courier New" w:cs="Courier New"/>
+          <w:sz w:val="20"/>
+          <w:szCs w:val="20"/>
+          <w:lang w:eastAsia="fr-FR"/>
+        </w:rPr>
+      </w:pPr>
+      <w:r>
+        <w:rPr>
+          <w:rFonts w:ascii="Courier New" w:eastAsia="Times New Roman" w:hAnsi="Courier New" w:cs="Courier New"/>
+          <w:sz w:val="20"/>
+          <w:szCs w:val="20"/>
+          <w:lang w:eastAsia="fr-FR"/>
+        </w:rPr>
+        <w:t>Ajout de la classe Gson à build.gradle.</w:t>
+      </w:r>
+    </w:p>
+    <w:p>
+      <w:pPr>
+        <w:tabs>
+          <w:tab w:val="left" w:pos="916"/>
+          <w:tab w:val="left" w:pos="1832"/>
+          <w:tab w:val="left" w:pos="2748"/>
+          <w:tab w:val="left" w:pos="3664"/>
+          <w:tab w:val="left" w:pos="4580"/>
+          <w:tab w:val="left" w:pos="5496"/>
+          <w:tab w:val="left" w:pos="6412"/>
+          <w:tab w:val="left" w:pos="7328"/>
+          <w:tab w:val="left" w:pos="8244"/>
+          <w:tab w:val="left" w:pos="9160"/>
+          <w:tab w:val="left" w:pos="10076"/>
+          <w:tab w:val="left" w:pos="10992"/>
+          <w:tab w:val="left" w:pos="11908"/>
+          <w:tab w:val="left" w:pos="12824"/>
+          <w:tab w:val="left" w:pos="13740"/>
+          <w:tab w:val="left" w:pos="14656"/>
+        </w:tabs>
+        <w:spacing w:after="0" w:line="240" w:lineRule="auto"/>
+        <w:rPr>
+          <w:rFonts w:ascii="Courier New" w:eastAsia="Times New Roman" w:hAnsi="Courier New" w:cs="Courier New"/>
+          <w:sz w:val="20"/>
+          <w:szCs w:val="20"/>
+          <w:lang w:eastAsia="fr-FR"/>
+        </w:rPr>
+      </w:pPr>
+      <w:r>
+        <w:rPr>
+          <w:rFonts w:ascii="Courier New" w:eastAsia="Times New Roman" w:hAnsi="Courier New" w:cs="Courier New"/>
+          <w:sz w:val="20"/>
+          <w:szCs w:val="20"/>
+          <w:lang w:eastAsia="fr-FR"/>
+        </w:rPr>
+        <w:t>Création d’une variable statique pour récupérer l’URL dans paramètres et la rendre accessible au service Web</w:t>
+      </w:r>
+    </w:p>
+    <w:p>
+      <w:pPr>
+        <w:tabs>
+          <w:tab w:val="left" w:pos="916"/>
+          <w:tab w:val="left" w:pos="1832"/>
+          <w:tab w:val="left" w:pos="2748"/>
+          <w:tab w:val="left" w:pos="3664"/>
+          <w:tab w:val="left" w:pos="4580"/>
+          <w:tab w:val="left" w:pos="5496"/>
+          <w:tab w:val="left" w:pos="6412"/>
+          <w:tab w:val="left" w:pos="7328"/>
+          <w:tab w:val="left" w:pos="8244"/>
+          <w:tab w:val="left" w:pos="9160"/>
+          <w:tab w:val="left" w:pos="10076"/>
+          <w:tab w:val="left" w:pos="10992"/>
+          <w:tab w:val="left" w:pos="11908"/>
+          <w:tab w:val="left" w:pos="12824"/>
+          <w:tab w:val="left" w:pos="13740"/>
+          <w:tab w:val="left" w:pos="14656"/>
+        </w:tabs>
+        <w:spacing w:after="0" w:line="240" w:lineRule="auto"/>
+        <w:rPr>
+          <w:rFonts w:ascii="Courier New" w:eastAsia="Times New Roman" w:hAnsi="Courier New" w:cs="Courier New"/>
+          <w:sz w:val="20"/>
+          <w:szCs w:val="20"/>
+          <w:lang w:eastAsia="fr-FR"/>
+        </w:rPr>
+      </w:pPr>
+    </w:p>
+    <w:p>
+      <w:pPr>
+        <w:tabs>
+          <w:tab w:val="left" w:pos="916"/>
+          <w:tab w:val="left" w:pos="1832"/>
+          <w:tab w:val="left" w:pos="2748"/>
+          <w:tab w:val="left" w:pos="3664"/>
+          <w:tab w:val="left" w:pos="4580"/>
+          <w:tab w:val="left" w:pos="5496"/>
+          <w:tab w:val="left" w:pos="6412"/>
+          <w:tab w:val="left" w:pos="7328"/>
+          <w:tab w:val="left" w:pos="8244"/>
+          <w:tab w:val="left" w:pos="9160"/>
+          <w:tab w:val="left" w:pos="10076"/>
+          <w:tab w:val="left" w:pos="10992"/>
+          <w:tab w:val="left" w:pos="11908"/>
+          <w:tab w:val="left" w:pos="12824"/>
+          <w:tab w:val="left" w:pos="13740"/>
+          <w:tab w:val="left" w:pos="14656"/>
+        </w:tabs>
+        <w:spacing w:after="0" w:line="240" w:lineRule="auto"/>
+        <w:rPr>
+          <w:rFonts w:ascii="Courier New" w:eastAsia="Times New Roman" w:hAnsi="Courier New" w:cs="Courier New"/>
+          <w:sz w:val="20"/>
+          <w:szCs w:val="20"/>
+          <w:lang w:eastAsia="fr-FR"/>
+        </w:rPr>
+      </w:pPr>
+      <w:r>
+        <w:rPr>
+          <w:rFonts w:ascii="Courier New" w:eastAsia="Times New Roman" w:hAnsi="Courier New" w:cs="Courier New"/>
+          <w:sz w:val="20"/>
+          <w:szCs w:val="20"/>
+          <w:lang w:eastAsia="fr-FR"/>
+        </w:rPr>
+        <w:t>Ecriture de la classe WebService qui enverra des requetes au service Web</w:t>
       </w:r>
       <w:bookmarkStart w:id="0" w:name="_GoBack"/>
       <w:bookmarkEnd w:id="0"/>

</xml_diff>

<commit_message>
add a login application
</commit_message>
<xml_diff>
--- a/Résumé travail.docx
+++ b/Résumé travail.docx
@@ -1022,6 +1022,234 @@
           <w:lang w:eastAsia="fr-FR"/>
         </w:rPr>
         <w:t>Ecriture de la classe WebService qui enverra des requetes au service Web</w:t>
+      </w:r>
+    </w:p>
+    <w:p>
+      <w:pPr>
+        <w:tabs>
+          <w:tab w:val="left" w:pos="916"/>
+          <w:tab w:val="left" w:pos="1832"/>
+          <w:tab w:val="left" w:pos="2748"/>
+          <w:tab w:val="left" w:pos="3664"/>
+          <w:tab w:val="left" w:pos="4580"/>
+          <w:tab w:val="left" w:pos="5496"/>
+          <w:tab w:val="left" w:pos="6412"/>
+          <w:tab w:val="left" w:pos="7328"/>
+          <w:tab w:val="left" w:pos="8244"/>
+          <w:tab w:val="left" w:pos="9160"/>
+          <w:tab w:val="left" w:pos="10076"/>
+          <w:tab w:val="left" w:pos="10992"/>
+          <w:tab w:val="left" w:pos="11908"/>
+          <w:tab w:val="left" w:pos="12824"/>
+          <w:tab w:val="left" w:pos="13740"/>
+          <w:tab w:val="left" w:pos="14656"/>
+        </w:tabs>
+        <w:spacing w:after="0" w:line="240" w:lineRule="auto"/>
+        <w:rPr>
+          <w:rFonts w:ascii="Courier New" w:eastAsia="Times New Roman" w:hAnsi="Courier New" w:cs="Courier New"/>
+          <w:sz w:val="20"/>
+          <w:szCs w:val="20"/>
+          <w:lang w:eastAsia="fr-FR"/>
+        </w:rPr>
+      </w:pPr>
+    </w:p>
+    <w:p>
+      <w:pPr>
+        <w:tabs>
+          <w:tab w:val="left" w:pos="916"/>
+          <w:tab w:val="left" w:pos="1832"/>
+          <w:tab w:val="left" w:pos="2748"/>
+          <w:tab w:val="left" w:pos="3664"/>
+          <w:tab w:val="left" w:pos="4580"/>
+          <w:tab w:val="left" w:pos="5496"/>
+          <w:tab w:val="left" w:pos="6412"/>
+          <w:tab w:val="left" w:pos="7328"/>
+          <w:tab w:val="left" w:pos="8244"/>
+          <w:tab w:val="left" w:pos="9160"/>
+          <w:tab w:val="left" w:pos="10076"/>
+          <w:tab w:val="left" w:pos="10992"/>
+          <w:tab w:val="left" w:pos="11908"/>
+          <w:tab w:val="left" w:pos="12824"/>
+          <w:tab w:val="left" w:pos="13740"/>
+          <w:tab w:val="left" w:pos="14656"/>
+        </w:tabs>
+        <w:spacing w:after="0" w:line="240" w:lineRule="auto"/>
+        <w:rPr>
+          <w:rFonts w:ascii="Courier New" w:eastAsia="Times New Roman" w:hAnsi="Courier New" w:cs="Courier New"/>
+          <w:sz w:val="20"/>
+          <w:szCs w:val="20"/>
+          <w:lang w:eastAsia="fr-FR"/>
+        </w:rPr>
+      </w:pPr>
+      <w:r>
+        <w:rPr>
+          <w:rFonts w:ascii="Courier New" w:eastAsia="Times New Roman" w:hAnsi="Courier New" w:cs="Courier New"/>
+          <w:sz w:val="20"/>
+          <w:szCs w:val="20"/>
+          <w:lang w:eastAsia="fr-FR"/>
+        </w:rPr>
+        <w:t>Travail sur le style, la couleur du fond.</w:t>
+      </w:r>
+    </w:p>
+    <w:p>
+      <w:pPr>
+        <w:tabs>
+          <w:tab w:val="left" w:pos="916"/>
+          <w:tab w:val="left" w:pos="1832"/>
+          <w:tab w:val="left" w:pos="2748"/>
+          <w:tab w:val="left" w:pos="3664"/>
+          <w:tab w:val="left" w:pos="4580"/>
+          <w:tab w:val="left" w:pos="5496"/>
+          <w:tab w:val="left" w:pos="6412"/>
+          <w:tab w:val="left" w:pos="7328"/>
+          <w:tab w:val="left" w:pos="8244"/>
+          <w:tab w:val="left" w:pos="9160"/>
+          <w:tab w:val="left" w:pos="10076"/>
+          <w:tab w:val="left" w:pos="10992"/>
+          <w:tab w:val="left" w:pos="11908"/>
+          <w:tab w:val="left" w:pos="12824"/>
+          <w:tab w:val="left" w:pos="13740"/>
+          <w:tab w:val="left" w:pos="14656"/>
+        </w:tabs>
+        <w:spacing w:after="0" w:line="240" w:lineRule="auto"/>
+        <w:rPr>
+          <w:rFonts w:ascii="Courier New" w:eastAsia="Times New Roman" w:hAnsi="Courier New" w:cs="Courier New"/>
+          <w:sz w:val="20"/>
+          <w:szCs w:val="20"/>
+          <w:lang w:eastAsia="fr-FR"/>
+        </w:rPr>
+      </w:pPr>
+    </w:p>
+    <w:p>
+      <w:pPr>
+        <w:tabs>
+          <w:tab w:val="left" w:pos="916"/>
+          <w:tab w:val="left" w:pos="1832"/>
+          <w:tab w:val="left" w:pos="2748"/>
+          <w:tab w:val="left" w:pos="3664"/>
+          <w:tab w:val="left" w:pos="4580"/>
+          <w:tab w:val="left" w:pos="5496"/>
+          <w:tab w:val="left" w:pos="6412"/>
+          <w:tab w:val="left" w:pos="7328"/>
+          <w:tab w:val="left" w:pos="8244"/>
+          <w:tab w:val="left" w:pos="9160"/>
+          <w:tab w:val="left" w:pos="10076"/>
+          <w:tab w:val="left" w:pos="10992"/>
+          <w:tab w:val="left" w:pos="11908"/>
+          <w:tab w:val="left" w:pos="12824"/>
+          <w:tab w:val="left" w:pos="13740"/>
+          <w:tab w:val="left" w:pos="14656"/>
+        </w:tabs>
+        <w:spacing w:after="0" w:line="240" w:lineRule="auto"/>
+        <w:rPr>
+          <w:rFonts w:ascii="Courier New" w:eastAsia="Times New Roman" w:hAnsi="Courier New" w:cs="Courier New"/>
+          <w:sz w:val="20"/>
+          <w:szCs w:val="20"/>
+          <w:lang w:eastAsia="fr-FR"/>
+        </w:rPr>
+      </w:pPr>
+      <w:r>
+        <w:rPr>
+          <w:rFonts w:ascii="Courier New" w:eastAsia="Times New Roman" w:hAnsi="Courier New" w:cs="Courier New"/>
+          <w:sz w:val="20"/>
+          <w:szCs w:val="20"/>
+          <w:lang w:eastAsia="fr-FR"/>
+        </w:rPr>
+        <w:t>Login, re</w:t>
+      </w:r>
+      <w:r>
+        <w:rPr>
+          <w:rFonts w:ascii="Courier New" w:eastAsia="Times New Roman" w:hAnsi="Courier New" w:cs="Courier New"/>
+          <w:sz w:val="20"/>
+          <w:szCs w:val="20"/>
+          <w:lang w:eastAsia="fr-FR"/>
+        </w:rPr>
+        <w:t>gi</w:t>
+      </w:r>
+      <w:r>
+        <w:rPr>
+          <w:rFonts w:ascii="Courier New" w:eastAsia="Times New Roman" w:hAnsi="Courier New" w:cs="Courier New"/>
+          <w:sz w:val="20"/>
+          <w:szCs w:val="20"/>
+          <w:lang w:eastAsia="fr-FR"/>
+        </w:rPr>
+        <w:t>ster :</w:t>
+      </w:r>
+      <w:r>
+        <w:rPr>
+          <w:rFonts w:ascii="Courier New" w:eastAsia="Times New Roman" w:hAnsi="Courier New" w:cs="Courier New"/>
+          <w:sz w:val="20"/>
+          <w:szCs w:val="20"/>
+          <w:lang w:eastAsia="fr-FR"/>
+        </w:rPr>
+        <w:t>https://www.youtube.com/watch?v=QxffHgiJ64M&amp;list=PLe60o7ed8E-TztoF2K3y4VdDgT6APZ0ka</w:t>
+      </w:r>
+    </w:p>
+    <w:p>
+      <w:pPr>
+        <w:tabs>
+          <w:tab w:val="left" w:pos="916"/>
+          <w:tab w:val="left" w:pos="1832"/>
+          <w:tab w:val="left" w:pos="2748"/>
+          <w:tab w:val="left" w:pos="3664"/>
+          <w:tab w:val="left" w:pos="4580"/>
+          <w:tab w:val="left" w:pos="5496"/>
+          <w:tab w:val="left" w:pos="6412"/>
+          <w:tab w:val="left" w:pos="7328"/>
+          <w:tab w:val="left" w:pos="8244"/>
+          <w:tab w:val="left" w:pos="9160"/>
+          <w:tab w:val="left" w:pos="10076"/>
+          <w:tab w:val="left" w:pos="10992"/>
+          <w:tab w:val="left" w:pos="11908"/>
+          <w:tab w:val="left" w:pos="12824"/>
+          <w:tab w:val="left" w:pos="13740"/>
+          <w:tab w:val="left" w:pos="14656"/>
+        </w:tabs>
+        <w:spacing w:after="0" w:line="240" w:lineRule="auto"/>
+        <w:rPr>
+          <w:rFonts w:ascii="Courier New" w:eastAsia="Times New Roman" w:hAnsi="Courier New" w:cs="Courier New"/>
+          <w:sz w:val="20"/>
+          <w:szCs w:val="20"/>
+          <w:lang w:eastAsia="fr-FR"/>
+        </w:rPr>
+      </w:pPr>
+    </w:p>
+    <w:p>
+      <w:pPr>
+        <w:tabs>
+          <w:tab w:val="left" w:pos="916"/>
+          <w:tab w:val="left" w:pos="1832"/>
+          <w:tab w:val="left" w:pos="2748"/>
+          <w:tab w:val="left" w:pos="3664"/>
+          <w:tab w:val="left" w:pos="4580"/>
+          <w:tab w:val="left" w:pos="5496"/>
+          <w:tab w:val="left" w:pos="6412"/>
+          <w:tab w:val="left" w:pos="7328"/>
+          <w:tab w:val="left" w:pos="8244"/>
+          <w:tab w:val="left" w:pos="9160"/>
+          <w:tab w:val="left" w:pos="10076"/>
+          <w:tab w:val="left" w:pos="10992"/>
+          <w:tab w:val="left" w:pos="11908"/>
+          <w:tab w:val="left" w:pos="12824"/>
+          <w:tab w:val="left" w:pos="13740"/>
+          <w:tab w:val="left" w:pos="14656"/>
+        </w:tabs>
+        <w:spacing w:after="0" w:line="240" w:lineRule="auto"/>
+        <w:rPr>
+          <w:rFonts w:ascii="Courier New" w:eastAsia="Times New Roman" w:hAnsi="Courier New" w:cs="Courier New"/>
+          <w:sz w:val="20"/>
+          <w:szCs w:val="20"/>
+          <w:lang w:eastAsia="fr-FR"/>
+        </w:rPr>
+      </w:pPr>
+      <w:r>
+        <w:rPr>
+          <w:rFonts w:ascii="Courier New" w:eastAsia="Times New Roman" w:hAnsi="Courier New" w:cs="Courier New"/>
+          <w:sz w:val="20"/>
+          <w:szCs w:val="20"/>
+          <w:lang w:eastAsia="fr-FR"/>
+        </w:rPr>
+        <w:t xml:space="preserve">Pour la page de login, réalisation d’une partie </w:t>
       </w:r>
       <w:bookmarkStart w:id="0" w:name="_GoBack"/>
       <w:bookmarkEnd w:id="0"/>

</xml_diff>

<commit_message>
work on login with sql database
</commit_message>
<xml_diff>
--- a/Résumé travail.docx
+++ b/Résumé travail.docx
@@ -1251,8 +1251,160 @@
         </w:rPr>
         <w:t xml:space="preserve">Pour la page de login, réalisation d’une partie </w:t>
       </w:r>
+    </w:p>
+    <w:p>
+      <w:pPr>
+        <w:tabs>
+          <w:tab w:val="left" w:pos="916"/>
+          <w:tab w:val="left" w:pos="1832"/>
+          <w:tab w:val="left" w:pos="2748"/>
+          <w:tab w:val="left" w:pos="3664"/>
+          <w:tab w:val="left" w:pos="4580"/>
+          <w:tab w:val="left" w:pos="5496"/>
+          <w:tab w:val="left" w:pos="6412"/>
+          <w:tab w:val="left" w:pos="7328"/>
+          <w:tab w:val="left" w:pos="8244"/>
+          <w:tab w:val="left" w:pos="9160"/>
+          <w:tab w:val="left" w:pos="10076"/>
+          <w:tab w:val="left" w:pos="10992"/>
+          <w:tab w:val="left" w:pos="11908"/>
+          <w:tab w:val="left" w:pos="12824"/>
+          <w:tab w:val="left" w:pos="13740"/>
+          <w:tab w:val="left" w:pos="14656"/>
+        </w:tabs>
+        <w:spacing w:after="0" w:line="240" w:lineRule="auto"/>
+        <w:rPr>
+          <w:rFonts w:ascii="Courier New" w:eastAsia="Times New Roman" w:hAnsi="Courier New" w:cs="Courier New"/>
+          <w:sz w:val="20"/>
+          <w:szCs w:val="20"/>
+          <w:lang w:eastAsia="fr-FR"/>
+        </w:rPr>
+      </w:pPr>
+    </w:p>
+    <w:p>
+      <w:pPr>
+        <w:tabs>
+          <w:tab w:val="left" w:pos="916"/>
+          <w:tab w:val="left" w:pos="1832"/>
+          <w:tab w:val="left" w:pos="2748"/>
+          <w:tab w:val="left" w:pos="3664"/>
+          <w:tab w:val="left" w:pos="4580"/>
+          <w:tab w:val="left" w:pos="5496"/>
+          <w:tab w:val="left" w:pos="6412"/>
+          <w:tab w:val="left" w:pos="7328"/>
+          <w:tab w:val="left" w:pos="8244"/>
+          <w:tab w:val="left" w:pos="9160"/>
+          <w:tab w:val="left" w:pos="10076"/>
+          <w:tab w:val="left" w:pos="10992"/>
+          <w:tab w:val="left" w:pos="11908"/>
+          <w:tab w:val="left" w:pos="12824"/>
+          <w:tab w:val="left" w:pos="13740"/>
+          <w:tab w:val="left" w:pos="14656"/>
+        </w:tabs>
+        <w:spacing w:after="0" w:line="240" w:lineRule="auto"/>
+        <w:rPr>
+          <w:rFonts w:ascii="Courier New" w:eastAsia="Times New Roman" w:hAnsi="Courier New" w:cs="Courier New"/>
+          <w:sz w:val="20"/>
+          <w:szCs w:val="20"/>
+          <w:lang w:eastAsia="fr-FR"/>
+        </w:rPr>
+      </w:pPr>
+      <w:r>
+        <w:rPr>
+          <w:rFonts w:ascii="Courier New" w:eastAsia="Times New Roman" w:hAnsi="Courier New" w:cs="Courier New"/>
+          <w:sz w:val="20"/>
+          <w:szCs w:val="20"/>
+          <w:lang w:eastAsia="fr-FR"/>
+        </w:rPr>
+        <w:t>24/04 : Récupération du logo doerfer sans fond.</w:t>
+      </w:r>
+    </w:p>
+    <w:p>
+      <w:pPr>
+        <w:tabs>
+          <w:tab w:val="left" w:pos="916"/>
+          <w:tab w:val="left" w:pos="1832"/>
+          <w:tab w:val="left" w:pos="2748"/>
+          <w:tab w:val="left" w:pos="3664"/>
+          <w:tab w:val="left" w:pos="4580"/>
+          <w:tab w:val="left" w:pos="5496"/>
+          <w:tab w:val="left" w:pos="6412"/>
+          <w:tab w:val="left" w:pos="7328"/>
+          <w:tab w:val="left" w:pos="8244"/>
+          <w:tab w:val="left" w:pos="9160"/>
+          <w:tab w:val="left" w:pos="10076"/>
+          <w:tab w:val="left" w:pos="10992"/>
+          <w:tab w:val="left" w:pos="11908"/>
+          <w:tab w:val="left" w:pos="12824"/>
+          <w:tab w:val="left" w:pos="13740"/>
+          <w:tab w:val="left" w:pos="14656"/>
+        </w:tabs>
+        <w:spacing w:after="0" w:line="240" w:lineRule="auto"/>
+        <w:rPr>
+          <w:rFonts w:ascii="Courier New" w:eastAsia="Times New Roman" w:hAnsi="Courier New" w:cs="Courier New"/>
+          <w:sz w:val="20"/>
+          <w:szCs w:val="20"/>
+          <w:lang w:eastAsia="fr-FR"/>
+        </w:rPr>
+      </w:pPr>
+      <w:r>
+        <w:rPr>
+          <w:rFonts w:ascii="Courier New" w:eastAsia="Times New Roman" w:hAnsi="Courier New" w:cs="Courier New"/>
+          <w:sz w:val="20"/>
+          <w:szCs w:val="20"/>
+          <w:lang w:eastAsia="fr-FR"/>
+        </w:rPr>
+        <w:t>Pb : remplir l’attribut Hint ne marchait pas en xml pour les edit text de type password. En le faisant en Java via la méthode setHint cela a résolu le problème.</w:t>
+      </w:r>
+    </w:p>
+    <w:p>
+      <w:pPr>
+        <w:tabs>
+          <w:tab w:val="left" w:pos="916"/>
+          <w:tab w:val="left" w:pos="1832"/>
+          <w:tab w:val="left" w:pos="2748"/>
+          <w:tab w:val="left" w:pos="3664"/>
+          <w:tab w:val="left" w:pos="4580"/>
+          <w:tab w:val="left" w:pos="5496"/>
+          <w:tab w:val="left" w:pos="6412"/>
+          <w:tab w:val="left" w:pos="7328"/>
+          <w:tab w:val="left" w:pos="8244"/>
+          <w:tab w:val="left" w:pos="9160"/>
+          <w:tab w:val="left" w:pos="10076"/>
+          <w:tab w:val="left" w:pos="10992"/>
+          <w:tab w:val="left" w:pos="11908"/>
+          <w:tab w:val="left" w:pos="12824"/>
+          <w:tab w:val="left" w:pos="13740"/>
+          <w:tab w:val="left" w:pos="14656"/>
+        </w:tabs>
+        <w:spacing w:after="0" w:line="240" w:lineRule="auto"/>
+        <w:rPr>
+          <w:rFonts w:ascii="Courier New" w:eastAsia="Times New Roman" w:hAnsi="Courier New" w:cs="Courier New"/>
+          <w:sz w:val="20"/>
+          <w:szCs w:val="20"/>
+          <w:lang w:eastAsia="fr-FR"/>
+        </w:rPr>
+      </w:pPr>
+      <w:r>
+        <w:rPr>
+          <w:rFonts w:ascii="Courier New" w:eastAsia="Times New Roman" w:hAnsi="Courier New" w:cs="Courier New"/>
+          <w:sz w:val="20"/>
+          <w:szCs w:val="20"/>
+          <w:lang w:eastAsia="fr-FR"/>
+        </w:rPr>
+        <w:t>On écrit deux script php login et register et on les upload sur le file manager de 000 webhost après avoir au préalable créer notre bdd.</w:t>
+      </w:r>
       <w:bookmarkStart w:id="0" w:name="_GoBack"/>
       <w:bookmarkEnd w:id="0"/>
+      <w:r>
+        <w:rPr>
+          <w:rFonts w:ascii="Courier New" w:eastAsia="Times New Roman" w:hAnsi="Courier New" w:cs="Courier New"/>
+          <w:sz w:val="20"/>
+          <w:szCs w:val="20"/>
+          <w:lang w:eastAsia="fr-FR"/>
+        </w:rPr>
+        <w:t xml:space="preserve"> </w:t>
+      </w:r>
     </w:p>
     <w:sectPr>
       <w:pgSz w:w="11906" w:h="16838"/>

</xml_diff>

<commit_message>
27/04 : Refactoring the two activity into a single View Activity
</commit_message>
<xml_diff>
--- a/Résumé travail.docx
+++ b/Résumé travail.docx
@@ -10,10 +10,26 @@
     <w:p>
       <w:r>
         <w:tab/>
-        <w:t>-Tests de non-régression</w:t>
-      </w:r>
-      <w:r>
-        <w:t>(onglet Performance -&gt; defaut procédé</w:t>
+        <w:t>-Tests de non-</w:t>
+      </w:r>
+      <w:proofErr w:type="gramStart"/>
+      <w:r>
+        <w:t>régression</w:t>
+      </w:r>
+      <w:r>
+        <w:t>(</w:t>
+      </w:r>
+      <w:proofErr w:type="gramEnd"/>
+      <w:r>
+        <w:t xml:space="preserve">onglet Performance -&gt; </w:t>
+      </w:r>
+      <w:proofErr w:type="spellStart"/>
+      <w:r>
+        <w:t>defaut</w:t>
+      </w:r>
+      <w:proofErr w:type="spellEnd"/>
+      <w:r>
+        <w:t xml:space="preserve"> procédé</w:t>
       </w:r>
     </w:p>
     <w:p>
@@ -52,7 +68,39 @@
     </w:p>
     <w:p>
       <w:r>
-        <w:t>-pb : pour ajouter le xml : « preference.xml », on ne peut plus utiliser addPreferencesFrom Ressource qui est devenu obsolète (depricated). On doit donc passer par l’utilisation d’un fragment.</w:t>
+        <w:t>-</w:t>
+      </w:r>
+      <w:proofErr w:type="spellStart"/>
+      <w:r>
+        <w:t>pb</w:t>
+      </w:r>
+      <w:proofErr w:type="spellEnd"/>
+      <w:r>
+        <w:t xml:space="preserve"> : pour ajouter le </w:t>
+      </w:r>
+      <w:proofErr w:type="spellStart"/>
+      <w:r>
+        <w:t>xml</w:t>
+      </w:r>
+      <w:proofErr w:type="spellEnd"/>
+      <w:r>
+        <w:t xml:space="preserve"> : « preference.xml », on ne peut plus utiliser </w:t>
+      </w:r>
+      <w:proofErr w:type="spellStart"/>
+      <w:r>
+        <w:t>addPreferencesFrom</w:t>
+      </w:r>
+      <w:proofErr w:type="spellEnd"/>
+      <w:r>
+        <w:t xml:space="preserve"> Ressource qui est devenu obsolète (</w:t>
+      </w:r>
+      <w:proofErr w:type="spellStart"/>
+      <w:r>
+        <w:t>depricated</w:t>
+      </w:r>
+      <w:proofErr w:type="spellEnd"/>
+      <w:r>
+        <w:t>). On doit donc passer par l’utilisation d’un fragment.</w:t>
       </w:r>
     </w:p>
     <w:p>
@@ -79,16 +127,61 @@
     <w:p>
       <w:r>
         <w:tab/>
-        <w:t>Le fragment est de type PreferenceFragment (Il en hérite). Le but est de charger l’xml des paramètres dans ce fragment puis ensuite</w:t>
-      </w:r>
-      <w:r>
-        <w:t xml:space="preserve">, dans une activité, </w:t>
-      </w:r>
-      <w:r>
-        <w:t xml:space="preserve"> de charger ce fragment dans un objet de type FragmentTransaction</w:t>
-      </w:r>
-      <w:r>
-        <w:t>. Cela nous pemettra ensuite d’utiliser cette activité avec l’xml paramètre associé. L’un des avantages d’</w:t>
+        <w:t xml:space="preserve">Le fragment est de type </w:t>
+      </w:r>
+      <w:proofErr w:type="spellStart"/>
+      <w:r>
+        <w:t>PreferenceFragment</w:t>
+      </w:r>
+      <w:proofErr w:type="spellEnd"/>
+      <w:r>
+        <w:t xml:space="preserve"> (Il en hérite). Le but est de charger l’</w:t>
+      </w:r>
+      <w:proofErr w:type="spellStart"/>
+      <w:r>
+        <w:t>xml</w:t>
+      </w:r>
+      <w:proofErr w:type="spellEnd"/>
+      <w:r>
+        <w:t xml:space="preserve"> des paramètres dans ce fragment puis ensuite</w:t>
+      </w:r>
+      <w:r>
+        <w:t xml:space="preserve">, dans une </w:t>
+      </w:r>
+      <w:proofErr w:type="gramStart"/>
+      <w:r>
+        <w:t xml:space="preserve">activité, </w:t>
+      </w:r>
+      <w:r>
+        <w:t xml:space="preserve"> de</w:t>
+      </w:r>
+      <w:proofErr w:type="gramEnd"/>
+      <w:r>
+        <w:t xml:space="preserve"> charger ce fragment dans un objet de type </w:t>
+      </w:r>
+      <w:proofErr w:type="spellStart"/>
+      <w:r>
+        <w:t>FragmentTransaction</w:t>
+      </w:r>
+      <w:proofErr w:type="spellEnd"/>
+      <w:r>
+        <w:t xml:space="preserve">. Cela nous </w:t>
+      </w:r>
+      <w:proofErr w:type="spellStart"/>
+      <w:r>
+        <w:t>pemettra</w:t>
+      </w:r>
+      <w:proofErr w:type="spellEnd"/>
+      <w:r>
+        <w:t xml:space="preserve"> ensuite d’utiliser cette activité avec l’</w:t>
+      </w:r>
+      <w:proofErr w:type="spellStart"/>
+      <w:r>
+        <w:t>xml</w:t>
+      </w:r>
+      <w:proofErr w:type="spellEnd"/>
+      <w:r>
+        <w:t xml:space="preserve"> paramètre associé. L’un des avantages d’</w:t>
       </w:r>
       <w:r>
         <w:t>utiliser</w:t>
@@ -98,8 +191,21 @@
       </w:r>
     </w:p>
     <w:p>
-      <w:r>
-        <w:t>Create CellObject class</w:t>
+      <w:proofErr w:type="spellStart"/>
+      <w:r>
+        <w:t>Create</w:t>
+      </w:r>
+      <w:proofErr w:type="spellEnd"/>
+      <w:r>
+        <w:t xml:space="preserve"> </w:t>
+      </w:r>
+      <w:proofErr w:type="spellStart"/>
+      <w:r>
+        <w:t>CellObject</w:t>
+      </w:r>
+      <w:proofErr w:type="spellEnd"/>
+      <w:r>
+        <w:t xml:space="preserve"> class</w:t>
       </w:r>
     </w:p>
     <w:p>
@@ -107,24 +213,153 @@
         <w:pStyle w:val="commit-title"/>
       </w:pPr>
       <w:r>
-        <w:t>18/04 Add an AlertDialog when the user quit the application and add the resume what i did</w:t>
-      </w:r>
+        <w:t xml:space="preserve">18/04 </w:t>
+      </w:r>
+      <w:proofErr w:type="spellStart"/>
+      <w:r>
+        <w:t>Add</w:t>
+      </w:r>
+      <w:proofErr w:type="spellEnd"/>
+      <w:r>
+        <w:t xml:space="preserve"> an </w:t>
+      </w:r>
+      <w:proofErr w:type="spellStart"/>
+      <w:r>
+        <w:t>AlertDialog</w:t>
+      </w:r>
+      <w:proofErr w:type="spellEnd"/>
+      <w:r>
+        <w:t xml:space="preserve"> </w:t>
+      </w:r>
+      <w:proofErr w:type="spellStart"/>
+      <w:r>
+        <w:t>when</w:t>
+      </w:r>
+      <w:proofErr w:type="spellEnd"/>
+      <w:r>
+        <w:t xml:space="preserve"> the user </w:t>
+      </w:r>
+      <w:proofErr w:type="spellStart"/>
+      <w:r>
+        <w:t>quit</w:t>
+      </w:r>
+      <w:proofErr w:type="spellEnd"/>
+      <w:r>
+        <w:t xml:space="preserve"> the application and </w:t>
+      </w:r>
+      <w:proofErr w:type="spellStart"/>
+      <w:r>
+        <w:t>add</w:t>
+      </w:r>
+      <w:proofErr w:type="spellEnd"/>
+      <w:r>
+        <w:t xml:space="preserve"> the </w:t>
+      </w:r>
+      <w:proofErr w:type="spellStart"/>
+      <w:r>
+        <w:t>resume</w:t>
+      </w:r>
+      <w:proofErr w:type="spellEnd"/>
+      <w:r>
+        <w:t xml:space="preserve"> </w:t>
+      </w:r>
+      <w:proofErr w:type="spellStart"/>
+      <w:r>
+        <w:t>what</w:t>
+      </w:r>
+      <w:proofErr w:type="spellEnd"/>
+      <w:r>
+        <w:t xml:space="preserve"> i </w:t>
+      </w:r>
+      <w:proofErr w:type="spellStart"/>
+      <w:r>
+        <w:t>did</w:t>
+      </w:r>
+      <w:proofErr w:type="spellEnd"/>
     </w:p>
     <w:p>
       <w:pPr>
         <w:pStyle w:val="commit-title"/>
       </w:pPr>
-      <w:r>
-        <w:t>Adapt the text for both langages in URL parameters and set the default value of URL with the MelodieNet's adress</w:t>
-      </w:r>
+      <w:proofErr w:type="spellStart"/>
+      <w:r>
+        <w:t>Adapt</w:t>
+      </w:r>
+      <w:proofErr w:type="spellEnd"/>
+      <w:r>
+        <w:t xml:space="preserve"> the </w:t>
+      </w:r>
+      <w:proofErr w:type="spellStart"/>
+      <w:r>
+        <w:t>text</w:t>
+      </w:r>
+      <w:proofErr w:type="spellEnd"/>
+      <w:r>
+        <w:t xml:space="preserve"> for </w:t>
+      </w:r>
+      <w:proofErr w:type="spellStart"/>
+      <w:r>
+        <w:t>both</w:t>
+      </w:r>
+      <w:proofErr w:type="spellEnd"/>
+      <w:r>
+        <w:t xml:space="preserve"> langages in URL </w:t>
+      </w:r>
+      <w:proofErr w:type="spellStart"/>
+      <w:r>
+        <w:t>parameters</w:t>
+      </w:r>
+      <w:proofErr w:type="spellEnd"/>
+      <w:r>
+        <w:t xml:space="preserve"> and set the default value of URL </w:t>
+      </w:r>
+      <w:proofErr w:type="spellStart"/>
+      <w:r>
+        <w:t>with</w:t>
+      </w:r>
+      <w:proofErr w:type="spellEnd"/>
+      <w:r>
+        <w:t xml:space="preserve"> the </w:t>
+      </w:r>
+      <w:proofErr w:type="spellStart"/>
+      <w:r>
+        <w:t>MelodieNet's</w:t>
+      </w:r>
+      <w:proofErr w:type="spellEnd"/>
+      <w:r>
+        <w:t xml:space="preserve"> </w:t>
+      </w:r>
+      <w:proofErr w:type="spellStart"/>
+      <w:r>
+        <w:t>adress</w:t>
+      </w:r>
+      <w:proofErr w:type="spellEnd"/>
     </w:p>
     <w:p>
       <w:pPr>
         <w:pStyle w:val="commit-title"/>
       </w:pPr>
-      <w:r>
-        <w:t>Rename classes and begin the ListView</w:t>
-      </w:r>
+      <w:proofErr w:type="spellStart"/>
+      <w:r>
+        <w:t>Rename</w:t>
+      </w:r>
+      <w:proofErr w:type="spellEnd"/>
+      <w:r>
+        <w:t xml:space="preserve"> classes and </w:t>
+      </w:r>
+      <w:proofErr w:type="spellStart"/>
+      <w:r>
+        <w:t>begin</w:t>
+      </w:r>
+      <w:proofErr w:type="spellEnd"/>
+      <w:r>
+        <w:t xml:space="preserve"> the </w:t>
+      </w:r>
+      <w:proofErr w:type="spellStart"/>
+      <w:r>
+        <w:t>ListView</w:t>
+      </w:r>
+      <w:proofErr w:type="spellEnd"/>
     </w:p>
     <w:p>
       <w:pPr>
@@ -168,128 +403,330 @@
         </w:rPr>
         <w:t xml:space="preserve">19/04 : </w:t>
       </w:r>
-      <w:r>
-        <w:rPr>
-          <w:rFonts w:ascii="Courier New" w:eastAsia="Times New Roman" w:hAnsi="Courier New" w:cs="Courier New"/>
-          <w:sz w:val="20"/>
-          <w:szCs w:val="20"/>
-          <w:lang w:eastAsia="fr-FR"/>
-        </w:rPr>
-        <w:t>Make the CellAdapter, populate the ListVi</w:t>
-      </w:r>
-      <w:r>
-        <w:rPr>
-          <w:rFonts w:ascii="Courier New" w:eastAsia="Times New Roman" w:hAnsi="Courier New" w:cs="Courier New"/>
-          <w:sz w:val="20"/>
-          <w:szCs w:val="20"/>
-          <w:lang w:eastAsia="fr-FR"/>
-        </w:rPr>
-        <w:t xml:space="preserve">ew in MachineActivity.java </w:t>
-      </w:r>
-    </w:p>
-    <w:p>
-      <w:pPr>
-        <w:tabs>
-          <w:tab w:val="left" w:pos="916"/>
-          <w:tab w:val="left" w:pos="1832"/>
-          <w:tab w:val="left" w:pos="2748"/>
-          <w:tab w:val="left" w:pos="3664"/>
-          <w:tab w:val="left" w:pos="4580"/>
-          <w:tab w:val="left" w:pos="5496"/>
-          <w:tab w:val="left" w:pos="6412"/>
-          <w:tab w:val="left" w:pos="7328"/>
-          <w:tab w:val="left" w:pos="8244"/>
-          <w:tab w:val="left" w:pos="9160"/>
-          <w:tab w:val="left" w:pos="10076"/>
-          <w:tab w:val="left" w:pos="10992"/>
-          <w:tab w:val="left" w:pos="11908"/>
-          <w:tab w:val="left" w:pos="12824"/>
-          <w:tab w:val="left" w:pos="13740"/>
-          <w:tab w:val="left" w:pos="14656"/>
-        </w:tabs>
-        <w:spacing w:after="0" w:line="240" w:lineRule="auto"/>
-        <w:rPr>
-          <w:rFonts w:ascii="Courier New" w:eastAsia="Times New Roman" w:hAnsi="Courier New" w:cs="Courier New"/>
-          <w:sz w:val="20"/>
-          <w:szCs w:val="20"/>
-          <w:lang w:eastAsia="fr-FR"/>
-        </w:rPr>
-      </w:pPr>
-    </w:p>
-    <w:p>
-      <w:pPr>
-        <w:tabs>
-          <w:tab w:val="left" w:pos="916"/>
-          <w:tab w:val="left" w:pos="1832"/>
-          <w:tab w:val="left" w:pos="2748"/>
-          <w:tab w:val="left" w:pos="3664"/>
-          <w:tab w:val="left" w:pos="4580"/>
-          <w:tab w:val="left" w:pos="5496"/>
-          <w:tab w:val="left" w:pos="6412"/>
-          <w:tab w:val="left" w:pos="7328"/>
-          <w:tab w:val="left" w:pos="8244"/>
-          <w:tab w:val="left" w:pos="9160"/>
-          <w:tab w:val="left" w:pos="10076"/>
-          <w:tab w:val="left" w:pos="10992"/>
-          <w:tab w:val="left" w:pos="11908"/>
-          <w:tab w:val="left" w:pos="12824"/>
-          <w:tab w:val="left" w:pos="13740"/>
-          <w:tab w:val="left" w:pos="14656"/>
-        </w:tabs>
-        <w:spacing w:after="0" w:line="240" w:lineRule="auto"/>
-        <w:rPr>
-          <w:rFonts w:ascii="Courier New" w:eastAsia="Times New Roman" w:hAnsi="Courier New" w:cs="Courier New"/>
-          <w:sz w:val="20"/>
-          <w:szCs w:val="20"/>
-          <w:lang w:eastAsia="fr-FR"/>
-        </w:rPr>
-      </w:pPr>
-      <w:r>
-        <w:rPr>
-          <w:rFonts w:ascii="Courier New" w:eastAsia="Times New Roman" w:hAnsi="Courier New" w:cs="Courier New"/>
-          <w:sz w:val="20"/>
-          <w:szCs w:val="20"/>
-          <w:lang w:eastAsia="fr-FR"/>
-        </w:rPr>
-        <w:t>Add all the colour corresponding to color code in the cellAdapter.</w:t>
-      </w:r>
-    </w:p>
-    <w:p>
-      <w:pPr>
-        <w:tabs>
-          <w:tab w:val="left" w:pos="916"/>
-          <w:tab w:val="left" w:pos="1832"/>
-          <w:tab w:val="left" w:pos="2748"/>
-          <w:tab w:val="left" w:pos="3664"/>
-          <w:tab w:val="left" w:pos="4580"/>
-          <w:tab w:val="left" w:pos="5496"/>
-          <w:tab w:val="left" w:pos="6412"/>
-          <w:tab w:val="left" w:pos="7328"/>
-          <w:tab w:val="left" w:pos="8244"/>
-          <w:tab w:val="left" w:pos="9160"/>
-          <w:tab w:val="left" w:pos="10076"/>
-          <w:tab w:val="left" w:pos="10992"/>
-          <w:tab w:val="left" w:pos="11908"/>
-          <w:tab w:val="left" w:pos="12824"/>
-          <w:tab w:val="left" w:pos="13740"/>
-          <w:tab w:val="left" w:pos="14656"/>
-        </w:tabs>
-        <w:spacing w:after="0" w:line="240" w:lineRule="auto"/>
-        <w:rPr>
-          <w:rFonts w:ascii="Courier New" w:eastAsia="Times New Roman" w:hAnsi="Courier New" w:cs="Courier New"/>
-          <w:sz w:val="20"/>
-          <w:szCs w:val="20"/>
-          <w:lang w:eastAsia="fr-FR"/>
-        </w:rPr>
-      </w:pPr>
-      <w:r>
-        <w:rPr>
-          <w:rFonts w:ascii="Courier New" w:eastAsia="Times New Roman" w:hAnsi="Courier New" w:cs="Courier New"/>
-          <w:sz w:val="20"/>
-          <w:szCs w:val="20"/>
-          <w:lang w:eastAsia="fr-FR"/>
-        </w:rPr>
-        <w:t xml:space="preserve">Beaucoup galéré : pb -&gt; je voulais parcourir la ListView dans l’activité pour mettre à chaque fois le </w:t>
+      <w:proofErr w:type="spellStart"/>
+      <w:r>
+        <w:rPr>
+          <w:rFonts w:ascii="Courier New" w:eastAsia="Times New Roman" w:hAnsi="Courier New" w:cs="Courier New"/>
+          <w:sz w:val="20"/>
+          <w:szCs w:val="20"/>
+          <w:lang w:eastAsia="fr-FR"/>
+        </w:rPr>
+        <w:t>Make</w:t>
+      </w:r>
+      <w:proofErr w:type="spellEnd"/>
+      <w:r>
+        <w:rPr>
+          <w:rFonts w:ascii="Courier New" w:eastAsia="Times New Roman" w:hAnsi="Courier New" w:cs="Courier New"/>
+          <w:sz w:val="20"/>
+          <w:szCs w:val="20"/>
+          <w:lang w:eastAsia="fr-FR"/>
+        </w:rPr>
+        <w:t xml:space="preserve"> the </w:t>
+      </w:r>
+      <w:proofErr w:type="spellStart"/>
+      <w:r>
+        <w:rPr>
+          <w:rFonts w:ascii="Courier New" w:eastAsia="Times New Roman" w:hAnsi="Courier New" w:cs="Courier New"/>
+          <w:sz w:val="20"/>
+          <w:szCs w:val="20"/>
+          <w:lang w:eastAsia="fr-FR"/>
+        </w:rPr>
+        <w:t>CellAdapter</w:t>
+      </w:r>
+      <w:proofErr w:type="spellEnd"/>
+      <w:r>
+        <w:rPr>
+          <w:rFonts w:ascii="Courier New" w:eastAsia="Times New Roman" w:hAnsi="Courier New" w:cs="Courier New"/>
+          <w:sz w:val="20"/>
+          <w:szCs w:val="20"/>
+          <w:lang w:eastAsia="fr-FR"/>
+        </w:rPr>
+        <w:t xml:space="preserve">, </w:t>
+      </w:r>
+      <w:proofErr w:type="spellStart"/>
+      <w:r>
+        <w:rPr>
+          <w:rFonts w:ascii="Courier New" w:eastAsia="Times New Roman" w:hAnsi="Courier New" w:cs="Courier New"/>
+          <w:sz w:val="20"/>
+          <w:szCs w:val="20"/>
+          <w:lang w:eastAsia="fr-FR"/>
+        </w:rPr>
+        <w:t>populate</w:t>
+      </w:r>
+      <w:proofErr w:type="spellEnd"/>
+      <w:r>
+        <w:rPr>
+          <w:rFonts w:ascii="Courier New" w:eastAsia="Times New Roman" w:hAnsi="Courier New" w:cs="Courier New"/>
+          <w:sz w:val="20"/>
+          <w:szCs w:val="20"/>
+          <w:lang w:eastAsia="fr-FR"/>
+        </w:rPr>
+        <w:t xml:space="preserve"> the </w:t>
+      </w:r>
+      <w:proofErr w:type="spellStart"/>
+      <w:r>
+        <w:rPr>
+          <w:rFonts w:ascii="Courier New" w:eastAsia="Times New Roman" w:hAnsi="Courier New" w:cs="Courier New"/>
+          <w:sz w:val="20"/>
+          <w:szCs w:val="20"/>
+          <w:lang w:eastAsia="fr-FR"/>
+        </w:rPr>
+        <w:t>ListVi</w:t>
+      </w:r>
+      <w:r>
+        <w:rPr>
+          <w:rFonts w:ascii="Courier New" w:eastAsia="Times New Roman" w:hAnsi="Courier New" w:cs="Courier New"/>
+          <w:sz w:val="20"/>
+          <w:szCs w:val="20"/>
+          <w:lang w:eastAsia="fr-FR"/>
+        </w:rPr>
+        <w:t>ew</w:t>
+      </w:r>
+      <w:proofErr w:type="spellEnd"/>
+      <w:r>
+        <w:rPr>
+          <w:rFonts w:ascii="Courier New" w:eastAsia="Times New Roman" w:hAnsi="Courier New" w:cs="Courier New"/>
+          <w:sz w:val="20"/>
+          <w:szCs w:val="20"/>
+          <w:lang w:eastAsia="fr-FR"/>
+        </w:rPr>
+        <w:t xml:space="preserve"> in MachineActivity.java </w:t>
+      </w:r>
+    </w:p>
+    <w:p>
+      <w:pPr>
+        <w:tabs>
+          <w:tab w:val="left" w:pos="916"/>
+          <w:tab w:val="left" w:pos="1832"/>
+          <w:tab w:val="left" w:pos="2748"/>
+          <w:tab w:val="left" w:pos="3664"/>
+          <w:tab w:val="left" w:pos="4580"/>
+          <w:tab w:val="left" w:pos="5496"/>
+          <w:tab w:val="left" w:pos="6412"/>
+          <w:tab w:val="left" w:pos="7328"/>
+          <w:tab w:val="left" w:pos="8244"/>
+          <w:tab w:val="left" w:pos="9160"/>
+          <w:tab w:val="left" w:pos="10076"/>
+          <w:tab w:val="left" w:pos="10992"/>
+          <w:tab w:val="left" w:pos="11908"/>
+          <w:tab w:val="left" w:pos="12824"/>
+          <w:tab w:val="left" w:pos="13740"/>
+          <w:tab w:val="left" w:pos="14656"/>
+        </w:tabs>
+        <w:spacing w:after="0" w:line="240" w:lineRule="auto"/>
+        <w:rPr>
+          <w:rFonts w:ascii="Courier New" w:eastAsia="Times New Roman" w:hAnsi="Courier New" w:cs="Courier New"/>
+          <w:sz w:val="20"/>
+          <w:szCs w:val="20"/>
+          <w:lang w:eastAsia="fr-FR"/>
+        </w:rPr>
+      </w:pPr>
+    </w:p>
+    <w:p>
+      <w:pPr>
+        <w:tabs>
+          <w:tab w:val="left" w:pos="916"/>
+          <w:tab w:val="left" w:pos="1832"/>
+          <w:tab w:val="left" w:pos="2748"/>
+          <w:tab w:val="left" w:pos="3664"/>
+          <w:tab w:val="left" w:pos="4580"/>
+          <w:tab w:val="left" w:pos="5496"/>
+          <w:tab w:val="left" w:pos="6412"/>
+          <w:tab w:val="left" w:pos="7328"/>
+          <w:tab w:val="left" w:pos="8244"/>
+          <w:tab w:val="left" w:pos="9160"/>
+          <w:tab w:val="left" w:pos="10076"/>
+          <w:tab w:val="left" w:pos="10992"/>
+          <w:tab w:val="left" w:pos="11908"/>
+          <w:tab w:val="left" w:pos="12824"/>
+          <w:tab w:val="left" w:pos="13740"/>
+          <w:tab w:val="left" w:pos="14656"/>
+        </w:tabs>
+        <w:spacing w:after="0" w:line="240" w:lineRule="auto"/>
+        <w:rPr>
+          <w:rFonts w:ascii="Courier New" w:eastAsia="Times New Roman" w:hAnsi="Courier New" w:cs="Courier New"/>
+          <w:sz w:val="20"/>
+          <w:szCs w:val="20"/>
+          <w:lang w:eastAsia="fr-FR"/>
+        </w:rPr>
+      </w:pPr>
+      <w:proofErr w:type="spellStart"/>
+      <w:r>
+        <w:rPr>
+          <w:rFonts w:ascii="Courier New" w:eastAsia="Times New Roman" w:hAnsi="Courier New" w:cs="Courier New"/>
+          <w:sz w:val="20"/>
+          <w:szCs w:val="20"/>
+          <w:lang w:eastAsia="fr-FR"/>
+        </w:rPr>
+        <w:t>Add</w:t>
+      </w:r>
+      <w:proofErr w:type="spellEnd"/>
+      <w:r>
+        <w:rPr>
+          <w:rFonts w:ascii="Courier New" w:eastAsia="Times New Roman" w:hAnsi="Courier New" w:cs="Courier New"/>
+          <w:sz w:val="20"/>
+          <w:szCs w:val="20"/>
+          <w:lang w:eastAsia="fr-FR"/>
+        </w:rPr>
+        <w:t xml:space="preserve"> all the </w:t>
+      </w:r>
+      <w:proofErr w:type="spellStart"/>
+      <w:r>
+        <w:rPr>
+          <w:rFonts w:ascii="Courier New" w:eastAsia="Times New Roman" w:hAnsi="Courier New" w:cs="Courier New"/>
+          <w:sz w:val="20"/>
+          <w:szCs w:val="20"/>
+          <w:lang w:eastAsia="fr-FR"/>
+        </w:rPr>
+        <w:t>colour</w:t>
+      </w:r>
+      <w:proofErr w:type="spellEnd"/>
+      <w:r>
+        <w:rPr>
+          <w:rFonts w:ascii="Courier New" w:eastAsia="Times New Roman" w:hAnsi="Courier New" w:cs="Courier New"/>
+          <w:sz w:val="20"/>
+          <w:szCs w:val="20"/>
+          <w:lang w:eastAsia="fr-FR"/>
+        </w:rPr>
+        <w:t xml:space="preserve"> </w:t>
+      </w:r>
+      <w:proofErr w:type="spellStart"/>
+      <w:r>
+        <w:rPr>
+          <w:rFonts w:ascii="Courier New" w:eastAsia="Times New Roman" w:hAnsi="Courier New" w:cs="Courier New"/>
+          <w:sz w:val="20"/>
+          <w:szCs w:val="20"/>
+          <w:lang w:eastAsia="fr-FR"/>
+        </w:rPr>
+        <w:t>corresponding</w:t>
+      </w:r>
+      <w:proofErr w:type="spellEnd"/>
+      <w:r>
+        <w:rPr>
+          <w:rFonts w:ascii="Courier New" w:eastAsia="Times New Roman" w:hAnsi="Courier New" w:cs="Courier New"/>
+          <w:sz w:val="20"/>
+          <w:szCs w:val="20"/>
+          <w:lang w:eastAsia="fr-FR"/>
+        </w:rPr>
+        <w:t xml:space="preserve"> to </w:t>
+      </w:r>
+      <w:proofErr w:type="spellStart"/>
+      <w:r>
+        <w:rPr>
+          <w:rFonts w:ascii="Courier New" w:eastAsia="Times New Roman" w:hAnsi="Courier New" w:cs="Courier New"/>
+          <w:sz w:val="20"/>
+          <w:szCs w:val="20"/>
+          <w:lang w:eastAsia="fr-FR"/>
+        </w:rPr>
+        <w:t>color</w:t>
+      </w:r>
+      <w:proofErr w:type="spellEnd"/>
+      <w:r>
+        <w:rPr>
+          <w:rFonts w:ascii="Courier New" w:eastAsia="Times New Roman" w:hAnsi="Courier New" w:cs="Courier New"/>
+          <w:sz w:val="20"/>
+          <w:szCs w:val="20"/>
+          <w:lang w:eastAsia="fr-FR"/>
+        </w:rPr>
+        <w:t xml:space="preserve"> code in the </w:t>
+      </w:r>
+      <w:proofErr w:type="spellStart"/>
+      <w:r>
+        <w:rPr>
+          <w:rFonts w:ascii="Courier New" w:eastAsia="Times New Roman" w:hAnsi="Courier New" w:cs="Courier New"/>
+          <w:sz w:val="20"/>
+          <w:szCs w:val="20"/>
+          <w:lang w:eastAsia="fr-FR"/>
+        </w:rPr>
+        <w:t>cellAdapter</w:t>
+      </w:r>
+      <w:proofErr w:type="spellEnd"/>
+      <w:r>
+        <w:rPr>
+          <w:rFonts w:ascii="Courier New" w:eastAsia="Times New Roman" w:hAnsi="Courier New" w:cs="Courier New"/>
+          <w:sz w:val="20"/>
+          <w:szCs w:val="20"/>
+          <w:lang w:eastAsia="fr-FR"/>
+        </w:rPr>
+        <w:t>.</w:t>
+      </w:r>
+    </w:p>
+    <w:p>
+      <w:pPr>
+        <w:tabs>
+          <w:tab w:val="left" w:pos="916"/>
+          <w:tab w:val="left" w:pos="1832"/>
+          <w:tab w:val="left" w:pos="2748"/>
+          <w:tab w:val="left" w:pos="3664"/>
+          <w:tab w:val="left" w:pos="4580"/>
+          <w:tab w:val="left" w:pos="5496"/>
+          <w:tab w:val="left" w:pos="6412"/>
+          <w:tab w:val="left" w:pos="7328"/>
+          <w:tab w:val="left" w:pos="8244"/>
+          <w:tab w:val="left" w:pos="9160"/>
+          <w:tab w:val="left" w:pos="10076"/>
+          <w:tab w:val="left" w:pos="10992"/>
+          <w:tab w:val="left" w:pos="11908"/>
+          <w:tab w:val="left" w:pos="12824"/>
+          <w:tab w:val="left" w:pos="13740"/>
+          <w:tab w:val="left" w:pos="14656"/>
+        </w:tabs>
+        <w:spacing w:after="0" w:line="240" w:lineRule="auto"/>
+        <w:rPr>
+          <w:rFonts w:ascii="Courier New" w:eastAsia="Times New Roman" w:hAnsi="Courier New" w:cs="Courier New"/>
+          <w:sz w:val="20"/>
+          <w:szCs w:val="20"/>
+          <w:lang w:eastAsia="fr-FR"/>
+        </w:rPr>
+      </w:pPr>
+      <w:r>
+        <w:rPr>
+          <w:rFonts w:ascii="Courier New" w:eastAsia="Times New Roman" w:hAnsi="Courier New" w:cs="Courier New"/>
+          <w:sz w:val="20"/>
+          <w:szCs w:val="20"/>
+          <w:lang w:eastAsia="fr-FR"/>
+        </w:rPr>
+        <w:t xml:space="preserve">Beaucoup galéré : </w:t>
+      </w:r>
+      <w:proofErr w:type="spellStart"/>
+      <w:r>
+        <w:rPr>
+          <w:rFonts w:ascii="Courier New" w:eastAsia="Times New Roman" w:hAnsi="Courier New" w:cs="Courier New"/>
+          <w:sz w:val="20"/>
+          <w:szCs w:val="20"/>
+          <w:lang w:eastAsia="fr-FR"/>
+        </w:rPr>
+        <w:t>pb</w:t>
+      </w:r>
+      <w:proofErr w:type="spellEnd"/>
+      <w:r>
+        <w:rPr>
+          <w:rFonts w:ascii="Courier New" w:eastAsia="Times New Roman" w:hAnsi="Courier New" w:cs="Courier New"/>
+          <w:sz w:val="20"/>
+          <w:szCs w:val="20"/>
+          <w:lang w:eastAsia="fr-FR"/>
+        </w:rPr>
+        <w:t xml:space="preserve"> -&gt; je voulais parcourir la </w:t>
+      </w:r>
+      <w:proofErr w:type="spellStart"/>
+      <w:r>
+        <w:rPr>
+          <w:rFonts w:ascii="Courier New" w:eastAsia="Times New Roman" w:hAnsi="Courier New" w:cs="Courier New"/>
+          <w:sz w:val="20"/>
+          <w:szCs w:val="20"/>
+          <w:lang w:eastAsia="fr-FR"/>
+        </w:rPr>
+        <w:t>ListView</w:t>
+      </w:r>
+      <w:proofErr w:type="spellEnd"/>
+      <w:r>
+        <w:rPr>
+          <w:rFonts w:ascii="Courier New" w:eastAsia="Times New Roman" w:hAnsi="Courier New" w:cs="Courier New"/>
+          <w:sz w:val="20"/>
+          <w:szCs w:val="20"/>
+          <w:lang w:eastAsia="fr-FR"/>
+        </w:rPr>
+        <w:t xml:space="preserve"> dans l’activité pour mettre à chaque fois le </w:t>
       </w:r>
       <w:r>
         <w:rPr>
@@ -300,14 +737,25 @@
         </w:rPr>
         <w:t xml:space="preserve">fond </w:t>
       </w:r>
-      <w:r>
-        <w:rPr>
-          <w:rFonts w:ascii="Courier New" w:eastAsia="Times New Roman" w:hAnsi="Courier New" w:cs="Courier New"/>
-          <w:sz w:val="20"/>
-          <w:szCs w:val="20"/>
-          <w:lang w:eastAsia="fr-FR"/>
-        </w:rPr>
-        <w:t xml:space="preserve">TextView </w:t>
+      <w:proofErr w:type="spellStart"/>
+      <w:r>
+        <w:rPr>
+          <w:rFonts w:ascii="Courier New" w:eastAsia="Times New Roman" w:hAnsi="Courier New" w:cs="Courier New"/>
+          <w:sz w:val="20"/>
+          <w:szCs w:val="20"/>
+          <w:lang w:eastAsia="fr-FR"/>
+        </w:rPr>
+        <w:t>TextView</w:t>
+      </w:r>
+      <w:proofErr w:type="spellEnd"/>
+      <w:r>
+        <w:rPr>
+          <w:rFonts w:ascii="Courier New" w:eastAsia="Times New Roman" w:hAnsi="Courier New" w:cs="Courier New"/>
+          <w:sz w:val="20"/>
+          <w:szCs w:val="20"/>
+          <w:lang w:eastAsia="fr-FR"/>
+        </w:rPr>
+        <w:t xml:space="preserve"> </w:t>
       </w:r>
       <w:r>
         <w:rPr>
@@ -334,7 +782,27 @@
           <w:szCs w:val="20"/>
           <w:lang w:eastAsia="fr-FR"/>
         </w:rPr>
-        <w:t>avec la couleur correspondant au code. C’était impossible, la solution a été de le faire directement dans CellAdapter au moment du remplissage des vues.</w:t>
+        <w:t xml:space="preserve">avec la couleur correspondant au code. C’était impossible, la solution a été de le faire directement dans </w:t>
+      </w:r>
+      <w:proofErr w:type="spellStart"/>
+      <w:r>
+        <w:rPr>
+          <w:rFonts w:ascii="Courier New" w:eastAsia="Times New Roman" w:hAnsi="Courier New" w:cs="Courier New"/>
+          <w:sz w:val="20"/>
+          <w:szCs w:val="20"/>
+          <w:lang w:eastAsia="fr-FR"/>
+        </w:rPr>
+        <w:t>CellAdapter</w:t>
+      </w:r>
+      <w:proofErr w:type="spellEnd"/>
+      <w:r>
+        <w:rPr>
+          <w:rFonts w:ascii="Courier New" w:eastAsia="Times New Roman" w:hAnsi="Courier New" w:cs="Courier New"/>
+          <w:sz w:val="20"/>
+          <w:szCs w:val="20"/>
+          <w:lang w:eastAsia="fr-FR"/>
+        </w:rPr>
+        <w:t xml:space="preserve"> au moment du remplissage des vues.</w:t>
       </w:r>
     </w:p>
     <w:p>
@@ -399,15 +867,77 @@
           <w:lang w:eastAsia="fr-FR"/>
         </w:rPr>
       </w:pPr>
-      <w:r>
-        <w:rPr>
-          <w:rFonts w:ascii="Courier New" w:eastAsia="Times New Roman" w:hAnsi="Courier New" w:cs="Courier New"/>
-          <w:sz w:val="20"/>
-          <w:szCs w:val="20"/>
-          <w:lang w:eastAsia="fr-FR"/>
-        </w:rPr>
-        <w:t>Doing the same with ProductionActivity</w:t>
-      </w:r>
+      <w:proofErr w:type="spellStart"/>
+      <w:r>
+        <w:rPr>
+          <w:rFonts w:ascii="Courier New" w:eastAsia="Times New Roman" w:hAnsi="Courier New" w:cs="Courier New"/>
+          <w:sz w:val="20"/>
+          <w:szCs w:val="20"/>
+          <w:lang w:eastAsia="fr-FR"/>
+        </w:rPr>
+        <w:t>Doing</w:t>
+      </w:r>
+      <w:proofErr w:type="spellEnd"/>
+      <w:r>
+        <w:rPr>
+          <w:rFonts w:ascii="Courier New" w:eastAsia="Times New Roman" w:hAnsi="Courier New" w:cs="Courier New"/>
+          <w:sz w:val="20"/>
+          <w:szCs w:val="20"/>
+          <w:lang w:eastAsia="fr-FR"/>
+        </w:rPr>
+        <w:t xml:space="preserve"> the </w:t>
+      </w:r>
+      <w:proofErr w:type="spellStart"/>
+      <w:r>
+        <w:rPr>
+          <w:rFonts w:ascii="Courier New" w:eastAsia="Times New Roman" w:hAnsi="Courier New" w:cs="Courier New"/>
+          <w:sz w:val="20"/>
+          <w:szCs w:val="20"/>
+          <w:lang w:eastAsia="fr-FR"/>
+        </w:rPr>
+        <w:t>same</w:t>
+      </w:r>
+      <w:proofErr w:type="spellEnd"/>
+      <w:r>
+        <w:rPr>
+          <w:rFonts w:ascii="Courier New" w:eastAsia="Times New Roman" w:hAnsi="Courier New" w:cs="Courier New"/>
+          <w:sz w:val="20"/>
+          <w:szCs w:val="20"/>
+          <w:lang w:eastAsia="fr-FR"/>
+        </w:rPr>
+        <w:t xml:space="preserve"> </w:t>
+      </w:r>
+      <w:proofErr w:type="spellStart"/>
+      <w:r>
+        <w:rPr>
+          <w:rFonts w:ascii="Courier New" w:eastAsia="Times New Roman" w:hAnsi="Courier New" w:cs="Courier New"/>
+          <w:sz w:val="20"/>
+          <w:szCs w:val="20"/>
+          <w:lang w:eastAsia="fr-FR"/>
+        </w:rPr>
+        <w:t>with</w:t>
+      </w:r>
+      <w:proofErr w:type="spellEnd"/>
+      <w:r>
+        <w:rPr>
+          <w:rFonts w:ascii="Courier New" w:eastAsia="Times New Roman" w:hAnsi="Courier New" w:cs="Courier New"/>
+          <w:sz w:val="20"/>
+          <w:szCs w:val="20"/>
+          <w:lang w:eastAsia="fr-FR"/>
+        </w:rPr>
+        <w:t xml:space="preserve"> </w:t>
+      </w:r>
+      <w:proofErr w:type="spellStart"/>
+      <w:r>
+        <w:rPr>
+          <w:rFonts w:ascii="Courier New" w:eastAsia="Times New Roman" w:hAnsi="Courier New" w:cs="Courier New"/>
+          <w:sz w:val="20"/>
+          <w:szCs w:val="20"/>
+          <w:lang w:eastAsia="fr-FR"/>
+        </w:rPr>
+        <w:t>ProductionActivity</w:t>
+      </w:r>
+      <w:proofErr w:type="spellEnd"/>
     </w:p>
     <w:p>
       <w:pPr>
@@ -630,150 +1160,230 @@
           <w:lang w:eastAsia="fr-FR"/>
         </w:rPr>
         <w:tab/>
-        <w:t>Ajout du refresh dans la liste</w:t>
-      </w:r>
-      <w:r>
-        <w:rPr>
-          <w:rFonts w:ascii="Courier New" w:eastAsia="Times New Roman" w:hAnsi="Courier New" w:cs="Courier New"/>
-          <w:sz w:val="20"/>
-          <w:szCs w:val="20"/>
-          <w:lang w:eastAsia="fr-FR"/>
-        </w:rPr>
-        <w:t xml:space="preserve"> en éxecutant un thread en arrière-plan</w:t>
-      </w:r>
-    </w:p>
-    <w:p>
-      <w:pPr>
-        <w:tabs>
-          <w:tab w:val="left" w:pos="916"/>
-          <w:tab w:val="left" w:pos="1832"/>
-          <w:tab w:val="left" w:pos="2748"/>
-          <w:tab w:val="left" w:pos="3664"/>
-          <w:tab w:val="left" w:pos="4580"/>
-          <w:tab w:val="left" w:pos="5496"/>
-          <w:tab w:val="left" w:pos="6412"/>
-          <w:tab w:val="left" w:pos="7328"/>
-          <w:tab w:val="left" w:pos="8244"/>
-          <w:tab w:val="left" w:pos="9160"/>
-          <w:tab w:val="left" w:pos="10076"/>
-          <w:tab w:val="left" w:pos="10992"/>
-          <w:tab w:val="left" w:pos="11908"/>
-          <w:tab w:val="left" w:pos="12824"/>
-          <w:tab w:val="left" w:pos="13740"/>
-          <w:tab w:val="left" w:pos="14656"/>
-        </w:tabs>
-        <w:spacing w:after="0" w:line="240" w:lineRule="auto"/>
-        <w:rPr>
-          <w:rFonts w:ascii="Courier New" w:eastAsia="Times New Roman" w:hAnsi="Courier New" w:cs="Courier New"/>
-          <w:sz w:val="20"/>
-          <w:szCs w:val="20"/>
-          <w:lang w:eastAsia="fr-FR"/>
-        </w:rPr>
-      </w:pPr>
-    </w:p>
-    <w:p>
-      <w:pPr>
-        <w:tabs>
-          <w:tab w:val="left" w:pos="916"/>
-          <w:tab w:val="left" w:pos="1832"/>
-          <w:tab w:val="left" w:pos="2748"/>
-          <w:tab w:val="left" w:pos="3664"/>
-          <w:tab w:val="left" w:pos="4580"/>
-          <w:tab w:val="left" w:pos="5496"/>
-          <w:tab w:val="left" w:pos="6412"/>
-          <w:tab w:val="left" w:pos="7328"/>
-          <w:tab w:val="left" w:pos="8244"/>
-          <w:tab w:val="left" w:pos="9160"/>
-          <w:tab w:val="left" w:pos="10076"/>
-          <w:tab w:val="left" w:pos="10992"/>
-          <w:tab w:val="left" w:pos="11908"/>
-          <w:tab w:val="left" w:pos="12824"/>
-          <w:tab w:val="left" w:pos="13740"/>
-          <w:tab w:val="left" w:pos="14656"/>
-        </w:tabs>
-        <w:spacing w:after="0" w:line="240" w:lineRule="auto"/>
-        <w:rPr>
-          <w:rFonts w:ascii="Courier New" w:eastAsia="Times New Roman" w:hAnsi="Courier New" w:cs="Courier New"/>
-          <w:sz w:val="20"/>
-          <w:szCs w:val="20"/>
-          <w:lang w:eastAsia="fr-FR"/>
-        </w:rPr>
-      </w:pPr>
-      <w:r>
-        <w:rPr>
-          <w:rFonts w:ascii="Courier New" w:eastAsia="Times New Roman" w:hAnsi="Courier New" w:cs="Courier New"/>
-          <w:sz w:val="20"/>
-          <w:szCs w:val="20"/>
-          <w:lang w:eastAsia="fr-FR"/>
-        </w:rPr>
-        <w:t>21/04 : On ajoute un écran de chargement de l’application au lancement permettant de mettre en avant l’entreprise et le produit « MelodieNet »</w:t>
-      </w:r>
-    </w:p>
-    <w:p>
-      <w:pPr>
-        <w:tabs>
-          <w:tab w:val="left" w:pos="916"/>
-          <w:tab w:val="left" w:pos="1832"/>
-          <w:tab w:val="left" w:pos="2748"/>
-          <w:tab w:val="left" w:pos="3664"/>
-          <w:tab w:val="left" w:pos="4580"/>
-          <w:tab w:val="left" w:pos="5496"/>
-          <w:tab w:val="left" w:pos="6412"/>
-          <w:tab w:val="left" w:pos="7328"/>
-          <w:tab w:val="left" w:pos="8244"/>
-          <w:tab w:val="left" w:pos="9160"/>
-          <w:tab w:val="left" w:pos="10076"/>
-          <w:tab w:val="left" w:pos="10992"/>
-          <w:tab w:val="left" w:pos="11908"/>
-          <w:tab w:val="left" w:pos="12824"/>
-          <w:tab w:val="left" w:pos="13740"/>
-          <w:tab w:val="left" w:pos="14656"/>
-        </w:tabs>
-        <w:spacing w:after="0" w:line="240" w:lineRule="auto"/>
-        <w:rPr>
-          <w:rFonts w:ascii="Courier New" w:eastAsia="Times New Roman" w:hAnsi="Courier New" w:cs="Courier New"/>
-          <w:sz w:val="20"/>
-          <w:szCs w:val="20"/>
-          <w:lang w:eastAsia="fr-FR"/>
-        </w:rPr>
-      </w:pPr>
-    </w:p>
-    <w:p>
-      <w:pPr>
-        <w:tabs>
-          <w:tab w:val="left" w:pos="916"/>
-          <w:tab w:val="left" w:pos="1832"/>
-          <w:tab w:val="left" w:pos="2748"/>
-          <w:tab w:val="left" w:pos="3664"/>
-          <w:tab w:val="left" w:pos="4580"/>
-          <w:tab w:val="left" w:pos="5496"/>
-          <w:tab w:val="left" w:pos="6412"/>
-          <w:tab w:val="left" w:pos="7328"/>
-          <w:tab w:val="left" w:pos="8244"/>
-          <w:tab w:val="left" w:pos="9160"/>
-          <w:tab w:val="left" w:pos="10076"/>
-          <w:tab w:val="left" w:pos="10992"/>
-          <w:tab w:val="left" w:pos="11908"/>
-          <w:tab w:val="left" w:pos="12824"/>
-          <w:tab w:val="left" w:pos="13740"/>
-          <w:tab w:val="left" w:pos="14656"/>
-        </w:tabs>
-        <w:spacing w:after="0" w:line="240" w:lineRule="auto"/>
-        <w:rPr>
-          <w:rFonts w:ascii="Courier New" w:eastAsia="Times New Roman" w:hAnsi="Courier New" w:cs="Courier New"/>
-          <w:sz w:val="20"/>
-          <w:szCs w:val="20"/>
-          <w:lang w:eastAsia="fr-FR"/>
-        </w:rPr>
-      </w:pPr>
-      <w:r>
-        <w:rPr>
-          <w:rFonts w:ascii="Courier New" w:eastAsia="Times New Roman" w:hAnsi="Courier New" w:cs="Courier New"/>
-          <w:sz w:val="20"/>
-          <w:szCs w:val="20"/>
-          <w:lang w:eastAsia="fr-FR"/>
-        </w:rPr>
-        <w:t>On met le refresh sur l’activité production aussi</w:t>
+        <w:t xml:space="preserve">Ajout du </w:t>
+      </w:r>
+      <w:proofErr w:type="spellStart"/>
+      <w:r>
+        <w:rPr>
+          <w:rFonts w:ascii="Courier New" w:eastAsia="Times New Roman" w:hAnsi="Courier New" w:cs="Courier New"/>
+          <w:sz w:val="20"/>
+          <w:szCs w:val="20"/>
+          <w:lang w:eastAsia="fr-FR"/>
+        </w:rPr>
+        <w:t>refresh</w:t>
+      </w:r>
+      <w:proofErr w:type="spellEnd"/>
+      <w:r>
+        <w:rPr>
+          <w:rFonts w:ascii="Courier New" w:eastAsia="Times New Roman" w:hAnsi="Courier New" w:cs="Courier New"/>
+          <w:sz w:val="20"/>
+          <w:szCs w:val="20"/>
+          <w:lang w:eastAsia="fr-FR"/>
+        </w:rPr>
+        <w:t xml:space="preserve"> dans la liste</w:t>
+      </w:r>
+      <w:r>
+        <w:rPr>
+          <w:rFonts w:ascii="Courier New" w:eastAsia="Times New Roman" w:hAnsi="Courier New" w:cs="Courier New"/>
+          <w:sz w:val="20"/>
+          <w:szCs w:val="20"/>
+          <w:lang w:eastAsia="fr-FR"/>
+        </w:rPr>
+        <w:t xml:space="preserve"> en </w:t>
+      </w:r>
+      <w:proofErr w:type="spellStart"/>
+      <w:r>
+        <w:rPr>
+          <w:rFonts w:ascii="Courier New" w:eastAsia="Times New Roman" w:hAnsi="Courier New" w:cs="Courier New"/>
+          <w:sz w:val="20"/>
+          <w:szCs w:val="20"/>
+          <w:lang w:eastAsia="fr-FR"/>
+        </w:rPr>
+        <w:t>éxecutant</w:t>
+      </w:r>
+      <w:proofErr w:type="spellEnd"/>
+      <w:r>
+        <w:rPr>
+          <w:rFonts w:ascii="Courier New" w:eastAsia="Times New Roman" w:hAnsi="Courier New" w:cs="Courier New"/>
+          <w:sz w:val="20"/>
+          <w:szCs w:val="20"/>
+          <w:lang w:eastAsia="fr-FR"/>
+        </w:rPr>
+        <w:t xml:space="preserve"> un thread en arrière-plan</w:t>
+      </w:r>
+    </w:p>
+    <w:p>
+      <w:pPr>
+        <w:tabs>
+          <w:tab w:val="left" w:pos="916"/>
+          <w:tab w:val="left" w:pos="1832"/>
+          <w:tab w:val="left" w:pos="2748"/>
+          <w:tab w:val="left" w:pos="3664"/>
+          <w:tab w:val="left" w:pos="4580"/>
+          <w:tab w:val="left" w:pos="5496"/>
+          <w:tab w:val="left" w:pos="6412"/>
+          <w:tab w:val="left" w:pos="7328"/>
+          <w:tab w:val="left" w:pos="8244"/>
+          <w:tab w:val="left" w:pos="9160"/>
+          <w:tab w:val="left" w:pos="10076"/>
+          <w:tab w:val="left" w:pos="10992"/>
+          <w:tab w:val="left" w:pos="11908"/>
+          <w:tab w:val="left" w:pos="12824"/>
+          <w:tab w:val="left" w:pos="13740"/>
+          <w:tab w:val="left" w:pos="14656"/>
+        </w:tabs>
+        <w:spacing w:after="0" w:line="240" w:lineRule="auto"/>
+        <w:rPr>
+          <w:rFonts w:ascii="Courier New" w:eastAsia="Times New Roman" w:hAnsi="Courier New" w:cs="Courier New"/>
+          <w:sz w:val="20"/>
+          <w:szCs w:val="20"/>
+          <w:lang w:eastAsia="fr-FR"/>
+        </w:rPr>
+      </w:pPr>
+    </w:p>
+    <w:p>
+      <w:pPr>
+        <w:tabs>
+          <w:tab w:val="left" w:pos="916"/>
+          <w:tab w:val="left" w:pos="1832"/>
+          <w:tab w:val="left" w:pos="2748"/>
+          <w:tab w:val="left" w:pos="3664"/>
+          <w:tab w:val="left" w:pos="4580"/>
+          <w:tab w:val="left" w:pos="5496"/>
+          <w:tab w:val="left" w:pos="6412"/>
+          <w:tab w:val="left" w:pos="7328"/>
+          <w:tab w:val="left" w:pos="8244"/>
+          <w:tab w:val="left" w:pos="9160"/>
+          <w:tab w:val="left" w:pos="10076"/>
+          <w:tab w:val="left" w:pos="10992"/>
+          <w:tab w:val="left" w:pos="11908"/>
+          <w:tab w:val="left" w:pos="12824"/>
+          <w:tab w:val="left" w:pos="13740"/>
+          <w:tab w:val="left" w:pos="14656"/>
+        </w:tabs>
+        <w:spacing w:after="0" w:line="240" w:lineRule="auto"/>
+        <w:rPr>
+          <w:rFonts w:ascii="Courier New" w:eastAsia="Times New Roman" w:hAnsi="Courier New" w:cs="Courier New"/>
+          <w:sz w:val="20"/>
+          <w:szCs w:val="20"/>
+          <w:lang w:eastAsia="fr-FR"/>
+        </w:rPr>
+      </w:pPr>
+      <w:r>
+        <w:rPr>
+          <w:rFonts w:ascii="Courier New" w:eastAsia="Times New Roman" w:hAnsi="Courier New" w:cs="Courier New"/>
+          <w:sz w:val="20"/>
+          <w:szCs w:val="20"/>
+          <w:lang w:eastAsia="fr-FR"/>
+        </w:rPr>
+        <w:t>21/04 : On ajoute un écran de chargement de l’application au lancement permettant de mettre en avant l’entreprise et le produit « </w:t>
+      </w:r>
+      <w:proofErr w:type="spellStart"/>
+      <w:r>
+        <w:rPr>
+          <w:rFonts w:ascii="Courier New" w:eastAsia="Times New Roman" w:hAnsi="Courier New" w:cs="Courier New"/>
+          <w:sz w:val="20"/>
+          <w:szCs w:val="20"/>
+          <w:lang w:eastAsia="fr-FR"/>
+        </w:rPr>
+        <w:t>MelodieNet</w:t>
+      </w:r>
+      <w:proofErr w:type="spellEnd"/>
+      <w:r>
+        <w:rPr>
+          <w:rFonts w:ascii="Courier New" w:eastAsia="Times New Roman" w:hAnsi="Courier New" w:cs="Courier New"/>
+          <w:sz w:val="20"/>
+          <w:szCs w:val="20"/>
+          <w:lang w:eastAsia="fr-FR"/>
+        </w:rPr>
+        <w:t> »</w:t>
+      </w:r>
+    </w:p>
+    <w:p>
+      <w:pPr>
+        <w:tabs>
+          <w:tab w:val="left" w:pos="916"/>
+          <w:tab w:val="left" w:pos="1832"/>
+          <w:tab w:val="left" w:pos="2748"/>
+          <w:tab w:val="left" w:pos="3664"/>
+          <w:tab w:val="left" w:pos="4580"/>
+          <w:tab w:val="left" w:pos="5496"/>
+          <w:tab w:val="left" w:pos="6412"/>
+          <w:tab w:val="left" w:pos="7328"/>
+          <w:tab w:val="left" w:pos="8244"/>
+          <w:tab w:val="left" w:pos="9160"/>
+          <w:tab w:val="left" w:pos="10076"/>
+          <w:tab w:val="left" w:pos="10992"/>
+          <w:tab w:val="left" w:pos="11908"/>
+          <w:tab w:val="left" w:pos="12824"/>
+          <w:tab w:val="left" w:pos="13740"/>
+          <w:tab w:val="left" w:pos="14656"/>
+        </w:tabs>
+        <w:spacing w:after="0" w:line="240" w:lineRule="auto"/>
+        <w:rPr>
+          <w:rFonts w:ascii="Courier New" w:eastAsia="Times New Roman" w:hAnsi="Courier New" w:cs="Courier New"/>
+          <w:sz w:val="20"/>
+          <w:szCs w:val="20"/>
+          <w:lang w:eastAsia="fr-FR"/>
+        </w:rPr>
+      </w:pPr>
+    </w:p>
+    <w:p>
+      <w:pPr>
+        <w:tabs>
+          <w:tab w:val="left" w:pos="916"/>
+          <w:tab w:val="left" w:pos="1832"/>
+          <w:tab w:val="left" w:pos="2748"/>
+          <w:tab w:val="left" w:pos="3664"/>
+          <w:tab w:val="left" w:pos="4580"/>
+          <w:tab w:val="left" w:pos="5496"/>
+          <w:tab w:val="left" w:pos="6412"/>
+          <w:tab w:val="left" w:pos="7328"/>
+          <w:tab w:val="left" w:pos="8244"/>
+          <w:tab w:val="left" w:pos="9160"/>
+          <w:tab w:val="left" w:pos="10076"/>
+          <w:tab w:val="left" w:pos="10992"/>
+          <w:tab w:val="left" w:pos="11908"/>
+          <w:tab w:val="left" w:pos="12824"/>
+          <w:tab w:val="left" w:pos="13740"/>
+          <w:tab w:val="left" w:pos="14656"/>
+        </w:tabs>
+        <w:spacing w:after="0" w:line="240" w:lineRule="auto"/>
+        <w:rPr>
+          <w:rFonts w:ascii="Courier New" w:eastAsia="Times New Roman" w:hAnsi="Courier New" w:cs="Courier New"/>
+          <w:sz w:val="20"/>
+          <w:szCs w:val="20"/>
+          <w:lang w:eastAsia="fr-FR"/>
+        </w:rPr>
+      </w:pPr>
+      <w:r>
+        <w:rPr>
+          <w:rFonts w:ascii="Courier New" w:eastAsia="Times New Roman" w:hAnsi="Courier New" w:cs="Courier New"/>
+          <w:sz w:val="20"/>
+          <w:szCs w:val="20"/>
+          <w:lang w:eastAsia="fr-FR"/>
+        </w:rPr>
+        <w:t xml:space="preserve">On met le </w:t>
+      </w:r>
+      <w:proofErr w:type="spellStart"/>
+      <w:r>
+        <w:rPr>
+          <w:rFonts w:ascii="Courier New" w:eastAsia="Times New Roman" w:hAnsi="Courier New" w:cs="Courier New"/>
+          <w:sz w:val="20"/>
+          <w:szCs w:val="20"/>
+          <w:lang w:eastAsia="fr-FR"/>
+        </w:rPr>
+        <w:t>refresh</w:t>
+      </w:r>
+      <w:proofErr w:type="spellEnd"/>
+      <w:r>
+        <w:rPr>
+          <w:rFonts w:ascii="Courier New" w:eastAsia="Times New Roman" w:hAnsi="Courier New" w:cs="Courier New"/>
+          <w:sz w:val="20"/>
+          <w:szCs w:val="20"/>
+          <w:lang w:eastAsia="fr-FR"/>
+        </w:rPr>
+        <w:t xml:space="preserve"> sur l’activité production aussi</w:t>
       </w:r>
     </w:p>
     <w:p>
@@ -916,7 +1526,49 @@
           <w:szCs w:val="20"/>
           <w:lang w:eastAsia="fr-FR"/>
         </w:rPr>
-        <w:t>Ajout de la classe Gson à build.gradle.</w:t>
+        <w:t xml:space="preserve">Ajout de la classe </w:t>
+      </w:r>
+      <w:proofErr w:type="spellStart"/>
+      <w:r>
+        <w:rPr>
+          <w:rFonts w:ascii="Courier New" w:eastAsia="Times New Roman" w:hAnsi="Courier New" w:cs="Courier New"/>
+          <w:sz w:val="20"/>
+          <w:szCs w:val="20"/>
+          <w:lang w:eastAsia="fr-FR"/>
+        </w:rPr>
+        <w:t>Gson</w:t>
+      </w:r>
+      <w:proofErr w:type="spellEnd"/>
+      <w:r>
+        <w:rPr>
+          <w:rFonts w:ascii="Courier New" w:eastAsia="Times New Roman" w:hAnsi="Courier New" w:cs="Courier New"/>
+          <w:sz w:val="20"/>
+          <w:szCs w:val="20"/>
+          <w:lang w:eastAsia="fr-FR"/>
+        </w:rPr>
+        <w:t xml:space="preserve"> à </w:t>
+      </w:r>
+      <w:proofErr w:type="spellStart"/>
+      <w:proofErr w:type="gramStart"/>
+      <w:r>
+        <w:rPr>
+          <w:rFonts w:ascii="Courier New" w:eastAsia="Times New Roman" w:hAnsi="Courier New" w:cs="Courier New"/>
+          <w:sz w:val="20"/>
+          <w:szCs w:val="20"/>
+          <w:lang w:eastAsia="fr-FR"/>
+        </w:rPr>
+        <w:t>build.gradle</w:t>
+      </w:r>
+      <w:proofErr w:type="spellEnd"/>
+      <w:proofErr w:type="gramEnd"/>
+      <w:r>
+        <w:rPr>
+          <w:rFonts w:ascii="Courier New" w:eastAsia="Times New Roman" w:hAnsi="Courier New" w:cs="Courier New"/>
+          <w:sz w:val="20"/>
+          <w:szCs w:val="20"/>
+          <w:lang w:eastAsia="fr-FR"/>
+        </w:rPr>
+        <w:t>.</w:t>
       </w:r>
     </w:p>
     <w:p>
@@ -1021,7 +1673,47 @@
           <w:szCs w:val="20"/>
           <w:lang w:eastAsia="fr-FR"/>
         </w:rPr>
-        <w:t>Ecriture de la classe WebService qui enverra des requetes au service Web</w:t>
+        <w:t xml:space="preserve">Ecriture de la classe </w:t>
+      </w:r>
+      <w:proofErr w:type="spellStart"/>
+      <w:r>
+        <w:rPr>
+          <w:rFonts w:ascii="Courier New" w:eastAsia="Times New Roman" w:hAnsi="Courier New" w:cs="Courier New"/>
+          <w:sz w:val="20"/>
+          <w:szCs w:val="20"/>
+          <w:lang w:eastAsia="fr-FR"/>
+        </w:rPr>
+        <w:t>WebService</w:t>
+      </w:r>
+      <w:proofErr w:type="spellEnd"/>
+      <w:r>
+        <w:rPr>
+          <w:rFonts w:ascii="Courier New" w:eastAsia="Times New Roman" w:hAnsi="Courier New" w:cs="Courier New"/>
+          <w:sz w:val="20"/>
+          <w:szCs w:val="20"/>
+          <w:lang w:eastAsia="fr-FR"/>
+        </w:rPr>
+        <w:t xml:space="preserve"> qui enverra des </w:t>
+      </w:r>
+      <w:proofErr w:type="spellStart"/>
+      <w:r>
+        <w:rPr>
+          <w:rFonts w:ascii="Courier New" w:eastAsia="Times New Roman" w:hAnsi="Courier New" w:cs="Courier New"/>
+          <w:sz w:val="20"/>
+          <w:szCs w:val="20"/>
+          <w:lang w:eastAsia="fr-FR"/>
+        </w:rPr>
+        <w:t>requetes</w:t>
+      </w:r>
+      <w:proofErr w:type="spellEnd"/>
+      <w:r>
+        <w:rPr>
+          <w:rFonts w:ascii="Courier New" w:eastAsia="Times New Roman" w:hAnsi="Courier New" w:cs="Courier New"/>
+          <w:sz w:val="20"/>
+          <w:szCs w:val="20"/>
+          <w:lang w:eastAsia="fr-FR"/>
+        </w:rPr>
+        <w:t xml:space="preserve"> au service Web</w:t>
       </w:r>
     </w:p>
     <w:p>
@@ -1173,7 +1865,17 @@
           <w:szCs w:val="20"/>
           <w:lang w:eastAsia="fr-FR"/>
         </w:rPr>
-        <w:t>ster :</w:t>
+        <w:t>ster</w:t>
+      </w:r>
+      <w:proofErr w:type="gramStart"/>
+      <w:r>
+        <w:rPr>
+          <w:rFonts w:ascii="Courier New" w:eastAsia="Times New Roman" w:hAnsi="Courier New" w:cs="Courier New"/>
+          <w:sz w:val="20"/>
+          <w:szCs w:val="20"/>
+          <w:lang w:eastAsia="fr-FR"/>
+        </w:rPr>
+        <w:t> :</w:t>
       </w:r>
       <w:r>
         <w:rPr>
@@ -1184,6 +1886,7 @@
         </w:rPr>
         <w:t>https://www.youtube.com/watch?v=QxffHgiJ64M&amp;list=PLe60o7ed8E-TztoF2K3y4VdDgT6APZ0ka</w:t>
       </w:r>
+      <w:proofErr w:type="gramEnd"/>
     </w:p>
     <w:p>
       <w:pPr>
@@ -1316,95 +2019,531 @@
           <w:szCs w:val="20"/>
           <w:lang w:eastAsia="fr-FR"/>
         </w:rPr>
-        <w:t>24/04 : Récupération du logo doerfer sans fond.</w:t>
-      </w:r>
-    </w:p>
-    <w:p>
-      <w:pPr>
-        <w:tabs>
-          <w:tab w:val="left" w:pos="916"/>
-          <w:tab w:val="left" w:pos="1832"/>
-          <w:tab w:val="left" w:pos="2748"/>
-          <w:tab w:val="left" w:pos="3664"/>
-          <w:tab w:val="left" w:pos="4580"/>
-          <w:tab w:val="left" w:pos="5496"/>
-          <w:tab w:val="left" w:pos="6412"/>
-          <w:tab w:val="left" w:pos="7328"/>
-          <w:tab w:val="left" w:pos="8244"/>
-          <w:tab w:val="left" w:pos="9160"/>
-          <w:tab w:val="left" w:pos="10076"/>
-          <w:tab w:val="left" w:pos="10992"/>
-          <w:tab w:val="left" w:pos="11908"/>
-          <w:tab w:val="left" w:pos="12824"/>
-          <w:tab w:val="left" w:pos="13740"/>
-          <w:tab w:val="left" w:pos="14656"/>
-        </w:tabs>
-        <w:spacing w:after="0" w:line="240" w:lineRule="auto"/>
-        <w:rPr>
-          <w:rFonts w:ascii="Courier New" w:eastAsia="Times New Roman" w:hAnsi="Courier New" w:cs="Courier New"/>
-          <w:sz w:val="20"/>
-          <w:szCs w:val="20"/>
-          <w:lang w:eastAsia="fr-FR"/>
-        </w:rPr>
-      </w:pPr>
-      <w:r>
-        <w:rPr>
-          <w:rFonts w:ascii="Courier New" w:eastAsia="Times New Roman" w:hAnsi="Courier New" w:cs="Courier New"/>
-          <w:sz w:val="20"/>
-          <w:szCs w:val="20"/>
-          <w:lang w:eastAsia="fr-FR"/>
-        </w:rPr>
-        <w:t>Pb : remplir l’attribut Hint ne marchait pas en xml pour les edit text de type password. En le faisant en Java via la méthode setHint cela a résolu le problème.</w:t>
-      </w:r>
-    </w:p>
-    <w:p>
-      <w:pPr>
-        <w:tabs>
-          <w:tab w:val="left" w:pos="916"/>
-          <w:tab w:val="left" w:pos="1832"/>
-          <w:tab w:val="left" w:pos="2748"/>
-          <w:tab w:val="left" w:pos="3664"/>
-          <w:tab w:val="left" w:pos="4580"/>
-          <w:tab w:val="left" w:pos="5496"/>
-          <w:tab w:val="left" w:pos="6412"/>
-          <w:tab w:val="left" w:pos="7328"/>
-          <w:tab w:val="left" w:pos="8244"/>
-          <w:tab w:val="left" w:pos="9160"/>
-          <w:tab w:val="left" w:pos="10076"/>
-          <w:tab w:val="left" w:pos="10992"/>
-          <w:tab w:val="left" w:pos="11908"/>
-          <w:tab w:val="left" w:pos="12824"/>
-          <w:tab w:val="left" w:pos="13740"/>
-          <w:tab w:val="left" w:pos="14656"/>
-        </w:tabs>
-        <w:spacing w:after="0" w:line="240" w:lineRule="auto"/>
-        <w:rPr>
-          <w:rFonts w:ascii="Courier New" w:eastAsia="Times New Roman" w:hAnsi="Courier New" w:cs="Courier New"/>
-          <w:sz w:val="20"/>
-          <w:szCs w:val="20"/>
-          <w:lang w:eastAsia="fr-FR"/>
-        </w:rPr>
-      </w:pPr>
-      <w:r>
-        <w:rPr>
-          <w:rFonts w:ascii="Courier New" w:eastAsia="Times New Roman" w:hAnsi="Courier New" w:cs="Courier New"/>
-          <w:sz w:val="20"/>
-          <w:szCs w:val="20"/>
-          <w:lang w:eastAsia="fr-FR"/>
-        </w:rPr>
-        <w:t>On écrit deux script php login et register et on les upload sur le file manager de 000 webhost après avoir au préalable créer notre bdd.</w:t>
-      </w:r>
+        <w:t xml:space="preserve">24/04 : Récupération du logo </w:t>
+      </w:r>
+      <w:proofErr w:type="spellStart"/>
+      <w:r>
+        <w:rPr>
+          <w:rFonts w:ascii="Courier New" w:eastAsia="Times New Roman" w:hAnsi="Courier New" w:cs="Courier New"/>
+          <w:sz w:val="20"/>
+          <w:szCs w:val="20"/>
+          <w:lang w:eastAsia="fr-FR"/>
+        </w:rPr>
+        <w:t>doerfer</w:t>
+      </w:r>
+      <w:proofErr w:type="spellEnd"/>
+      <w:r>
+        <w:rPr>
+          <w:rFonts w:ascii="Courier New" w:eastAsia="Times New Roman" w:hAnsi="Courier New" w:cs="Courier New"/>
+          <w:sz w:val="20"/>
+          <w:szCs w:val="20"/>
+          <w:lang w:eastAsia="fr-FR"/>
+        </w:rPr>
+        <w:t xml:space="preserve"> sans fond.</w:t>
+      </w:r>
+    </w:p>
+    <w:p>
+      <w:pPr>
+        <w:tabs>
+          <w:tab w:val="left" w:pos="916"/>
+          <w:tab w:val="left" w:pos="1832"/>
+          <w:tab w:val="left" w:pos="2748"/>
+          <w:tab w:val="left" w:pos="3664"/>
+          <w:tab w:val="left" w:pos="4580"/>
+          <w:tab w:val="left" w:pos="5496"/>
+          <w:tab w:val="left" w:pos="6412"/>
+          <w:tab w:val="left" w:pos="7328"/>
+          <w:tab w:val="left" w:pos="8244"/>
+          <w:tab w:val="left" w:pos="9160"/>
+          <w:tab w:val="left" w:pos="10076"/>
+          <w:tab w:val="left" w:pos="10992"/>
+          <w:tab w:val="left" w:pos="11908"/>
+          <w:tab w:val="left" w:pos="12824"/>
+          <w:tab w:val="left" w:pos="13740"/>
+          <w:tab w:val="left" w:pos="14656"/>
+        </w:tabs>
+        <w:spacing w:after="0" w:line="240" w:lineRule="auto"/>
+        <w:rPr>
+          <w:rFonts w:ascii="Courier New" w:eastAsia="Times New Roman" w:hAnsi="Courier New" w:cs="Courier New"/>
+          <w:sz w:val="20"/>
+          <w:szCs w:val="20"/>
+          <w:lang w:eastAsia="fr-FR"/>
+        </w:rPr>
+      </w:pPr>
+      <w:r>
+        <w:rPr>
+          <w:rFonts w:ascii="Courier New" w:eastAsia="Times New Roman" w:hAnsi="Courier New" w:cs="Courier New"/>
+          <w:sz w:val="20"/>
+          <w:szCs w:val="20"/>
+          <w:lang w:eastAsia="fr-FR"/>
+        </w:rPr>
+        <w:t xml:space="preserve">Pb : remplir l’attribut </w:t>
+      </w:r>
+      <w:proofErr w:type="spellStart"/>
+      <w:r>
+        <w:rPr>
+          <w:rFonts w:ascii="Courier New" w:eastAsia="Times New Roman" w:hAnsi="Courier New" w:cs="Courier New"/>
+          <w:sz w:val="20"/>
+          <w:szCs w:val="20"/>
+          <w:lang w:eastAsia="fr-FR"/>
+        </w:rPr>
+        <w:t>Hint</w:t>
+      </w:r>
+      <w:proofErr w:type="spellEnd"/>
+      <w:r>
+        <w:rPr>
+          <w:rFonts w:ascii="Courier New" w:eastAsia="Times New Roman" w:hAnsi="Courier New" w:cs="Courier New"/>
+          <w:sz w:val="20"/>
+          <w:szCs w:val="20"/>
+          <w:lang w:eastAsia="fr-FR"/>
+        </w:rPr>
+        <w:t xml:space="preserve"> ne marchait pas en </w:t>
+      </w:r>
+      <w:proofErr w:type="spellStart"/>
+      <w:r>
+        <w:rPr>
+          <w:rFonts w:ascii="Courier New" w:eastAsia="Times New Roman" w:hAnsi="Courier New" w:cs="Courier New"/>
+          <w:sz w:val="20"/>
+          <w:szCs w:val="20"/>
+          <w:lang w:eastAsia="fr-FR"/>
+        </w:rPr>
+        <w:t>xml</w:t>
+      </w:r>
+      <w:proofErr w:type="spellEnd"/>
+      <w:r>
+        <w:rPr>
+          <w:rFonts w:ascii="Courier New" w:eastAsia="Times New Roman" w:hAnsi="Courier New" w:cs="Courier New"/>
+          <w:sz w:val="20"/>
+          <w:szCs w:val="20"/>
+          <w:lang w:eastAsia="fr-FR"/>
+        </w:rPr>
+        <w:t xml:space="preserve"> pour les </w:t>
+      </w:r>
+      <w:proofErr w:type="spellStart"/>
+      <w:r>
+        <w:rPr>
+          <w:rFonts w:ascii="Courier New" w:eastAsia="Times New Roman" w:hAnsi="Courier New" w:cs="Courier New"/>
+          <w:sz w:val="20"/>
+          <w:szCs w:val="20"/>
+          <w:lang w:eastAsia="fr-FR"/>
+        </w:rPr>
+        <w:t>edit</w:t>
+      </w:r>
+      <w:proofErr w:type="spellEnd"/>
+      <w:r>
+        <w:rPr>
+          <w:rFonts w:ascii="Courier New" w:eastAsia="Times New Roman" w:hAnsi="Courier New" w:cs="Courier New"/>
+          <w:sz w:val="20"/>
+          <w:szCs w:val="20"/>
+          <w:lang w:eastAsia="fr-FR"/>
+        </w:rPr>
+        <w:t xml:space="preserve"> </w:t>
+      </w:r>
+      <w:proofErr w:type="spellStart"/>
+      <w:r>
+        <w:rPr>
+          <w:rFonts w:ascii="Courier New" w:eastAsia="Times New Roman" w:hAnsi="Courier New" w:cs="Courier New"/>
+          <w:sz w:val="20"/>
+          <w:szCs w:val="20"/>
+          <w:lang w:eastAsia="fr-FR"/>
+        </w:rPr>
+        <w:t>text</w:t>
+      </w:r>
+      <w:proofErr w:type="spellEnd"/>
+      <w:r>
+        <w:rPr>
+          <w:rFonts w:ascii="Courier New" w:eastAsia="Times New Roman" w:hAnsi="Courier New" w:cs="Courier New"/>
+          <w:sz w:val="20"/>
+          <w:szCs w:val="20"/>
+          <w:lang w:eastAsia="fr-FR"/>
+        </w:rPr>
+        <w:t xml:space="preserve"> de type </w:t>
+      </w:r>
+      <w:proofErr w:type="spellStart"/>
+      <w:r>
+        <w:rPr>
+          <w:rFonts w:ascii="Courier New" w:eastAsia="Times New Roman" w:hAnsi="Courier New" w:cs="Courier New"/>
+          <w:sz w:val="20"/>
+          <w:szCs w:val="20"/>
+          <w:lang w:eastAsia="fr-FR"/>
+        </w:rPr>
+        <w:t>password</w:t>
+      </w:r>
+      <w:proofErr w:type="spellEnd"/>
+      <w:r>
+        <w:rPr>
+          <w:rFonts w:ascii="Courier New" w:eastAsia="Times New Roman" w:hAnsi="Courier New" w:cs="Courier New"/>
+          <w:sz w:val="20"/>
+          <w:szCs w:val="20"/>
+          <w:lang w:eastAsia="fr-FR"/>
+        </w:rPr>
+        <w:t xml:space="preserve">. En le faisant en Java via la méthode </w:t>
+      </w:r>
+      <w:proofErr w:type="spellStart"/>
+      <w:r>
+        <w:rPr>
+          <w:rFonts w:ascii="Courier New" w:eastAsia="Times New Roman" w:hAnsi="Courier New" w:cs="Courier New"/>
+          <w:sz w:val="20"/>
+          <w:szCs w:val="20"/>
+          <w:lang w:eastAsia="fr-FR"/>
+        </w:rPr>
+        <w:t>setHint</w:t>
+      </w:r>
+      <w:proofErr w:type="spellEnd"/>
+      <w:r>
+        <w:rPr>
+          <w:rFonts w:ascii="Courier New" w:eastAsia="Times New Roman" w:hAnsi="Courier New" w:cs="Courier New"/>
+          <w:sz w:val="20"/>
+          <w:szCs w:val="20"/>
+          <w:lang w:eastAsia="fr-FR"/>
+        </w:rPr>
+        <w:t xml:space="preserve"> cela a résolu le problème.</w:t>
+      </w:r>
+    </w:p>
+    <w:p>
+      <w:pPr>
+        <w:tabs>
+          <w:tab w:val="left" w:pos="916"/>
+          <w:tab w:val="left" w:pos="1832"/>
+          <w:tab w:val="left" w:pos="2748"/>
+          <w:tab w:val="left" w:pos="3664"/>
+          <w:tab w:val="left" w:pos="4580"/>
+          <w:tab w:val="left" w:pos="5496"/>
+          <w:tab w:val="left" w:pos="6412"/>
+          <w:tab w:val="left" w:pos="7328"/>
+          <w:tab w:val="left" w:pos="8244"/>
+          <w:tab w:val="left" w:pos="9160"/>
+          <w:tab w:val="left" w:pos="10076"/>
+          <w:tab w:val="left" w:pos="10992"/>
+          <w:tab w:val="left" w:pos="11908"/>
+          <w:tab w:val="left" w:pos="12824"/>
+          <w:tab w:val="left" w:pos="13740"/>
+          <w:tab w:val="left" w:pos="14656"/>
+        </w:tabs>
+        <w:spacing w:after="0" w:line="240" w:lineRule="auto"/>
+        <w:rPr>
+          <w:rFonts w:ascii="Courier New" w:eastAsia="Times New Roman" w:hAnsi="Courier New" w:cs="Courier New"/>
+          <w:sz w:val="20"/>
+          <w:szCs w:val="20"/>
+          <w:lang w:eastAsia="fr-FR"/>
+        </w:rPr>
+      </w:pPr>
+      <w:r>
+        <w:rPr>
+          <w:rFonts w:ascii="Courier New" w:eastAsia="Times New Roman" w:hAnsi="Courier New" w:cs="Courier New"/>
+          <w:sz w:val="20"/>
+          <w:szCs w:val="20"/>
+          <w:lang w:eastAsia="fr-FR"/>
+        </w:rPr>
+        <w:t xml:space="preserve">On écrit deux script </w:t>
+      </w:r>
+      <w:proofErr w:type="spellStart"/>
+      <w:r>
+        <w:rPr>
+          <w:rFonts w:ascii="Courier New" w:eastAsia="Times New Roman" w:hAnsi="Courier New" w:cs="Courier New"/>
+          <w:sz w:val="20"/>
+          <w:szCs w:val="20"/>
+          <w:lang w:eastAsia="fr-FR"/>
+        </w:rPr>
+        <w:t>php</w:t>
+      </w:r>
+      <w:proofErr w:type="spellEnd"/>
+      <w:r>
+        <w:rPr>
+          <w:rFonts w:ascii="Courier New" w:eastAsia="Times New Roman" w:hAnsi="Courier New" w:cs="Courier New"/>
+          <w:sz w:val="20"/>
+          <w:szCs w:val="20"/>
+          <w:lang w:eastAsia="fr-FR"/>
+        </w:rPr>
+        <w:t xml:space="preserve"> login et </w:t>
+      </w:r>
+      <w:proofErr w:type="spellStart"/>
+      <w:r>
+        <w:rPr>
+          <w:rFonts w:ascii="Courier New" w:eastAsia="Times New Roman" w:hAnsi="Courier New" w:cs="Courier New"/>
+          <w:sz w:val="20"/>
+          <w:szCs w:val="20"/>
+          <w:lang w:eastAsia="fr-FR"/>
+        </w:rPr>
+        <w:t>register</w:t>
+      </w:r>
+      <w:proofErr w:type="spellEnd"/>
+      <w:r>
+        <w:rPr>
+          <w:rFonts w:ascii="Courier New" w:eastAsia="Times New Roman" w:hAnsi="Courier New" w:cs="Courier New"/>
+          <w:sz w:val="20"/>
+          <w:szCs w:val="20"/>
+          <w:lang w:eastAsia="fr-FR"/>
+        </w:rPr>
+        <w:t xml:space="preserve"> et on les </w:t>
+      </w:r>
+      <w:proofErr w:type="spellStart"/>
+      <w:r>
+        <w:rPr>
+          <w:rFonts w:ascii="Courier New" w:eastAsia="Times New Roman" w:hAnsi="Courier New" w:cs="Courier New"/>
+          <w:sz w:val="20"/>
+          <w:szCs w:val="20"/>
+          <w:lang w:eastAsia="fr-FR"/>
+        </w:rPr>
+        <w:t>upload</w:t>
+      </w:r>
+      <w:proofErr w:type="spellEnd"/>
+      <w:r>
+        <w:rPr>
+          <w:rFonts w:ascii="Courier New" w:eastAsia="Times New Roman" w:hAnsi="Courier New" w:cs="Courier New"/>
+          <w:sz w:val="20"/>
+          <w:szCs w:val="20"/>
+          <w:lang w:eastAsia="fr-FR"/>
+        </w:rPr>
+        <w:t xml:space="preserve"> sur le file manager de 000 </w:t>
+      </w:r>
+      <w:proofErr w:type="spellStart"/>
+      <w:r>
+        <w:rPr>
+          <w:rFonts w:ascii="Courier New" w:eastAsia="Times New Roman" w:hAnsi="Courier New" w:cs="Courier New"/>
+          <w:sz w:val="20"/>
+          <w:szCs w:val="20"/>
+          <w:lang w:eastAsia="fr-FR"/>
+        </w:rPr>
+        <w:t>webhost</w:t>
+      </w:r>
+      <w:proofErr w:type="spellEnd"/>
+      <w:r>
+        <w:rPr>
+          <w:rFonts w:ascii="Courier New" w:eastAsia="Times New Roman" w:hAnsi="Courier New" w:cs="Courier New"/>
+          <w:sz w:val="20"/>
+          <w:szCs w:val="20"/>
+          <w:lang w:eastAsia="fr-FR"/>
+        </w:rPr>
+        <w:t xml:space="preserve"> après avoir au préalable créer notre </w:t>
+      </w:r>
+      <w:proofErr w:type="spellStart"/>
+      <w:r>
+        <w:rPr>
+          <w:rFonts w:ascii="Courier New" w:eastAsia="Times New Roman" w:hAnsi="Courier New" w:cs="Courier New"/>
+          <w:sz w:val="20"/>
+          <w:szCs w:val="20"/>
+          <w:lang w:eastAsia="fr-FR"/>
+        </w:rPr>
+        <w:t>bdd</w:t>
+      </w:r>
+      <w:proofErr w:type="spellEnd"/>
+      <w:r>
+        <w:rPr>
+          <w:rFonts w:ascii="Courier New" w:eastAsia="Times New Roman" w:hAnsi="Courier New" w:cs="Courier New"/>
+          <w:sz w:val="20"/>
+          <w:szCs w:val="20"/>
+          <w:lang w:eastAsia="fr-FR"/>
+        </w:rPr>
+        <w:t>.</w:t>
+      </w:r>
+    </w:p>
+    <w:p>
+      <w:pPr>
+        <w:tabs>
+          <w:tab w:val="left" w:pos="916"/>
+          <w:tab w:val="left" w:pos="1832"/>
+          <w:tab w:val="left" w:pos="2748"/>
+          <w:tab w:val="left" w:pos="3664"/>
+          <w:tab w:val="left" w:pos="4580"/>
+          <w:tab w:val="left" w:pos="5496"/>
+          <w:tab w:val="left" w:pos="6412"/>
+          <w:tab w:val="left" w:pos="7328"/>
+          <w:tab w:val="left" w:pos="8244"/>
+          <w:tab w:val="left" w:pos="9160"/>
+          <w:tab w:val="left" w:pos="10076"/>
+          <w:tab w:val="left" w:pos="10992"/>
+          <w:tab w:val="left" w:pos="11908"/>
+          <w:tab w:val="left" w:pos="12824"/>
+          <w:tab w:val="left" w:pos="13740"/>
+          <w:tab w:val="left" w:pos="14656"/>
+        </w:tabs>
+        <w:spacing w:after="0" w:line="240" w:lineRule="auto"/>
+        <w:rPr>
+          <w:rFonts w:ascii="Courier New" w:eastAsia="Times New Roman" w:hAnsi="Courier New" w:cs="Courier New"/>
+          <w:sz w:val="20"/>
+          <w:szCs w:val="20"/>
+          <w:lang w:eastAsia="fr-FR"/>
+        </w:rPr>
+      </w:pPr>
+    </w:p>
+    <w:p>
+      <w:pPr>
+        <w:tabs>
+          <w:tab w:val="left" w:pos="916"/>
+          <w:tab w:val="left" w:pos="1832"/>
+          <w:tab w:val="left" w:pos="2748"/>
+          <w:tab w:val="left" w:pos="3664"/>
+          <w:tab w:val="left" w:pos="4580"/>
+          <w:tab w:val="left" w:pos="5496"/>
+          <w:tab w:val="left" w:pos="6412"/>
+          <w:tab w:val="left" w:pos="7328"/>
+          <w:tab w:val="left" w:pos="8244"/>
+          <w:tab w:val="left" w:pos="9160"/>
+          <w:tab w:val="left" w:pos="10076"/>
+          <w:tab w:val="left" w:pos="10992"/>
+          <w:tab w:val="left" w:pos="11908"/>
+          <w:tab w:val="left" w:pos="12824"/>
+          <w:tab w:val="left" w:pos="13740"/>
+          <w:tab w:val="left" w:pos="14656"/>
+        </w:tabs>
+        <w:spacing w:after="0" w:line="240" w:lineRule="auto"/>
+        <w:rPr>
+          <w:rFonts w:ascii="Courier New" w:eastAsia="Times New Roman" w:hAnsi="Courier New" w:cs="Courier New"/>
+          <w:sz w:val="20"/>
+          <w:szCs w:val="20"/>
+          <w:lang w:eastAsia="fr-FR"/>
+        </w:rPr>
+      </w:pPr>
+    </w:p>
+    <w:p>
+      <w:pPr>
+        <w:tabs>
+          <w:tab w:val="left" w:pos="916"/>
+          <w:tab w:val="left" w:pos="1832"/>
+          <w:tab w:val="left" w:pos="2748"/>
+          <w:tab w:val="left" w:pos="3664"/>
+          <w:tab w:val="left" w:pos="4580"/>
+          <w:tab w:val="left" w:pos="5496"/>
+          <w:tab w:val="left" w:pos="6412"/>
+          <w:tab w:val="left" w:pos="7328"/>
+          <w:tab w:val="left" w:pos="8244"/>
+          <w:tab w:val="left" w:pos="9160"/>
+          <w:tab w:val="left" w:pos="10076"/>
+          <w:tab w:val="left" w:pos="10992"/>
+          <w:tab w:val="left" w:pos="11908"/>
+          <w:tab w:val="left" w:pos="12824"/>
+          <w:tab w:val="left" w:pos="13740"/>
+          <w:tab w:val="left" w:pos="14656"/>
+        </w:tabs>
+        <w:spacing w:after="0" w:line="240" w:lineRule="auto"/>
+        <w:rPr>
+          <w:rFonts w:ascii="Courier New" w:eastAsia="Times New Roman" w:hAnsi="Courier New" w:cs="Courier New"/>
+          <w:sz w:val="20"/>
+          <w:szCs w:val="20"/>
+          <w:lang w:eastAsia="fr-FR"/>
+        </w:rPr>
+      </w:pPr>
       <w:bookmarkStart w:id="0" w:name="_GoBack"/>
+      <w:r>
+        <w:rPr>
+          <w:rFonts w:ascii="Courier New" w:eastAsia="Times New Roman" w:hAnsi="Courier New" w:cs="Courier New"/>
+          <w:sz w:val="20"/>
+          <w:szCs w:val="20"/>
+          <w:lang w:eastAsia="fr-FR"/>
+        </w:rPr>
+        <w:t xml:space="preserve">27/04 : </w:t>
+      </w:r>
+      <w:proofErr w:type="spellStart"/>
+      <w:r>
+        <w:rPr>
+          <w:rFonts w:ascii="Courier New" w:eastAsia="Times New Roman" w:hAnsi="Courier New" w:cs="Courier New"/>
+          <w:sz w:val="20"/>
+          <w:szCs w:val="20"/>
+          <w:lang w:eastAsia="fr-FR"/>
+        </w:rPr>
+        <w:t>Refactoring</w:t>
+      </w:r>
+      <w:proofErr w:type="spellEnd"/>
+      <w:r>
+        <w:rPr>
+          <w:rFonts w:ascii="Courier New" w:eastAsia="Times New Roman" w:hAnsi="Courier New" w:cs="Courier New"/>
+          <w:sz w:val="20"/>
+          <w:szCs w:val="20"/>
+          <w:lang w:eastAsia="fr-FR"/>
+        </w:rPr>
+        <w:t xml:space="preserve"> the </w:t>
+      </w:r>
+      <w:proofErr w:type="spellStart"/>
+      <w:r>
+        <w:rPr>
+          <w:rFonts w:ascii="Courier New" w:eastAsia="Times New Roman" w:hAnsi="Courier New" w:cs="Courier New"/>
+          <w:sz w:val="20"/>
+          <w:szCs w:val="20"/>
+          <w:lang w:eastAsia="fr-FR"/>
+        </w:rPr>
+        <w:t>two</w:t>
+      </w:r>
+      <w:proofErr w:type="spellEnd"/>
+      <w:r>
+        <w:rPr>
+          <w:rFonts w:ascii="Courier New" w:eastAsia="Times New Roman" w:hAnsi="Courier New" w:cs="Courier New"/>
+          <w:sz w:val="20"/>
+          <w:szCs w:val="20"/>
+          <w:lang w:eastAsia="fr-FR"/>
+        </w:rPr>
+        <w:t xml:space="preserve"> </w:t>
+      </w:r>
+      <w:proofErr w:type="spellStart"/>
+      <w:r>
+        <w:rPr>
+          <w:rFonts w:ascii="Courier New" w:eastAsia="Times New Roman" w:hAnsi="Courier New" w:cs="Courier New"/>
+          <w:sz w:val="20"/>
+          <w:szCs w:val="20"/>
+          <w:lang w:eastAsia="fr-FR"/>
+        </w:rPr>
+        <w:t>activity</w:t>
+      </w:r>
+      <w:proofErr w:type="spellEnd"/>
+      <w:r>
+        <w:rPr>
+          <w:rFonts w:ascii="Courier New" w:eastAsia="Times New Roman" w:hAnsi="Courier New" w:cs="Courier New"/>
+          <w:sz w:val="20"/>
+          <w:szCs w:val="20"/>
+          <w:lang w:eastAsia="fr-FR"/>
+        </w:rPr>
+        <w:t xml:space="preserve"> </w:t>
+      </w:r>
+      <w:proofErr w:type="spellStart"/>
+      <w:r>
+        <w:rPr>
+          <w:rFonts w:ascii="Courier New" w:eastAsia="Times New Roman" w:hAnsi="Courier New" w:cs="Courier New"/>
+          <w:sz w:val="20"/>
+          <w:szCs w:val="20"/>
+          <w:lang w:eastAsia="fr-FR"/>
+        </w:rPr>
+        <w:t>into</w:t>
+      </w:r>
+      <w:proofErr w:type="spellEnd"/>
+      <w:r>
+        <w:rPr>
+          <w:rFonts w:ascii="Courier New" w:eastAsia="Times New Roman" w:hAnsi="Courier New" w:cs="Courier New"/>
+          <w:sz w:val="20"/>
+          <w:szCs w:val="20"/>
+          <w:lang w:eastAsia="fr-FR"/>
+        </w:rPr>
+        <w:t xml:space="preserve"> a single </w:t>
+      </w:r>
+      <w:proofErr w:type="spellStart"/>
+      <w:r>
+        <w:rPr>
+          <w:rFonts w:ascii="Courier New" w:eastAsia="Times New Roman" w:hAnsi="Courier New" w:cs="Courier New"/>
+          <w:sz w:val="20"/>
+          <w:szCs w:val="20"/>
+          <w:lang w:eastAsia="fr-FR"/>
+        </w:rPr>
+        <w:t>View</w:t>
+      </w:r>
+      <w:proofErr w:type="spellEnd"/>
+      <w:r>
+        <w:rPr>
+          <w:rFonts w:ascii="Courier New" w:eastAsia="Times New Roman" w:hAnsi="Courier New" w:cs="Courier New"/>
+          <w:sz w:val="20"/>
+          <w:szCs w:val="20"/>
+          <w:lang w:eastAsia="fr-FR"/>
+        </w:rPr>
+        <w:t xml:space="preserve"> Activity</w:t>
+      </w:r>
+      <w:r>
+        <w:rPr>
+          <w:rFonts w:ascii="Courier New" w:eastAsia="Times New Roman" w:hAnsi="Courier New" w:cs="Courier New"/>
+          <w:sz w:val="20"/>
+          <w:szCs w:val="20"/>
+          <w:lang w:eastAsia="fr-FR"/>
+        </w:rPr>
+        <w:t xml:space="preserve"> </w:t>
+      </w:r>
       <w:bookmarkEnd w:id="0"/>
-      <w:r>
-        <w:rPr>
-          <w:rFonts w:ascii="Courier New" w:eastAsia="Times New Roman" w:hAnsi="Courier New" w:cs="Courier New"/>
-          <w:sz w:val="20"/>
-          <w:szCs w:val="20"/>
-          <w:lang w:eastAsia="fr-FR"/>
-        </w:rPr>
-        <w:t xml:space="preserve"> </w:t>
-      </w:r>
     </w:p>
     <w:sectPr>
       <w:pgSz w:w="11906" w:h="16838"/>

</xml_diff>

<commit_message>
doing the project to logi in the database 28/04
</commit_message>
<xml_diff>
--- a/Résumé travail.docx
+++ b/Résumé travail.docx
@@ -2424,47 +2424,262 @@
           <w:lang w:eastAsia="fr-FR"/>
         </w:rPr>
       </w:pPr>
+      <w:r>
+        <w:rPr>
+          <w:rFonts w:ascii="Courier New" w:eastAsia="Times New Roman" w:hAnsi="Courier New" w:cs="Courier New"/>
+          <w:sz w:val="20"/>
+          <w:szCs w:val="20"/>
+          <w:lang w:eastAsia="fr-FR"/>
+        </w:rPr>
+        <w:t xml:space="preserve">27/04 : </w:t>
+      </w:r>
+      <w:proofErr w:type="spellStart"/>
+      <w:r>
+        <w:rPr>
+          <w:rFonts w:ascii="Courier New" w:eastAsia="Times New Roman" w:hAnsi="Courier New" w:cs="Courier New"/>
+          <w:sz w:val="20"/>
+          <w:szCs w:val="20"/>
+          <w:lang w:eastAsia="fr-FR"/>
+        </w:rPr>
+        <w:t>Refactoring</w:t>
+      </w:r>
+      <w:proofErr w:type="spellEnd"/>
+      <w:r>
+        <w:rPr>
+          <w:rFonts w:ascii="Courier New" w:eastAsia="Times New Roman" w:hAnsi="Courier New" w:cs="Courier New"/>
+          <w:sz w:val="20"/>
+          <w:szCs w:val="20"/>
+          <w:lang w:eastAsia="fr-FR"/>
+        </w:rPr>
+        <w:t xml:space="preserve"> the </w:t>
+      </w:r>
+      <w:proofErr w:type="spellStart"/>
+      <w:r>
+        <w:rPr>
+          <w:rFonts w:ascii="Courier New" w:eastAsia="Times New Roman" w:hAnsi="Courier New" w:cs="Courier New"/>
+          <w:sz w:val="20"/>
+          <w:szCs w:val="20"/>
+          <w:lang w:eastAsia="fr-FR"/>
+        </w:rPr>
+        <w:t>two</w:t>
+      </w:r>
+      <w:proofErr w:type="spellEnd"/>
+      <w:r>
+        <w:rPr>
+          <w:rFonts w:ascii="Courier New" w:eastAsia="Times New Roman" w:hAnsi="Courier New" w:cs="Courier New"/>
+          <w:sz w:val="20"/>
+          <w:szCs w:val="20"/>
+          <w:lang w:eastAsia="fr-FR"/>
+        </w:rPr>
+        <w:t xml:space="preserve"> </w:t>
+      </w:r>
+      <w:proofErr w:type="spellStart"/>
+      <w:r>
+        <w:rPr>
+          <w:rFonts w:ascii="Courier New" w:eastAsia="Times New Roman" w:hAnsi="Courier New" w:cs="Courier New"/>
+          <w:sz w:val="20"/>
+          <w:szCs w:val="20"/>
+          <w:lang w:eastAsia="fr-FR"/>
+        </w:rPr>
+        <w:t>activity</w:t>
+      </w:r>
+      <w:proofErr w:type="spellEnd"/>
+      <w:r>
+        <w:rPr>
+          <w:rFonts w:ascii="Courier New" w:eastAsia="Times New Roman" w:hAnsi="Courier New" w:cs="Courier New"/>
+          <w:sz w:val="20"/>
+          <w:szCs w:val="20"/>
+          <w:lang w:eastAsia="fr-FR"/>
+        </w:rPr>
+        <w:t xml:space="preserve"> </w:t>
+      </w:r>
+      <w:proofErr w:type="spellStart"/>
+      <w:r>
+        <w:rPr>
+          <w:rFonts w:ascii="Courier New" w:eastAsia="Times New Roman" w:hAnsi="Courier New" w:cs="Courier New"/>
+          <w:sz w:val="20"/>
+          <w:szCs w:val="20"/>
+          <w:lang w:eastAsia="fr-FR"/>
+        </w:rPr>
+        <w:t>into</w:t>
+      </w:r>
+      <w:proofErr w:type="spellEnd"/>
+      <w:r>
+        <w:rPr>
+          <w:rFonts w:ascii="Courier New" w:eastAsia="Times New Roman" w:hAnsi="Courier New" w:cs="Courier New"/>
+          <w:sz w:val="20"/>
+          <w:szCs w:val="20"/>
+          <w:lang w:eastAsia="fr-FR"/>
+        </w:rPr>
+        <w:t xml:space="preserve"> a single </w:t>
+      </w:r>
+      <w:proofErr w:type="spellStart"/>
+      <w:r>
+        <w:rPr>
+          <w:rFonts w:ascii="Courier New" w:eastAsia="Times New Roman" w:hAnsi="Courier New" w:cs="Courier New"/>
+          <w:sz w:val="20"/>
+          <w:szCs w:val="20"/>
+          <w:lang w:eastAsia="fr-FR"/>
+        </w:rPr>
+        <w:t>View</w:t>
+      </w:r>
+      <w:proofErr w:type="spellEnd"/>
+      <w:r>
+        <w:rPr>
+          <w:rFonts w:ascii="Courier New" w:eastAsia="Times New Roman" w:hAnsi="Courier New" w:cs="Courier New"/>
+          <w:sz w:val="20"/>
+          <w:szCs w:val="20"/>
+          <w:lang w:eastAsia="fr-FR"/>
+        </w:rPr>
+        <w:t xml:space="preserve"> Activity</w:t>
+      </w:r>
+      <w:r>
+        <w:rPr>
+          <w:rFonts w:ascii="Courier New" w:eastAsia="Times New Roman" w:hAnsi="Courier New" w:cs="Courier New"/>
+          <w:sz w:val="20"/>
+          <w:szCs w:val="20"/>
+          <w:lang w:eastAsia="fr-FR"/>
+        </w:rPr>
+        <w:t xml:space="preserve"> </w:t>
+      </w:r>
+      <w:r>
+        <w:rPr>
+          <w:rFonts w:ascii="Courier New" w:eastAsia="Times New Roman" w:hAnsi="Courier New" w:cs="Courier New"/>
+          <w:sz w:val="20"/>
+          <w:szCs w:val="20"/>
+          <w:lang w:eastAsia="fr-FR"/>
+        </w:rPr>
+        <w:t>*</w:t>
+      </w:r>
+    </w:p>
+    <w:p>
+      <w:pPr>
+        <w:pStyle w:val="Paragraphedeliste"/>
+        <w:numPr>
+          <w:ilvl w:val="0"/>
+          <w:numId w:val="1"/>
+        </w:numPr>
+        <w:tabs>
+          <w:tab w:val="left" w:pos="916"/>
+          <w:tab w:val="left" w:pos="1832"/>
+          <w:tab w:val="left" w:pos="2748"/>
+          <w:tab w:val="left" w:pos="3664"/>
+          <w:tab w:val="left" w:pos="4580"/>
+          <w:tab w:val="left" w:pos="5496"/>
+          <w:tab w:val="left" w:pos="6412"/>
+          <w:tab w:val="left" w:pos="7328"/>
+          <w:tab w:val="left" w:pos="8244"/>
+          <w:tab w:val="left" w:pos="9160"/>
+          <w:tab w:val="left" w:pos="10076"/>
+          <w:tab w:val="left" w:pos="10992"/>
+          <w:tab w:val="left" w:pos="11908"/>
+          <w:tab w:val="left" w:pos="12824"/>
+          <w:tab w:val="left" w:pos="13740"/>
+          <w:tab w:val="left" w:pos="14656"/>
+        </w:tabs>
+        <w:spacing w:after="0" w:line="240" w:lineRule="auto"/>
+        <w:rPr>
+          <w:rFonts w:ascii="Courier New" w:eastAsia="Times New Roman" w:hAnsi="Courier New" w:cs="Courier New"/>
+          <w:sz w:val="20"/>
+          <w:szCs w:val="20"/>
+          <w:lang w:eastAsia="fr-FR"/>
+        </w:rPr>
+      </w:pPr>
+      <w:r>
+        <w:rPr>
+          <w:rFonts w:ascii="Courier New" w:eastAsia="Times New Roman" w:hAnsi="Courier New" w:cs="Courier New"/>
+          <w:sz w:val="20"/>
+          <w:szCs w:val="20"/>
+          <w:lang w:eastAsia="fr-FR"/>
+        </w:rPr>
+        <w:t>Faire un projet login qui utilise un fichier jar de type JDBC pour communiquer avec la base de données concernant les identifiants et mots de passe.</w:t>
+      </w:r>
+    </w:p>
+    <w:p>
+      <w:pPr>
+        <w:pStyle w:val="Paragraphedeliste"/>
+        <w:numPr>
+          <w:ilvl w:val="0"/>
+          <w:numId w:val="1"/>
+        </w:numPr>
+        <w:tabs>
+          <w:tab w:val="left" w:pos="916"/>
+          <w:tab w:val="left" w:pos="1832"/>
+          <w:tab w:val="left" w:pos="2748"/>
+          <w:tab w:val="left" w:pos="3664"/>
+          <w:tab w:val="left" w:pos="4580"/>
+          <w:tab w:val="left" w:pos="5496"/>
+          <w:tab w:val="left" w:pos="6412"/>
+          <w:tab w:val="left" w:pos="7328"/>
+          <w:tab w:val="left" w:pos="8244"/>
+          <w:tab w:val="left" w:pos="9160"/>
+          <w:tab w:val="left" w:pos="10076"/>
+          <w:tab w:val="left" w:pos="10992"/>
+          <w:tab w:val="left" w:pos="11908"/>
+          <w:tab w:val="left" w:pos="12824"/>
+          <w:tab w:val="left" w:pos="13740"/>
+          <w:tab w:val="left" w:pos="14656"/>
+        </w:tabs>
+        <w:spacing w:after="0" w:line="240" w:lineRule="auto"/>
+        <w:rPr>
+          <w:rFonts w:ascii="Courier New" w:eastAsia="Times New Roman" w:hAnsi="Courier New" w:cs="Courier New"/>
+          <w:sz w:val="20"/>
+          <w:szCs w:val="20"/>
+          <w:lang w:eastAsia="fr-FR"/>
+        </w:rPr>
+      </w:pPr>
       <w:bookmarkStart w:id="0" w:name="_GoBack"/>
       <w:r>
         <w:rPr>
           <w:rFonts w:ascii="Courier New" w:eastAsia="Times New Roman" w:hAnsi="Courier New" w:cs="Courier New"/>
-          <w:sz w:val="20"/>
-          <w:szCs w:val="20"/>
-          <w:lang w:eastAsia="fr-FR"/>
-        </w:rPr>
-        <w:t xml:space="preserve">27/04 : </w:t>
-      </w:r>
-      <w:proofErr w:type="spellStart"/>
-      <w:r>
-        <w:rPr>
-          <w:rFonts w:ascii="Courier New" w:eastAsia="Times New Roman" w:hAnsi="Courier New" w:cs="Courier New"/>
-          <w:sz w:val="20"/>
-          <w:szCs w:val="20"/>
-          <w:lang w:eastAsia="fr-FR"/>
-        </w:rPr>
-        <w:t>Refactoring</w:t>
-      </w:r>
-      <w:proofErr w:type="spellEnd"/>
-      <w:r>
-        <w:rPr>
-          <w:rFonts w:ascii="Courier New" w:eastAsia="Times New Roman" w:hAnsi="Courier New" w:cs="Courier New"/>
-          <w:sz w:val="20"/>
-          <w:szCs w:val="20"/>
-          <w:lang w:eastAsia="fr-FR"/>
-        </w:rPr>
-        <w:t xml:space="preserve"> the </w:t>
-      </w:r>
-      <w:proofErr w:type="spellStart"/>
-      <w:r>
-        <w:rPr>
-          <w:rFonts w:ascii="Courier New" w:eastAsia="Times New Roman" w:hAnsi="Courier New" w:cs="Courier New"/>
-          <w:sz w:val="20"/>
-          <w:szCs w:val="20"/>
-          <w:lang w:eastAsia="fr-FR"/>
-        </w:rPr>
-        <w:t>two</w:t>
-      </w:r>
-      <w:proofErr w:type="spellEnd"/>
+          <w:noProof/>
+          <w:sz w:val="20"/>
+          <w:szCs w:val="20"/>
+          <w:lang w:eastAsia="fr-FR"/>
+        </w:rPr>
+        <w:drawing>
+          <wp:inline distT="0" distB="0" distL="0" distR="0">
+            <wp:extent cx="5760720" cy="2400935"/>
+            <wp:effectExtent l="0" t="0" r="0" b="0"/>
+            <wp:docPr id="1" name="Image 1"/>
+            <wp:cNvGraphicFramePr>
+              <a:graphicFrameLocks xmlns:a="http://schemas.openxmlformats.org/drawingml/2006/main" noChangeAspect="1"/>
+            </wp:cNvGraphicFramePr>
+            <a:graphic xmlns:a="http://schemas.openxmlformats.org/drawingml/2006/main">
+              <a:graphicData uri="http://schemas.openxmlformats.org/drawingml/2006/picture">
+                <pic:pic xmlns:pic="http://schemas.openxmlformats.org/drawingml/2006/picture">
+                  <pic:nvPicPr>
+                    <pic:cNvPr id="1" name="TCIP-IP problem.PNG"/>
+                    <pic:cNvPicPr/>
+                  </pic:nvPicPr>
+                  <pic:blipFill>
+                    <a:blip r:embed="rId8" cstate="print">
+                      <a:extLst>
+                        <a:ext uri="{28A0092B-C50C-407E-A947-70E740481C1C}">
+                          <a14:useLocalDpi xmlns:a14="http://schemas.microsoft.com/office/drawing/2010/main" val="0"/>
+                        </a:ext>
+                      </a:extLst>
+                    </a:blip>
+                    <a:stretch>
+                      <a:fillRect/>
+                    </a:stretch>
+                  </pic:blipFill>
+                  <pic:spPr>
+                    <a:xfrm>
+                      <a:off x="0" y="0"/>
+                      <a:ext cx="5760720" cy="2400935"/>
+                    </a:xfrm>
+                    <a:prstGeom prst="rect">
+                      <a:avLst/>
+                    </a:prstGeom>
+                  </pic:spPr>
+                </pic:pic>
+              </a:graphicData>
+            </a:graphic>
+          </wp:inline>
+        </w:drawing>
+      </w:r>
+      <w:bookmarkEnd w:id="0"/>
       <w:r>
         <w:rPr>
           <w:rFonts w:ascii="Courier New" w:eastAsia="Times New Roman" w:hAnsi="Courier New" w:cs="Courier New"/>
@@ -2474,76 +2689,6 @@
         </w:rPr>
         <w:t xml:space="preserve"> </w:t>
       </w:r>
-      <w:proofErr w:type="spellStart"/>
-      <w:r>
-        <w:rPr>
-          <w:rFonts w:ascii="Courier New" w:eastAsia="Times New Roman" w:hAnsi="Courier New" w:cs="Courier New"/>
-          <w:sz w:val="20"/>
-          <w:szCs w:val="20"/>
-          <w:lang w:eastAsia="fr-FR"/>
-        </w:rPr>
-        <w:t>activity</w:t>
-      </w:r>
-      <w:proofErr w:type="spellEnd"/>
-      <w:r>
-        <w:rPr>
-          <w:rFonts w:ascii="Courier New" w:eastAsia="Times New Roman" w:hAnsi="Courier New" w:cs="Courier New"/>
-          <w:sz w:val="20"/>
-          <w:szCs w:val="20"/>
-          <w:lang w:eastAsia="fr-FR"/>
-        </w:rPr>
-        <w:t xml:space="preserve"> </w:t>
-      </w:r>
-      <w:proofErr w:type="spellStart"/>
-      <w:r>
-        <w:rPr>
-          <w:rFonts w:ascii="Courier New" w:eastAsia="Times New Roman" w:hAnsi="Courier New" w:cs="Courier New"/>
-          <w:sz w:val="20"/>
-          <w:szCs w:val="20"/>
-          <w:lang w:eastAsia="fr-FR"/>
-        </w:rPr>
-        <w:t>into</w:t>
-      </w:r>
-      <w:proofErr w:type="spellEnd"/>
-      <w:r>
-        <w:rPr>
-          <w:rFonts w:ascii="Courier New" w:eastAsia="Times New Roman" w:hAnsi="Courier New" w:cs="Courier New"/>
-          <w:sz w:val="20"/>
-          <w:szCs w:val="20"/>
-          <w:lang w:eastAsia="fr-FR"/>
-        </w:rPr>
-        <w:t xml:space="preserve"> a single </w:t>
-      </w:r>
-      <w:proofErr w:type="spellStart"/>
-      <w:r>
-        <w:rPr>
-          <w:rFonts w:ascii="Courier New" w:eastAsia="Times New Roman" w:hAnsi="Courier New" w:cs="Courier New"/>
-          <w:sz w:val="20"/>
-          <w:szCs w:val="20"/>
-          <w:lang w:eastAsia="fr-FR"/>
-        </w:rPr>
-        <w:t>View</w:t>
-      </w:r>
-      <w:proofErr w:type="spellEnd"/>
-      <w:r>
-        <w:rPr>
-          <w:rFonts w:ascii="Courier New" w:eastAsia="Times New Roman" w:hAnsi="Courier New" w:cs="Courier New"/>
-          <w:sz w:val="20"/>
-          <w:szCs w:val="20"/>
-          <w:lang w:eastAsia="fr-FR"/>
-        </w:rPr>
-        <w:t xml:space="preserve"> Activity</w:t>
-      </w:r>
-      <w:r>
-        <w:rPr>
-          <w:rFonts w:ascii="Courier New" w:eastAsia="Times New Roman" w:hAnsi="Courier New" w:cs="Courier New"/>
-          <w:sz w:val="20"/>
-          <w:szCs w:val="20"/>
-          <w:lang w:eastAsia="fr-FR"/>
-        </w:rPr>
-        <w:t xml:space="preserve"> </w:t>
-      </w:r>
-      <w:bookmarkEnd w:id="0"/>
     </w:p>
     <w:sectPr>
       <w:pgSz w:w="11906" w:h="16838"/>

</xml_diff>

<commit_message>
02/05 add strings and add disconection
</commit_message>
<xml_diff>
--- a/Résumé travail.docx
+++ b/Résumé travail.docx
@@ -2241,23 +2241,184 @@
           <w:color w:val="000000"/>
         </w:rPr>
       </w:pPr>
+    </w:p>
+    <w:p>
+      <w:pPr>
+        <w:pStyle w:val="PrformatHTML"/>
+        <w:shd w:val="clear" w:color="auto" w:fill="FFFFFF"/>
+        <w:rPr>
+          <w:color w:val="000000"/>
+        </w:rPr>
+      </w:pPr>
+      <w:r>
+        <w:rPr>
+          <w:color w:val="000000"/>
+        </w:rPr>
+        <w:t>Le fait de remplacer le StringBuffer par un BigInteger a été déterminant.</w:t>
+      </w:r>
+    </w:p>
+    <w:p>
+      <w:pPr>
+        <w:pStyle w:val="PrformatHTML"/>
+        <w:numPr>
+          <w:ilvl w:val="0"/>
+          <w:numId w:val="1"/>
+        </w:numPr>
+        <w:shd w:val="clear" w:color="auto" w:fill="FFFFFF"/>
+        <w:rPr>
+          <w:color w:val="000000"/>
+        </w:rPr>
+      </w:pPr>
+      <w:r>
+        <w:rPr>
+          <w:color w:val="000000"/>
+        </w:rPr>
+        <w:t>On inclut le module dans le projet principal</w:t>
+      </w:r>
+    </w:p>
+    <w:p>
+      <w:pPr>
+        <w:pStyle w:val="PrformatHTML"/>
+        <w:shd w:val="clear" w:color="auto" w:fill="FFFFFF"/>
+        <w:rPr>
+          <w:color w:val="000000"/>
+        </w:rPr>
+      </w:pPr>
+    </w:p>
+    <w:p>
+      <w:pPr>
+        <w:pStyle w:val="PrformatHTML"/>
+        <w:numPr>
+          <w:ilvl w:val="0"/>
+          <w:numId w:val="1"/>
+        </w:numPr>
+        <w:shd w:val="clear" w:color="auto" w:fill="FFFFFF"/>
+        <w:rPr>
+          <w:color w:val="000000"/>
+        </w:rPr>
+      </w:pPr>
+      <w:r>
+        <w:rPr>
+          <w:color w:val="000000"/>
+        </w:rPr>
+        <w:t>On s’occupe de la déconnexion</w:t>
+      </w:r>
+    </w:p>
+    <w:p>
+      <w:pPr>
+        <w:pStyle w:val="Paragraphedeliste"/>
+        <w:rPr>
+          <w:color w:val="000000"/>
+        </w:rPr>
+      </w:pPr>
+    </w:p>
+    <w:p>
+      <w:pPr>
+        <w:pStyle w:val="PrformatHTML"/>
+        <w:shd w:val="clear" w:color="auto" w:fill="FFFFFF"/>
+        <w:rPr>
+          <w:i/>
+          <w:iCs/>
+          <w:color w:val="808080"/>
+        </w:rPr>
+      </w:pPr>
+      <w:r>
+        <w:rPr>
+          <w:color w:val="000000"/>
+        </w:rPr>
+        <w:t xml:space="preserve">Problème : j’utilisais </w:t>
+      </w:r>
+      <w:r>
+        <w:rPr>
+          <w:i/>
+          <w:iCs/>
+          <w:color w:val="808080"/>
+        </w:rPr>
+        <w:t>informUser = R.string.Password_failure;</w:t>
+      </w:r>
+      <w:r>
+        <w:rPr>
+          <w:color w:val="000000"/>
+        </w:rPr>
+        <w:t xml:space="preserve"> pour récupérer une chaine dans les ressources au sein du code java, ce qui déclenchait une erreur car </w:t>
+      </w:r>
+      <w:r>
+        <w:rPr>
+          <w:i/>
+          <w:iCs/>
+          <w:color w:val="808080"/>
+        </w:rPr>
+        <w:t>R.string.Password_failure</w:t>
+      </w:r>
+      <w:r>
+        <w:rPr>
+          <w:i/>
+          <w:iCs/>
+          <w:color w:val="808080"/>
+        </w:rPr>
+        <w:t xml:space="preserve"> est considéré comme un entier par java. J’ai donc plutôt utilisé </w:t>
+      </w:r>
+    </w:p>
+    <w:p>
+      <w:pPr>
+        <w:pStyle w:val="PrformatHTML"/>
+        <w:shd w:val="clear" w:color="auto" w:fill="FFFFFF"/>
+        <w:rPr>
+          <w:color w:val="000000"/>
+        </w:rPr>
+      </w:pPr>
+      <w:r>
+        <w:rPr>
+          <w:color w:val="000000"/>
+          <w:shd w:val="clear" w:color="auto" w:fill="FFE4FF"/>
+        </w:rPr>
+        <w:t>informUser</w:t>
+      </w:r>
+      <w:r>
+        <w:rPr>
+          <w:color w:val="000000"/>
+        </w:rPr>
+        <w:t xml:space="preserve"> =</w:t>
+      </w:r>
+      <w:r>
+        <w:rPr>
+          <w:color w:val="000000"/>
+        </w:rPr>
+        <w:t>getResources().getString(R.string.</w:t>
+      </w:r>
+      <w:r>
+        <w:rPr>
+          <w:b/>
+          <w:bCs/>
+          <w:i/>
+          <w:iCs/>
+          <w:color w:val="660E7A"/>
+        </w:rPr>
+        <w:t>Password_failure</w:t>
+      </w:r>
+      <w:r>
+        <w:rPr>
+          <w:color w:val="000000"/>
+        </w:rPr>
+        <w:t>);</w:t>
+      </w:r>
+    </w:p>
+    <w:p>
+      <w:pPr>
+        <w:pStyle w:val="PrformatHTML"/>
+        <w:shd w:val="clear" w:color="auto" w:fill="FFFFFF"/>
+        <w:rPr>
+          <w:color w:val="000000"/>
+        </w:rPr>
+      </w:pPr>
+      <w:r>
+        <w:rPr>
+          <w:color w:val="000000"/>
+        </w:rPr>
+        <w:t>ce qui fait bien ce que je désirais, c’est-à-dire mettre le string « Password_failure » dans informUser.</w:t>
+      </w:r>
       <w:bookmarkStart w:id="0" w:name="_GoBack"/>
       <w:bookmarkEnd w:id="0"/>
-    </w:p>
-    <w:p>
-      <w:pPr>
-        <w:pStyle w:val="PrformatHTML"/>
-        <w:shd w:val="clear" w:color="auto" w:fill="FFFFFF"/>
-        <w:rPr>
-          <w:color w:val="000000"/>
-        </w:rPr>
-      </w:pPr>
-      <w:r>
-        <w:rPr>
-          <w:color w:val="000000"/>
-        </w:rPr>
-        <w:t>Le fait de remplacer le StringBuffer par un BigInteger a été déterminant.</w:t>
-      </w:r>
     </w:p>
     <w:sectPr>
       <w:pgSz w:w="11906" w:h="16838"/>

</xml_diff>